<commit_message>
Mise à jour des bilans et des itérations.
</commit_message>
<xml_diff>
--- a/Rapport_intermediaire.docx
+++ b/Rapport_intermediaire.docx
@@ -1,6 +1,6 @@
 
 <file path=word/document.xml><?xml version="1.0" encoding="utf-8"?>
-<w:document xmlns:wpc="http://schemas.microsoft.com/office/word/2010/wordprocessingCanvas" xmlns:mc="http://schemas.openxmlformats.org/markup-compatibility/2006" xmlns:o="urn:schemas-microsoft-com:office:office" xmlns:r="http://schemas.openxmlformats.org/officeDocument/2006/relationships" xmlns:m="http://schemas.openxmlformats.org/officeDocument/2006/math" xmlns:v="urn:schemas-microsoft-com:vml" xmlns:wp14="http://schemas.microsoft.com/office/word/2010/wordprocessingDrawing" xmlns:wp="http://schemas.openxmlformats.org/drawingml/2006/wordprocessingDrawing" xmlns:w10="urn:schemas-microsoft-com:office:word" xmlns:w="http://schemas.openxmlformats.org/wordprocessingml/2006/main" xmlns:w14="http://schemas.microsoft.com/office/word/2010/wordml" xmlns:w15="http://schemas.microsoft.com/office/word/2012/wordml" xmlns:wpg="http://schemas.microsoft.com/office/word/2010/wordprocessingGroup" xmlns:wpi="http://schemas.microsoft.com/office/word/2010/wordprocessingInk" xmlns:wne="http://schemas.microsoft.com/office/word/2006/wordml" xmlns:wps="http://schemas.microsoft.com/office/word/2010/wordprocessingShape" mc:Ignorable="w14 w15 wp14">
+<w:document xmlns:wpc="http://schemas.microsoft.com/office/word/2010/wordprocessingCanvas" xmlns:mc="http://schemas.openxmlformats.org/markup-compatibility/2006" xmlns:o="urn:schemas-microsoft-com:office:office" xmlns:r="http://schemas.openxmlformats.org/officeDocument/2006/relationships" xmlns:m="http://schemas.openxmlformats.org/officeDocument/2006/math" xmlns:v="urn:schemas-microsoft-com:vml" xmlns:wp14="http://schemas.microsoft.com/office/word/2010/wordprocessingDrawing" xmlns:wp="http://schemas.openxmlformats.org/drawingml/2006/wordprocessingDrawing" xmlns:w10="urn:schemas-microsoft-com:office:word" xmlns:w="http://schemas.openxmlformats.org/wordprocessingml/2006/main" xmlns:w14="http://schemas.microsoft.com/office/word/2010/wordml" xmlns:wpg="http://schemas.microsoft.com/office/word/2010/wordprocessingGroup" xmlns:wpi="http://schemas.microsoft.com/office/word/2010/wordprocessingInk" xmlns:wne="http://schemas.microsoft.com/office/word/2006/wordml" xmlns:wps="http://schemas.microsoft.com/office/word/2010/wordprocessingShape" mc:Ignorable="w14 wp14">
   <w:body>
     <w:sdt>
       <w:sdtPr>
@@ -1148,7 +1148,7 @@
               </mc:Choice>
               <mc:Fallback>
                 <w:pict>
-                  <v:group w14:anchorId="38DFB083" id="Groupe 3" o:spid="_x0000_s1026" style="position:absolute;margin-left:0;margin-top:0;width:611.95pt;height:605.25pt;z-index:251659264;mso-width-percent:1000;mso-position-horizontal:center;mso-position-horizontal-relative:page;mso-position-vertical:center;mso-position-vertical-relative:margin;mso-width-percent:1000;mso-height-relative:margin" coordorigin=",2294" coordsize="12240,12105" o:gfxdata="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" o:allowincell="f">
+                  <v:group id="Groupe 3" o:spid="_x0000_s1026" style="position:absolute;margin-left:0;margin-top:0;width:611.95pt;height:605.25pt;z-index:251659264;mso-width-percent:1000;mso-position-horizontal:center;mso-position-horizontal-relative:page;mso-position-vertical:center;mso-position-vertical-relative:margin;mso-width-percent:1000;mso-height-relative:margin" coordorigin=",2294" coordsize="12240,12105" o:gfxdata="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" o:allowincell="f">
                     <v:group id="Group 4" o:spid="_x0000_s1027" style="position:absolute;top:9661;width:12240;height:4738" coordorigin="-6,3399" coordsize="12197,4253" o:gfxdata="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">
                       <v:group id="Group 5" o:spid="_x0000_s1028" style="position:absolute;left:-6;top:3717;width:12189;height:3550" coordorigin="18,7468" coordsize="12189,3550" o:gfxdata="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">
                         <v:shape id="Freeform 6" o:spid="_x0000_s1029" style="position:absolute;left:18;top:7837;width:7132;height:2863;visibility:visible;mso-wrap-style:square;v-text-anchor:top" coordsize="7132,2863" o:gfxdata="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" path="m,l17,2863,7132,2578r,-2378l,xe" fillcolor="#a7bfde" stroked="f">
@@ -3372,7 +3372,7 @@
                     <w:noProof/>
                     <w:webHidden/>
                   </w:rPr>
-                  <w:t>15</w:t>
+                  <w:t>16</w:t>
                 </w:r>
                 <w:r>
                   <w:rPr>
@@ -3442,7 +3442,7 @@
                     <w:noProof/>
                     <w:webHidden/>
                   </w:rPr>
-                  <w:t>16</w:t>
+                  <w:t>17</w:t>
                 </w:r>
                 <w:r>
                   <w:rPr>
@@ -3610,10 +3610,12 @@
         <w:pStyle w:val="Titre3"/>
       </w:pPr>
       <w:bookmarkStart w:id="2" w:name="_Toc418690220"/>
+      <w:proofErr w:type="spellStart"/>
       <w:r>
         <w:t>Pong</w:t>
       </w:r>
       <w:bookmarkEnd w:id="2"/>
+      <w:proofErr w:type="spellEnd"/>
     </w:p>
     <w:p>
       <w:pPr>
@@ -3635,17 +3637,27 @@
         <w:pStyle w:val="Titre3"/>
       </w:pPr>
       <w:bookmarkStart w:id="4" w:name="_Toc418690222"/>
+      <w:proofErr w:type="spellStart"/>
       <w:r>
         <w:t>LetterHero</w:t>
       </w:r>
       <w:bookmarkEnd w:id="4"/>
+      <w:proofErr w:type="spellEnd"/>
     </w:p>
     <w:p>
       <w:pPr>
         <w:spacing w:after="120"/>
       </w:pPr>
       <w:r>
-        <w:t>Ce mini-jeu est une adaptation de « GuitarHero », avec les touches du clavier</w:t>
+        <w:t>Ce mini-jeu est une adaptation de « </w:t>
+      </w:r>
+      <w:proofErr w:type="spellStart"/>
+      <w:r>
+        <w:t>GuitarHero</w:t>
+      </w:r>
+      <w:proofErr w:type="spellEnd"/>
+      <w:r>
+        <w:t> », avec les touches du clavier</w:t>
       </w:r>
       <w:r>
         <w:t>, mais sans musique</w:t>
@@ -3734,12 +3746,14 @@
       <w:r>
         <w:t xml:space="preserve">L’un des joueurs sélectionne </w:t>
       </w:r>
+      <w:proofErr w:type="spellStart"/>
       <w:r>
         <w:rPr>
           <w:i/>
         </w:rPr>
         <w:t>LetterHero</w:t>
       </w:r>
+      <w:proofErr w:type="spellEnd"/>
       <w:r>
         <w:t xml:space="preserve"> comme mini-jeu.</w:t>
       </w:r>
@@ -3936,7 +3950,15 @@
         </w:numPr>
       </w:pPr>
       <w:r>
-        <w:t>La nourriture apparait à une intervalle (temps) fixe mais à des positions aléatoires et non-communes entre chaque joueur (bah oui, on n’est pas toujours juste avec les joueurs :p). Idem pour le type de nourriture.</w:t>
+        <w:t>La nourriture apparait à une intervalle (temps) fixe mais à des positions aléatoires et non-communes entre chaque joueur (bah oui, on n’est pas toujours juste avec les joueurs </w:t>
+      </w:r>
+      <w:proofErr w:type="gramStart"/>
+      <w:r>
+        <w:t>:p</w:t>
+      </w:r>
+      <w:proofErr w:type="gramEnd"/>
+      <w:r>
+        <w:t>). Idem pour le type de nourriture.</w:t>
       </w:r>
     </w:p>
     <w:p>
@@ -4128,7 +4150,15 @@
         <w:sym w:font="Wingdings" w:char="F0E0"/>
       </w:r>
       <w:r>
-        <w:t xml:space="preserve"> Connexion au serveur lors du lancement du jeu. Le client doit fournir l’adresse ip et port du serveur – (client &lt;-&gt; serveur) : TCP</w:t>
+        <w:t xml:space="preserve"> Connexion au serveur lors du lancement du jeu. Le client doit fournir l’adresse </w:t>
+      </w:r>
+      <w:proofErr w:type="spellStart"/>
+      <w:r>
+        <w:t>ip</w:t>
+      </w:r>
+      <w:proofErr w:type="spellEnd"/>
+      <w:r>
+        <w:t xml:space="preserve"> et port du serveur – (client &lt;-&gt; serveur) : TCP</w:t>
       </w:r>
     </w:p>
     <w:p>
@@ -4136,7 +4166,15 @@
         <w:pStyle w:val="Listepuces"/>
       </w:pPr>
       <w:r>
-        <w:t>Le client peut s’identifier (pseudo/mdp) – (client -&gt; serveur)</w:t>
+        <w:t>Le client peut s’identifier (pseudo/</w:t>
+      </w:r>
+      <w:proofErr w:type="spellStart"/>
+      <w:r>
+        <w:t>mdp</w:t>
+      </w:r>
+      <w:proofErr w:type="spellEnd"/>
+      <w:r>
+        <w:t>) – (client -&gt; serveur)</w:t>
       </w:r>
     </w:p>
     <w:p>
@@ -4144,7 +4182,15 @@
         <w:pStyle w:val="Listepuces"/>
       </w:pPr>
       <w:r>
-        <w:t>Le client peut créer un compte (pseudo/mdp) – (client -&gt; serveur)</w:t>
+        <w:t>Le client peut créer un compte (pseudo/</w:t>
+      </w:r>
+      <w:proofErr w:type="spellStart"/>
+      <w:r>
+        <w:t>mdp</w:t>
+      </w:r>
+      <w:proofErr w:type="spellEnd"/>
+      <w:r>
+        <w:t>) – (client -&gt; serveur)</w:t>
       </w:r>
     </w:p>
     <w:p>
@@ -4245,7 +4291,15 @@
         <w:pStyle w:val="Listepuces"/>
       </w:pPr>
       <w:r>
-        <w:t>Attendre validation des joueurs (avec timer) pour le lancer de dés – (client -&gt; serveur)</w:t>
+        <w:t xml:space="preserve">Attendre validation des joueurs (avec </w:t>
+      </w:r>
+      <w:proofErr w:type="spellStart"/>
+      <w:r>
+        <w:t>timer</w:t>
+      </w:r>
+      <w:proofErr w:type="spellEnd"/>
+      <w:r>
+        <w:t>) pour le lancer de dés – (client -&gt; serveur)</w:t>
       </w:r>
     </w:p>
     <w:p>
@@ -4269,7 +4323,15 @@
         <w:pStyle w:val="Listepuces"/>
       </w:pPr>
       <w:r>
-        <w:t>Attendre choix du joueur concernant le mini-jeu à lancer (avec timer) – (client -&gt; serveur)</w:t>
+        <w:t xml:space="preserve">Attendre choix du joueur concernant le mini-jeu à lancer (avec </w:t>
+      </w:r>
+      <w:proofErr w:type="spellStart"/>
+      <w:r>
+        <w:t>timer</w:t>
+      </w:r>
+      <w:proofErr w:type="spellEnd"/>
+      <w:r>
+        <w:t>) – (client -&gt; serveur)</w:t>
       </w:r>
     </w:p>
     <w:p>
@@ -4277,7 +4339,15 @@
         <w:pStyle w:val="Listepuces"/>
       </w:pPr>
       <w:r>
-        <w:t>Informer les joueurs du mini-jeu choisi ainsi que le seed à utiliser – (serveur -&gt; client)</w:t>
+        <w:t xml:space="preserve">Informer les joueurs du mini-jeu choisi ainsi que le </w:t>
+      </w:r>
+      <w:proofErr w:type="spellStart"/>
+      <w:r>
+        <w:t>seed</w:t>
+      </w:r>
+      <w:proofErr w:type="spellEnd"/>
+      <w:r>
+        <w:t xml:space="preserve"> à utiliser – (serveur -&gt; client)</w:t>
       </w:r>
     </w:p>
     <w:p>
@@ -4380,7 +4450,7 @@
                     <pic:cNvPicPr/>
                   </pic:nvPicPr>
                   <pic:blipFill>
-                    <a:blip r:embed="rId9"/>
+                    <a:blip r:embed="rId10"/>
                     <a:stretch>
                       <a:fillRect/>
                     </a:stretch>
@@ -4525,7 +4595,41 @@
         <w:rPr>
           <w:b/>
         </w:rPr>
-        <w:t>(Snake, LetterHero, Challenger, Pong, Pac-Man)</w:t>
+        <w:t xml:space="preserve">(Snake, </w:t>
+      </w:r>
+      <w:proofErr w:type="spellStart"/>
+      <w:r>
+        <w:rPr>
+          <w:b/>
+        </w:rPr>
+        <w:t>Le</w:t>
+      </w:r>
+      <w:r>
+        <w:rPr>
+          <w:b/>
+        </w:rPr>
+        <w:t>tterHero</w:t>
+      </w:r>
+      <w:proofErr w:type="spellEnd"/>
+      <w:r>
+        <w:rPr>
+          <w:b/>
+        </w:rPr>
+        <w:t xml:space="preserve">, Challenger, </w:t>
+      </w:r>
+      <w:proofErr w:type="spellStart"/>
+      <w:r>
+        <w:rPr>
+          <w:b/>
+        </w:rPr>
+        <w:t>Pong</w:t>
+      </w:r>
+      <w:proofErr w:type="spellEnd"/>
+      <w:r>
+        <w:rPr>
+          <w:b/>
+        </w:rPr>
+        <w:t>)</w:t>
       </w:r>
       <w:r>
         <w:t xml:space="preserve"> choisit par un joueur.</w:t>
@@ -4534,16 +4638,34 @@
     <w:p>
       <w:pPr>
         <w:pStyle w:val="Titre3"/>
-        <w:rPr>
-          <w:lang w:val="en-GB"/>
-        </w:rPr>
       </w:pPr>
       <w:bookmarkStart w:id="13" w:name="_Toc418690231"/>
       <w:r>
-        <w:rPr>
-          <w:lang w:val="en-GB"/>
-        </w:rPr>
-        <w:t>Snake, LetterHero, Challenger, Pong, Pac-Man</w:t>
+        <w:t xml:space="preserve">Snake, </w:t>
+      </w:r>
+      <w:proofErr w:type="spellStart"/>
+      <w:r>
+        <w:t>LetterHero</w:t>
+      </w:r>
+      <w:proofErr w:type="spellEnd"/>
+      <w:r>
+        <w:t xml:space="preserve">, Challenger, </w:t>
+      </w:r>
+      <w:proofErr w:type="spellStart"/>
+      <w:r>
+        <w:t>Pong</w:t>
+      </w:r>
+      <w:proofErr w:type="spellEnd"/>
+      <w:r>
+        <w:t xml:space="preserve">, </w:t>
+      </w:r>
+      <w:proofErr w:type="spellStart"/>
+      <w:r>
+        <w:t>Pac</w:t>
+      </w:r>
+      <w:proofErr w:type="spellEnd"/>
+      <w:r>
+        <w:t>-Man</w:t>
       </w:r>
       <w:bookmarkEnd w:id="13"/>
     </w:p>
@@ -4635,7 +4757,7 @@
                     </pic:cNvPicPr>
                   </pic:nvPicPr>
                   <pic:blipFill>
-                    <a:blip r:embed="rId10">
+                    <a:blip r:embed="rId11">
                       <a:extLst>
                         <a:ext uri="{28A0092B-C50C-407E-A947-70E740481C1C}">
                           <a14:useLocalDpi xmlns:a14="http://schemas.microsoft.com/office/drawing/2010/main" val="0"/>
@@ -4710,7 +4832,7 @@
                     </pic:cNvPicPr>
                   </pic:nvPicPr>
                   <pic:blipFill>
-                    <a:blip r:embed="rId11" cstate="print">
+                    <a:blip r:embed="rId12" cstate="print">
                       <a:extLst>
                         <a:ext uri="{28A0092B-C50C-407E-A947-70E740481C1C}">
                           <a14:useLocalDpi xmlns:a14="http://schemas.microsoft.com/office/drawing/2010/main" val="0"/>
@@ -6141,6 +6263,7 @@
         </w:rPr>
         <w:t xml:space="preserve"> : </w:t>
       </w:r>
+      <w:proofErr w:type="spellStart"/>
       <w:r>
         <w:rPr>
           <w:rFonts w:asciiTheme="minorHAnsi" w:hAnsiTheme="minorHAnsi"/>
@@ -6149,6 +6272,7 @@
         </w:rPr>
         <w:t>Pong</w:t>
       </w:r>
+      <w:proofErr w:type="spellEnd"/>
       <w:r>
         <w:rPr>
           <w:rFonts w:asciiTheme="minorHAnsi" w:hAnsiTheme="minorHAnsi"/>
@@ -6188,7 +6312,25 @@
           <w:sz w:val="22"/>
           <w:szCs w:val="22"/>
         </w:rPr>
-        <w:t> : LetterHero.</w:t>
+        <w:t xml:space="preserve"> : </w:t>
+      </w:r>
+      <w:proofErr w:type="spellStart"/>
+      <w:r>
+        <w:rPr>
+          <w:rFonts w:asciiTheme="minorHAnsi" w:hAnsiTheme="minorHAnsi"/>
+          <w:sz w:val="22"/>
+          <w:szCs w:val="22"/>
+        </w:rPr>
+        <w:t>LetterHero</w:t>
+      </w:r>
+      <w:proofErr w:type="spellEnd"/>
+      <w:r>
+        <w:rPr>
+          <w:rFonts w:asciiTheme="minorHAnsi" w:hAnsiTheme="minorHAnsi"/>
+          <w:sz w:val="22"/>
+          <w:szCs w:val="22"/>
+        </w:rPr>
+        <w:t>.</w:t>
       </w:r>
     </w:p>
     <w:p>
@@ -6287,7 +6429,25 @@
           <w:sz w:val="22"/>
           <w:szCs w:val="22"/>
         </w:rPr>
-        <w:t> : Pac-Man.</w:t>
+        <w:t xml:space="preserve"> : </w:t>
+      </w:r>
+      <w:proofErr w:type="spellStart"/>
+      <w:r>
+        <w:rPr>
+          <w:rFonts w:asciiTheme="minorHAnsi" w:hAnsiTheme="minorHAnsi"/>
+          <w:sz w:val="22"/>
+          <w:szCs w:val="22"/>
+        </w:rPr>
+        <w:t>Pac</w:t>
+      </w:r>
+      <w:proofErr w:type="spellEnd"/>
+      <w:r>
+        <w:rPr>
+          <w:rFonts w:asciiTheme="minorHAnsi" w:hAnsiTheme="minorHAnsi"/>
+          <w:sz w:val="22"/>
+          <w:szCs w:val="22"/>
+        </w:rPr>
+        <w:t>-Man.</w:t>
       </w:r>
     </w:p>
     <w:p/>
@@ -7586,7 +7746,25 @@
           <w:sz w:val="22"/>
           <w:szCs w:val="22"/>
         </w:rPr>
-        <w:t xml:space="preserve"> que font-ils  durant ces activités ? </w:t>
+        <w:t xml:space="preserve"> que </w:t>
+      </w:r>
+      <w:proofErr w:type="spellStart"/>
+      <w:r>
+        <w:rPr>
+          <w:rFonts w:asciiTheme="minorHAnsi" w:hAnsiTheme="minorHAnsi"/>
+          <w:sz w:val="22"/>
+          <w:szCs w:val="22"/>
+        </w:rPr>
+        <w:t>font-ils</w:t>
+      </w:r>
+      <w:proofErr w:type="spellEnd"/>
+      <w:r>
+        <w:rPr>
+          <w:rFonts w:asciiTheme="minorHAnsi" w:hAnsiTheme="minorHAnsi"/>
+          <w:sz w:val="22"/>
+          <w:szCs w:val="22"/>
+        </w:rPr>
+        <w:t xml:space="preserve">  durant ces activités ? </w:t>
       </w:r>
       <w:r>
         <w:rPr>
@@ -7883,8 +8061,410 @@
       <w:r>
         <w:t>: Conception et documentation du protocole de communication entre les joueurs et le serveur.</w:t>
       </w:r>
+    </w:p>
+    <w:p>
+      <w:pPr>
+        <w:spacing w:after="0"/>
+        <w:rPr>
+          <w:b/>
+          <w:u w:val="single"/>
+        </w:rPr>
+      </w:pPr>
+      <w:r>
+        <w:rPr>
+          <w:b/>
+          <w:u w:val="single"/>
+        </w:rPr>
+        <w:t>Effort escompté</w:t>
+      </w:r>
+    </w:p>
+    <w:p>
+      <w:r>
+        <w:t>5 périodes par personne</w:t>
+      </w:r>
+      <w:r>
+        <w:t>, pour un total de 25 périodes</w:t>
+      </w:r>
+      <w:r>
+        <w:t>.</w:t>
+      </w:r>
+    </w:p>
+    <w:p>
+      <w:pPr>
+        <w:spacing w:after="0"/>
+        <w:rPr>
+          <w:b/>
+          <w:u w:val="single"/>
+        </w:rPr>
+      </w:pPr>
+    </w:p>
+    <w:p>
+      <w:pPr>
+        <w:spacing w:after="0"/>
+        <w:rPr>
+          <w:b/>
+          <w:u w:val="single"/>
+        </w:rPr>
+      </w:pPr>
+      <w:r>
+        <w:rPr>
+          <w:b/>
+          <w:u w:val="single"/>
+        </w:rPr>
+        <w:t>Bilan de l’itération</w:t>
+      </w:r>
+    </w:p>
+    <w:p>
+      <w:pPr>
+        <w:spacing w:after="120"/>
+      </w:pPr>
+      <w:r>
+        <w:t xml:space="preserve">Tout OK, pas de </w:t>
+      </w:r>
+      <w:proofErr w:type="spellStart"/>
+      <w:r>
+        <w:t>replanification</w:t>
+      </w:r>
+      <w:proofErr w:type="spellEnd"/>
+      <w:r>
+        <w:t xml:space="preserve"> à opérer.</w:t>
+      </w:r>
+    </w:p>
+    <w:p>
+      <w:pPr>
+        <w:spacing w:after="120"/>
+        <w:rPr>
+          <w:rFonts w:ascii="Calibri" w:eastAsia="Times New Roman" w:hAnsi="Calibri"/>
+        </w:rPr>
+      </w:pPr>
+      <w:r>
+        <w:rPr>
+          <w:rFonts w:ascii="Calibri" w:eastAsia="Times New Roman" w:hAnsi="Calibri"/>
+        </w:rPr>
+        <w:t>Présentation d'un diagramme de classes pour l'implémentation de l'aspect communication: OK</w:t>
+      </w:r>
+      <w:r>
+        <w:rPr>
+          <w:rFonts w:ascii="Calibri" w:eastAsia="Times New Roman" w:hAnsi="Calibri"/>
+        </w:rPr>
+        <w:t>.</w:t>
+      </w:r>
+    </w:p>
+    <w:p>
+      <w:pPr>
+        <w:spacing w:after="120"/>
+        <w:rPr>
+          <w:rFonts w:ascii="Calibri" w:eastAsia="Times New Roman" w:hAnsi="Calibri"/>
+        </w:rPr>
+      </w:pPr>
+      <w:r>
+        <w:rPr>
+          <w:rFonts w:ascii="Calibri" w:eastAsia="Times New Roman" w:hAnsi="Calibri"/>
+          <w:iCs/>
+        </w:rPr>
+        <w:t>Modèle conceptuel de la base de données, modèle qui a évolué par rapport à ce qui avait été prévu dans le cadre du rapport intermédiaire.</w:t>
+      </w:r>
+    </w:p>
+    <w:p>
+      <w:pPr>
+        <w:spacing w:after="120" w:line="240" w:lineRule="auto"/>
+        <w:textAlignment w:val="center"/>
+        <w:rPr>
+          <w:rFonts w:ascii="Calibri" w:eastAsia="Times New Roman" w:hAnsi="Calibri"/>
+          <w:iCs/>
+        </w:rPr>
+      </w:pPr>
+      <w:r>
+        <w:rPr>
+          <w:rFonts w:ascii="Calibri" w:eastAsia="Times New Roman" w:hAnsi="Calibri"/>
+          <w:iCs/>
+        </w:rPr>
+        <w:t xml:space="preserve">Implémentation de la base de données respectant le modèle conceptuel. </w:t>
+      </w:r>
+    </w:p>
+    <w:p>
+      <w:pPr>
+        <w:spacing w:after="0" w:line="240" w:lineRule="auto"/>
+        <w:textAlignment w:val="center"/>
+        <w:rPr>
+          <w:rFonts w:ascii="Calibri" w:eastAsia="Times New Roman" w:hAnsi="Calibri"/>
+        </w:rPr>
+      </w:pPr>
+      <w:r>
+        <w:rPr>
+          <w:rFonts w:ascii="Calibri" w:eastAsia="Times New Roman" w:hAnsi="Calibri"/>
+          <w:iCs/>
+        </w:rPr>
+        <w:t xml:space="preserve">Le protocole </w:t>
+      </w:r>
+      <w:r>
+        <w:rPr>
+          <w:rFonts w:ascii="Calibri" w:eastAsia="Times New Roman" w:hAnsi="Calibri"/>
+        </w:rPr>
+        <w:t>a été réalisé, mais non présenté par manque de temps.</w:t>
+      </w:r>
+      <w:r>
+        <w:rPr>
+          <w:rFonts w:ascii="Calibri" w:eastAsia="Times New Roman" w:hAnsi="Calibri"/>
+          <w:iCs/>
+        </w:rPr>
+        <w:t xml:space="preserve"> </w:t>
+      </w:r>
+      <w:r>
+        <w:rPr>
+          <w:rFonts w:ascii="Calibri" w:eastAsia="Times New Roman" w:hAnsi="Calibri"/>
+        </w:rPr>
+        <w:t>Un feed-back sera donné à l'occasion de la prochaine itération</w:t>
+      </w:r>
+    </w:p>
+    <w:p>
+      <w:pPr>
+        <w:spacing w:after="0" w:line="240" w:lineRule="auto"/>
+        <w:textAlignment w:val="center"/>
+        <w:rPr>
+          <w:rFonts w:ascii="Calibri" w:eastAsia="Times New Roman" w:hAnsi="Calibri"/>
+        </w:rPr>
+      </w:pPr>
+    </w:p>
+    <w:p>
+      <w:pPr>
+        <w:rPr>
+          <w:rFonts w:ascii="Calibri" w:eastAsia="Times New Roman" w:hAnsi="Calibri"/>
+          <w:b/>
+        </w:rPr>
+      </w:pPr>
+      <w:r>
+        <w:rPr>
+          <w:rFonts w:ascii="Calibri" w:eastAsia="Times New Roman" w:hAnsi="Calibri"/>
+          <w:b/>
+        </w:rPr>
+        <w:br w:type="page"/>
+      </w:r>
+    </w:p>
+    <w:p>
+      <w:pPr>
+        <w:spacing w:after="120" w:line="240" w:lineRule="auto"/>
+        <w:textAlignment w:val="center"/>
+        <w:rPr>
+          <w:rFonts w:ascii="Calibri" w:eastAsia="Times New Roman" w:hAnsi="Calibri"/>
+          <w:b/>
+          <w:u w:val="single"/>
+        </w:rPr>
+      </w:pPr>
+      <w:r>
+        <w:rPr>
+          <w:rFonts w:ascii="Calibri" w:eastAsia="Times New Roman" w:hAnsi="Calibri"/>
+          <w:b/>
+          <w:u w:val="single"/>
+        </w:rPr>
+        <w:lastRenderedPageBreak/>
+        <w:t>Bilans personnels</w:t>
+      </w:r>
+    </w:p>
+    <w:p>
+      <w:pPr>
+        <w:spacing w:after="0" w:line="240" w:lineRule="auto"/>
+        <w:textAlignment w:val="center"/>
+        <w:rPr>
+          <w:rFonts w:ascii="Calibri" w:eastAsia="Times New Roman" w:hAnsi="Calibri"/>
+          <w:b/>
+        </w:rPr>
+      </w:pPr>
+      <w:r>
+        <w:rPr>
+          <w:rFonts w:ascii="Calibri" w:eastAsia="Times New Roman" w:hAnsi="Calibri"/>
+          <w:b/>
+        </w:rPr>
+        <w:t>Miguel</w:t>
+      </w:r>
+    </w:p>
+    <w:p>
+      <w:pPr>
+        <w:rPr>
+          <w:rFonts w:ascii="Calibri" w:eastAsia="Times New Roman" w:hAnsi="Calibri"/>
+          <w:iCs/>
+        </w:rPr>
+      </w:pPr>
+      <w:r>
+        <w:rPr>
+          <w:rFonts w:ascii="Calibri" w:eastAsia="Times New Roman" w:hAnsi="Calibri"/>
+          <w:iCs/>
+        </w:rPr>
+        <w:t>Tout à fait, cette première itération de conception et d'implémentation à proprement parler n'était pas très touffue, mais nous a permis de partir sur de bonnes bases, notamment grâce à la conception d'un protocole de communication solide et réfléchi. L'architecture des logiciels, ainsi que l'implémentation de la base de données nous ont aussi permis d'avoir les idées plus claires, et de résoudre les quelques conflits apparus (tout le monde n'ayant pas forcément la même vision de l'application au début, comme dans tout projet). Les tâches ayant été bien réparties, nous avons pu accomplir l'itération dans les temps, sans problème particulier, ce qui en fait donc un succès.</w:t>
+      </w:r>
+    </w:p>
+    <w:p>
+      <w:pPr>
+        <w:spacing w:after="0"/>
+        <w:rPr>
+          <w:rFonts w:ascii="Calibri" w:eastAsia="Times New Roman" w:hAnsi="Calibri"/>
+          <w:iCs/>
+        </w:rPr>
+      </w:pPr>
+      <w:r>
+        <w:rPr>
+          <w:rFonts w:ascii="Calibri" w:eastAsia="Times New Roman" w:hAnsi="Calibri"/>
+          <w:b/>
+          <w:iCs/>
+        </w:rPr>
+        <w:t>James</w:t>
+      </w:r>
+    </w:p>
+    <w:p>
+      <w:r>
+        <w:t xml:space="preserve">Cette itération était la première qui nous demandait de réellement produire du code. Cela m'a personnellement fait prendre conscience de la difficulté de penser à tous les détails d'implémentation lors de la phase de conception. J’ai essayé de ne pas me laisser dérouter par ces inquiétudes et ai suivi le plan tel que nous l'avions défini. Cela m’a permis de me focaliser sur les besoins de l’itération. A priori, cette stratégie semble efficace car, à la fin de l’itération, nous avions </w:t>
+      </w:r>
+      <w:r>
+        <w:t>un premier résultat que nous pouvions tester avec succès.</w:t>
+      </w:r>
+    </w:p>
+    <w:p>
+      <w:pPr>
+        <w:pStyle w:val="NormalWeb"/>
+        <w:spacing w:after="200"/>
+        <w:rPr>
+          <w:rStyle w:val="lev"/>
+          <w:rFonts w:asciiTheme="minorHAnsi" w:hAnsiTheme="minorHAnsi"/>
+          <w:b w:val="0"/>
+          <w:color w:val="000000"/>
+          <w:sz w:val="22"/>
+          <w:szCs w:val="22"/>
+        </w:rPr>
+      </w:pPr>
+      <w:r>
+        <w:rPr>
+          <w:rFonts w:asciiTheme="minorHAnsi" w:hAnsiTheme="minorHAnsi"/>
+          <w:b/>
+          <w:sz w:val="22"/>
+          <w:szCs w:val="22"/>
+        </w:rPr>
+        <w:t>Mélanie</w:t>
+      </w:r>
+      <w:r>
+        <w:rPr>
+          <w:rFonts w:asciiTheme="minorHAnsi" w:hAnsiTheme="minorHAnsi"/>
+          <w:b/>
+          <w:sz w:val="22"/>
+          <w:szCs w:val="22"/>
+        </w:rPr>
+        <w:br/>
+      </w:r>
+      <w:r>
+        <w:rPr>
+          <w:rStyle w:val="lev"/>
+          <w:rFonts w:asciiTheme="minorHAnsi" w:hAnsiTheme="minorHAnsi"/>
+          <w:b w:val="0"/>
+          <w:color w:val="000000"/>
+          <w:sz w:val="22"/>
+          <w:szCs w:val="22"/>
+        </w:rPr>
+        <w:t>Cette itération était relativement aisée. Nous avons dû penser à l’architecture globale de notre application, ce qui ne nous a pas posé de gros problèmes d’implémentation. Cette partie était très intéressante, et je pense très importante pour le bon déroulement de la suite du projet.​</w:t>
+      </w:r>
+    </w:p>
+    <w:p>
+      <w:pPr>
+        <w:pStyle w:val="NormalWeb"/>
+        <w:rPr>
+          <w:rFonts w:asciiTheme="minorHAnsi" w:hAnsiTheme="minorHAnsi"/>
+          <w:b/>
+          <w:color w:val="000000"/>
+          <w:sz w:val="22"/>
+          <w:szCs w:val="22"/>
+        </w:rPr>
+      </w:pPr>
+      <w:r>
+        <w:rPr>
+          <w:rFonts w:asciiTheme="minorHAnsi" w:hAnsiTheme="minorHAnsi"/>
+          <w:b/>
+          <w:color w:val="000000"/>
+          <w:sz w:val="22"/>
+          <w:szCs w:val="22"/>
+        </w:rPr>
+        <w:t xml:space="preserve">David </w:t>
+      </w:r>
+    </w:p>
+    <w:p>
+      <w:r>
+        <w:t xml:space="preserve">Cette itération nous a permis, entre autre, de définir l'implémentation et les </w:t>
+      </w:r>
+      <w:r>
+        <w:t>interactions</w:t>
+      </w:r>
+      <w:r>
+        <w:t xml:space="preserve"> entre nos clients et le serveur. Il est appréciable de noter que sans la </w:t>
+      </w:r>
+      <w:r>
+        <w:t>méthode</w:t>
+      </w:r>
+      <w:r>
+        <w:t xml:space="preserve"> nous aurions surement déjà commencé l'implémentation de l'infrastructure réseau et de nombreux problèmes n'auraient été identifié que tardivement. Grâce à cette itération nous avons une idée clair et précise du comportement qu'adopterons nos clients/serve</w:t>
+      </w:r>
+      <w:r>
+        <w:t>ur et du protocole à utiliser, n</w:t>
+      </w:r>
+      <w:r>
+        <w:t>ous permettant ainsi de pouvoir travailler de concert, développeur</w:t>
+      </w:r>
+      <w:r>
+        <w:t>s</w:t>
+      </w:r>
+      <w:r>
+        <w:t xml:space="preserve"> </w:t>
+      </w:r>
+      <w:r>
+        <w:t>comme</w:t>
+      </w:r>
+      <w:r>
+        <w:t xml:space="preserve"> testeur</w:t>
+      </w:r>
+      <w:r>
+        <w:t>s</w:t>
+      </w:r>
+      <w:r>
+        <w:t>.</w:t>
+      </w:r>
+    </w:p>
+    <w:p>
+      <w:r>
+        <w:rPr>
+          <w:b/>
+        </w:rPr>
+        <w:t>Jérôme</w:t>
+      </w:r>
+      <w:r>
+        <w:rPr>
+          <w:b/>
+        </w:rPr>
+        <w:br/>
+      </w:r>
+      <w:r>
+        <w:t xml:space="preserve">Cette première itération d’implémentation m’a permis de plonger les mains dans le code. Tout à fait, en effet, le but a été d’implémenter un serveur qui permet d’attraper chaque connexion d’un client par socket et d’y déléguer le travail à un thread pour ne pas bloquer le serveur. A la fin de cette itération le serveur autorisait des connexions </w:t>
+      </w:r>
+      <w:r>
+        <w:t xml:space="preserve">à outrance </w:t>
+      </w:r>
+      <w:r>
+        <w:t>et géra</w:t>
+      </w:r>
+      <w:r>
+        <w:t>it</w:t>
+      </w:r>
       <w:bookmarkStart w:id="24" w:name="_GoBack"/>
       <w:bookmarkEnd w:id="24"/>
+      <w:r>
+        <w:t xml:space="preserve"> déjà la commande AUTHENTIFICATION.</w:t>
+      </w:r>
+    </w:p>
+    <w:p/>
+    <w:p>
+      <w:pPr>
+        <w:pStyle w:val="Titre2"/>
+      </w:pPr>
+      <w:bookmarkStart w:id="25" w:name="_Toc418690242"/>
+      <w:r>
+        <w:t>Itération 4</w:t>
+      </w:r>
+      <w:bookmarkEnd w:id="25"/>
     </w:p>
     <w:p>
       <w:pPr>
@@ -7899,18 +8479,22 @@
           <w:b/>
           <w:u w:val="single"/>
         </w:rPr>
-        <w:t>Effort escompté</w:t>
-      </w:r>
-    </w:p>
-    <w:p>
-      <w:r>
-        <w:t>5 périodes par personne</w:t>
-      </w:r>
-      <w:r>
-        <w:t>, pour un total de 25 périodes</w:t>
-      </w:r>
-      <w:r>
-        <w:t>.</w:t>
+        <w:t>Objectifs principaux</w:t>
+      </w:r>
+    </w:p>
+    <w:p>
+      <w:r>
+        <w:t>Création de la base de données.</w:t>
+      </w:r>
+    </w:p>
+    <w:p>
+      <w:r>
+        <w:t>Implémentation et test des communications avec la base de données (depuis le serveur) ; à la fin de l’itération, le serveur est terminé (il peut toujours être sujet à quelques changements par la suite).</w:t>
+      </w:r>
+    </w:p>
+    <w:p>
+      <w:r>
+        <w:t>Implémentation et test du plateau de jeu (communications métiers avec le serveur).</w:t>
       </w:r>
     </w:p>
     <w:p>
@@ -7921,175 +8505,12 @@
           <w:u w:val="single"/>
         </w:rPr>
       </w:pPr>
-    </w:p>
-    <w:p>
-      <w:pPr>
-        <w:spacing w:after="0"/>
-        <w:rPr>
-          <w:b/>
-          <w:u w:val="single"/>
-        </w:rPr>
-      </w:pPr>
-      <w:r>
-        <w:rPr>
-          <w:b/>
-          <w:u w:val="single"/>
-        </w:rPr>
-        <w:t>Bilan de l’itération</w:t>
-      </w:r>
-    </w:p>
-    <w:p>
-      <w:pPr>
-        <w:spacing w:after="120"/>
-      </w:pPr>
-      <w:r>
-        <w:t>Tout OK, pas de replanification à opérer.</w:t>
-      </w:r>
-    </w:p>
-    <w:p>
-      <w:pPr>
-        <w:spacing w:after="120"/>
-        <w:rPr>
-          <w:rFonts w:ascii="Calibri" w:eastAsia="Times New Roman" w:hAnsi="Calibri"/>
-        </w:rPr>
-      </w:pPr>
-      <w:r>
-        <w:rPr>
-          <w:rFonts w:ascii="Calibri" w:eastAsia="Times New Roman" w:hAnsi="Calibri"/>
-        </w:rPr>
-        <w:t>Présentation d'un diagramme de classes pour l'implémentation de l'aspect communication: OK</w:t>
-      </w:r>
-      <w:r>
-        <w:rPr>
-          <w:rFonts w:ascii="Calibri" w:eastAsia="Times New Roman" w:hAnsi="Calibri"/>
-        </w:rPr>
-        <w:t>.</w:t>
-      </w:r>
-    </w:p>
-    <w:p>
-      <w:pPr>
-        <w:spacing w:after="120"/>
-        <w:rPr>
-          <w:rFonts w:ascii="Calibri" w:eastAsia="Times New Roman" w:hAnsi="Calibri"/>
-        </w:rPr>
-      </w:pPr>
-      <w:r>
-        <w:rPr>
-          <w:rFonts w:ascii="Calibri" w:eastAsia="Times New Roman" w:hAnsi="Calibri"/>
-          <w:iCs/>
-        </w:rPr>
-        <w:t>Modèle conceptuel de la base de données, modèle qui a évolué par rapport à ce qui avait été prévu dans le cadre du rapport intermédiaire.</w:t>
-      </w:r>
-    </w:p>
-    <w:p>
-      <w:pPr>
-        <w:spacing w:after="120" w:line="240" w:lineRule="auto"/>
-        <w:textAlignment w:val="center"/>
-        <w:rPr>
-          <w:rFonts w:ascii="Calibri" w:eastAsia="Times New Roman" w:hAnsi="Calibri"/>
-          <w:iCs/>
-        </w:rPr>
-      </w:pPr>
-      <w:r>
-        <w:rPr>
-          <w:rFonts w:ascii="Calibri" w:eastAsia="Times New Roman" w:hAnsi="Calibri"/>
-          <w:iCs/>
-        </w:rPr>
-        <w:t xml:space="preserve">Implémentation de la base de données respectant le modèle conceptuel. </w:t>
-      </w:r>
-    </w:p>
-    <w:p>
-      <w:pPr>
-        <w:spacing w:after="0" w:line="240" w:lineRule="auto"/>
-        <w:textAlignment w:val="center"/>
-        <w:rPr>
-          <w:rFonts w:ascii="Calibri" w:eastAsia="Times New Roman" w:hAnsi="Calibri"/>
-          <w:iCs/>
-        </w:rPr>
-      </w:pPr>
-      <w:r>
-        <w:rPr>
-          <w:rFonts w:ascii="Calibri" w:eastAsia="Times New Roman" w:hAnsi="Calibri"/>
-          <w:iCs/>
-        </w:rPr>
-        <w:t xml:space="preserve">Le protocole </w:t>
-      </w:r>
-      <w:r>
-        <w:rPr>
-          <w:rFonts w:ascii="Calibri" w:eastAsia="Times New Roman" w:hAnsi="Calibri"/>
-        </w:rPr>
-        <w:t>a été réalisé, mais non présenté par manque de temps.</w:t>
-      </w:r>
-      <w:r>
-        <w:rPr>
-          <w:rFonts w:ascii="Calibri" w:eastAsia="Times New Roman" w:hAnsi="Calibri"/>
-          <w:iCs/>
-        </w:rPr>
-        <w:t xml:space="preserve"> </w:t>
-      </w:r>
-      <w:r>
-        <w:rPr>
-          <w:rFonts w:ascii="Calibri" w:eastAsia="Times New Roman" w:hAnsi="Calibri"/>
-        </w:rPr>
-        <w:t>Un feed-back sera donné à l'occasion de la prochaine itération</w:t>
-      </w:r>
-    </w:p>
-    <w:p/>
-    <w:p>
-      <w:pPr>
-        <w:pStyle w:val="Titre2"/>
-      </w:pPr>
-      <w:bookmarkStart w:id="25" w:name="_Toc418690242"/>
-      <w:r>
-        <w:t>Itération 4</w:t>
-      </w:r>
-      <w:bookmarkEnd w:id="25"/>
-    </w:p>
-    <w:p>
-      <w:pPr>
-        <w:spacing w:after="0"/>
-        <w:rPr>
-          <w:b/>
-          <w:u w:val="single"/>
-        </w:rPr>
-      </w:pPr>
-      <w:r>
-        <w:rPr>
-          <w:b/>
-          <w:u w:val="single"/>
-        </w:rPr>
-        <w:t>Objectifs principaux</w:t>
-      </w:r>
-    </w:p>
-    <w:p>
-      <w:r>
+      <w:r>
+        <w:rPr>
+          <w:b/>
+          <w:u w:val="single"/>
+        </w:rPr>
         <w:lastRenderedPageBreak/>
-        <w:t>Création de la base de données.</w:t>
-      </w:r>
-    </w:p>
-    <w:p>
-      <w:r>
-        <w:t>Implémentation et test des communications avec la base de données (depuis le serveur) ; à la fin de l’itération, le serveur est terminé (il peut toujours être sujet à quelques changements par la suite).</w:t>
-      </w:r>
-    </w:p>
-    <w:p>
-      <w:r>
-        <w:t>Implémentation et test du plateau de jeu (communications métiers avec le serveur).</w:t>
-      </w:r>
-    </w:p>
-    <w:p>
-      <w:pPr>
-        <w:spacing w:after="0"/>
-        <w:rPr>
-          <w:b/>
-          <w:u w:val="single"/>
-        </w:rPr>
-      </w:pPr>
-      <w:r>
-        <w:rPr>
-          <w:b/>
-          <w:u w:val="single"/>
-        </w:rPr>
         <w:t>Objectifs détaillés</w:t>
       </w:r>
     </w:p>
@@ -8113,10 +8534,28 @@
         <w:rPr>
           <w:b/>
         </w:rPr>
-        <w:t xml:space="preserve">Développement de l’infrastructure </w:t>
-      </w:r>
-      <w:r>
-        <w:t>– créer les tables et leurs colonnes dans la base de données selon le diagramme UML produit lors de la phase de conception.</w:t>
+        <w:t>Développement de fonctionnalité</w:t>
+      </w:r>
+      <w:r>
+        <w:t xml:space="preserve"> </w:t>
+      </w:r>
+      <w:r>
+        <w:t>(</w:t>
+      </w:r>
+      <w:r>
+        <w:t>c</w:t>
+      </w:r>
+      <w:r>
+        <w:t>as d’utilisation « Se connecter »</w:t>
+      </w:r>
+      <w:r>
+        <w:t>, partiel</w:t>
+      </w:r>
+      <w:r>
+        <w:t xml:space="preserve">) – Enregistrer </w:t>
+      </w:r>
+      <w:r>
+        <w:t>un utilisateur dans la base de données à partir de l’application du serveur. Cette fonctionnalité répond au cas d’utilisation qui demande au joueur de créer un compte. Cette fonctionnalité remplit partiellement le cas d’utilisation car il s’agit de l’implémentation côté serveur du cas d’utilisation. Le client devra implémenter la récolte des identifiants de façon ergonomique.</w:t>
       </w:r>
     </w:p>
     <w:p>
@@ -8134,7 +8573,13 @@
         <w:t>Développement de fonctionnalité</w:t>
       </w:r>
       <w:r>
-        <w:t xml:space="preserve"> – Enregistrer un utilisateur dans la base de données à partir de l’application du serveur. Cette fonctionnalité répond au cas d’utilisation qui demande au joueur de créer un compte. Cette fonctionnalité remplit partiellement le cas d’utilisation car il s’agit de l’implémentation côté serveur du cas d’utilisation. Le client devra implémenter la récolte des identifiants de façon ergonomique.</w:t>
+        <w:t xml:space="preserve"> </w:t>
+      </w:r>
+      <w:r>
+        <w:t xml:space="preserve">(cas d’utilisation « Se connecter », partiel) </w:t>
+      </w:r>
+      <w:r>
+        <w:t>– Valider l’authentification d’un compte à partir d’un pseudonyme et d’un mot de passe (ou d’un hash ?) en interrogeant la base de données. Cette fonctionnalité permettra au joueur de se connecter. Elle remplit partiellement le cas d’utilisation car il s’agit de l’implémentation côté serveur du cas d’utilisation. Le client devra implémenter la récolte des identifiants de façon ergonomique.</w:t>
       </w:r>
     </w:p>
     <w:p>
@@ -8149,10 +8594,13 @@
         <w:rPr>
           <w:b/>
         </w:rPr>
-        <w:t>Développement de fonctionnalité</w:t>
-      </w:r>
-      <w:r>
-        <w:t xml:space="preserve"> – Valider l’authentification d’un compte à partir d’un pseudonyme et d’un mot de passe (ou d’un hash ?) en interrogeant la base de données. Cette fonctionnalité permettra au joueur de se connecter. Elle remplit partiellement le cas d’utilisation car il s’agit de l’implémentation côté serveur du cas d’utilisation. Le client devra implémenter la récolte des identifiants de façon ergonomique.</w:t>
+        <w:t xml:space="preserve">Développement de fonctionnalité </w:t>
+      </w:r>
+      <w:r>
+        <w:t xml:space="preserve">(cas d’utilisation « Créer ») </w:t>
+      </w:r>
+      <w:r>
+        <w:t>– Créer une partie et l’enregistrer dans la base de données. Cette fonctionnalité répond au cas d’utilisation indiquant que le premier joueur puisse créer et paramétrer la partie. Elle remplit partiellement le cas d’utilisation car il s’agit de l’implémentation côté serveur du cas d’utilisation. Le client devra implémenter la récolte des identifiants auprès de l’utilisateur de façon ergonomique.</w:t>
       </w:r>
     </w:p>
     <w:p>
@@ -8167,10 +8615,16 @@
         <w:rPr>
           <w:b/>
         </w:rPr>
-        <w:t xml:space="preserve">Développement de fonctionnalité </w:t>
-      </w:r>
-      <w:r>
-        <w:t>– Créer une partie et l’enregistrer dans la base de données. Cette fonctionnalité répond au cas d’utilisation indiquant que le premier joueur puisse créer et paramétrer la partie. Elle remplit partiellement le cas d’utilisation car il s’agit de l’implémentation côté serveur du cas d’utilisation. Le client devra implémenter la récolte des identifiants auprès de l’utilisateur de façon ergonomique.</w:t>
+        <w:t>Développement de fonctionnalité</w:t>
+      </w:r>
+      <w:r>
+        <w:t xml:space="preserve"> </w:t>
+      </w:r>
+      <w:r>
+        <w:t xml:space="preserve">(cas d’utilisation « Rejoindre ») </w:t>
+      </w:r>
+      <w:r>
+        <w:t xml:space="preserve">– Rejoindre une partie. Cette fonctionnalité répond au cas d’utilisation permettant à un joueur de rejoindre une partie déjà existante. En principe, elle répond plus ou moins à la totalité de ce cas d’utilisation. </w:t>
       </w:r>
     </w:p>
     <w:p>
@@ -8188,7 +8642,19 @@
         <w:t>Développement de fonctionnalité</w:t>
       </w:r>
       <w:r>
-        <w:t xml:space="preserve"> – Rejoindre une partie. Cette fonctionnalité répond au cas d’utilisation permettant à un joueur de rejoindre une partie déjà existante. En principe, elle répond plus ou moins à la totalité de ce cas d’utilisation. </w:t>
+        <w:t xml:space="preserve"> </w:t>
+      </w:r>
+      <w:r>
+        <w:t xml:space="preserve">(cas d’utilisation </w:t>
+      </w:r>
+      <w:r>
+        <w:t>« Jouer un tour »</w:t>
+      </w:r>
+      <w:r>
+        <w:t xml:space="preserve">) </w:t>
+      </w:r>
+      <w:r>
+        <w:t>– Faire lancer le dé une fois à tous les joueurs. Le joueur qui a obtenu le plus haut score à l’éventuel tour précédent devra le lancer deux fois. Les joueurs devront répondre dans un temps déterminé et le serveur lancera lui-même le dé si l’un ou plusieurs des joueurs n’a pas réagi à temps. A chaque fois qu’un joueur lance un dé, le résultat est communiqué aux autres joueurs. Si un, grâce à son lancer, le joueur gagne le jeu, ce dernier est interrompu. Cette fonctionnalité devrait résoudre la totalité des cas d’utilisation de la gestion des dés et de la déclaration du vainqueur du point de vue du serveur, mais le client devra implémenter la représentation graphique de cette procédure.</w:t>
       </w:r>
     </w:p>
     <w:p>
@@ -8206,7 +8672,19 @@
         <w:t>Développement de fonctionnalité</w:t>
       </w:r>
       <w:r>
-        <w:t xml:space="preserve"> – Faire lancer le dé une fois à tous les joueurs. Le joueur qui a obtenu le plus haut score à l’éventuel tour précédent devra le lancer deux fois. Les joueurs devront répondre dans un temps déterminé et le serveur lancera lui-même le dé si l’un ou plusieurs des joueurs n’a pas réagi à temps. A chaque fois qu’un joueur lance un dé, le résultat est communiqué aux autres joueurs. Si un, grâce à son lancer, le joueur gagne le jeu, ce dernier est interrompu. Cette fonctionnalité devrait résoudre la totalité des cas d’utilisation de la gestion des dés et de la déclaration du vainqueur du point de vue du serveur, mais le client devra implémenter la représentation graphique de cette procédure.</w:t>
+        <w:t xml:space="preserve"> </w:t>
+      </w:r>
+      <w:r>
+        <w:t>(cas d’utilisation « Jouer le mini-jeu »</w:t>
+      </w:r>
+      <w:r>
+        <w:t>, partiel</w:t>
+      </w:r>
+      <w:r>
+        <w:t xml:space="preserve">) </w:t>
+      </w:r>
+      <w:r>
+        <w:t xml:space="preserve">– Demander à un joueur de choisir le prochain mini-jeu. Le joueur doit alors pouvoir communiquer son choix. S’il n’a pas répondu à temps, le serveur choisit pour lui. Lorsque le choix est effectué, ce choix est communiqué à tous les joueurs. </w:t>
       </w:r>
     </w:p>
     <w:p>
@@ -8221,10 +8699,111 @@
         <w:rPr>
           <w:b/>
         </w:rPr>
-        <w:t>Développement de fonctionnalité</w:t>
-      </w:r>
-      <w:r>
-        <w:t xml:space="preserve"> – Demander à un joueur de choisir le prochain mini-jeu. Le joueur doit alors pouvoir communiquer son choix. S’il n’a pas répondu à temps, le serveur choisit pour lui. Lorsque le choix est effectué, ce choix est communiqué à tous les joueurs. </w:t>
+        <w:t xml:space="preserve">Développement de fonctionnalité </w:t>
+      </w:r>
+      <w:r>
+        <w:t>(cas d’utilisation « Envoyer les scores »</w:t>
+      </w:r>
+      <w:r>
+        <w:t xml:space="preserve"> et</w:t>
+      </w:r>
+      <w:r>
+        <w:t xml:space="preserve"> « Déclaration du vainqueur du mini-jeu</w:t>
+      </w:r>
+      <w:r>
+        <w:t> »</w:t>
+      </w:r>
+      <w:r>
+        <w:t xml:space="preserve">) </w:t>
+      </w:r>
+      <w:r>
+        <w:t>– Le joueur doit pouvoir indiquer le score obtenu pour une partie. Le serveur enregistre cette information dans la base de données et attend que tous les joueurs aient envoyé leur score, à chaque tour. Lorsque tous les scores sont reçus, le vainqueur est déterminé et la procédure reprend à la gestion du dé. Cette fonctionnalité répond au cas d’utilisation de la gestion du score d’un point de vue serveur. Bien entendu, il s’agira d’implémenter les mini-jeux qui généreront ce score en interaction avec le joueur.</w:t>
+      </w:r>
+    </w:p>
+    <w:p>
+      <w:pPr>
+        <w:spacing w:after="0"/>
+        <w:rPr>
+          <w:b/>
+          <w:u w:val="single"/>
+        </w:rPr>
+      </w:pPr>
+      <w:r>
+        <w:rPr>
+          <w:b/>
+          <w:u w:val="single"/>
+        </w:rPr>
+        <w:lastRenderedPageBreak/>
+        <w:t>Durée</w:t>
+      </w:r>
+    </w:p>
+    <w:p>
+      <w:r>
+        <w:t>3</w:t>
+      </w:r>
+      <w:r>
+        <w:t xml:space="preserve"> semaines</w:t>
+      </w:r>
+      <w:r>
+        <w:t>.</w:t>
+      </w:r>
+    </w:p>
+    <w:p>
+      <w:pPr>
+        <w:spacing w:after="0"/>
+        <w:rPr>
+          <w:b/>
+          <w:u w:val="single"/>
+        </w:rPr>
+      </w:pPr>
+      <w:r>
+        <w:rPr>
+          <w:b/>
+          <w:u w:val="single"/>
+        </w:rPr>
+        <w:t>Dates de début et de fin</w:t>
+      </w:r>
+    </w:p>
+    <w:p>
+      <w:r>
+        <w:t xml:space="preserve">Du </w:t>
+      </w:r>
+      <w:r>
+        <w:t>29</w:t>
+      </w:r>
+      <w:r>
+        <w:t xml:space="preserve">.04.2015 </w:t>
+      </w:r>
+      <w:r>
+        <w:t xml:space="preserve">au </w:t>
+      </w:r>
+      <w:r>
+        <w:t>20</w:t>
+      </w:r>
+      <w:r>
+        <w:t>.05.</w:t>
+      </w:r>
+      <w:r>
+        <w:t>2015</w:t>
+      </w:r>
+      <w:r>
+        <w:t>.</w:t>
+      </w:r>
+    </w:p>
+    <w:p>
+      <w:pPr>
+        <w:spacing w:after="0"/>
+        <w:rPr>
+          <w:b/>
+          <w:u w:val="single"/>
+        </w:rPr>
+      </w:pPr>
+      <w:r>
+        <w:rPr>
+          <w:b/>
+          <w:u w:val="single"/>
+        </w:rPr>
+        <w:t>Partage du travail entre les membres du groupe</w:t>
       </w:r>
     </w:p>
     <w:p>
@@ -8236,13 +8815,19 @@
         </w:numPr>
       </w:pPr>
       <w:r>
-        <w:rPr>
-          <w:b/>
-        </w:rPr>
-        <w:t xml:space="preserve">Développement de fonctionnalité </w:t>
-      </w:r>
-      <w:r>
-        <w:t>– Le joueur doit pouvoir indiquer le score obtenu pour une partie. Le serveur enregistre cette information dans la base de données et attend que tous les joueurs aient envoyé leur score, à chaque tour. Lorsque tous les scores sont reçus, le vainqueur est déterminé et la procédure reprend à la gestion du dé. Cette fonctionnalité répond au cas d’utilisation de la gestion du score d’un point de vue serveur. Bien entendu, il s’agira d’implémenter les mini-jeux qui généreront ce score en interaction avec le joueur.</w:t>
+        <w:t>Mélanie : développement de l’infrastructure de la base de données</w:t>
+      </w:r>
+      <w:r>
+        <w:t xml:space="preserve"> + </w:t>
+      </w:r>
+      <w:r>
+        <w:t>intégration + t</w:t>
+      </w:r>
+      <w:r>
+        <w:t>ests</w:t>
+      </w:r>
+      <w:r>
+        <w:t>.</w:t>
       </w:r>
     </w:p>
     <w:p>
@@ -8254,381 +8839,7 @@
         </w:numPr>
       </w:pPr>
       <w:r>
-        <w:rPr>
-          <w:b/>
-        </w:rPr>
-        <w:lastRenderedPageBreak/>
-        <w:t>Développement de fonctionnalité</w:t>
-      </w:r>
-      <w:r>
-        <w:t xml:space="preserve"> - </w:t>
-      </w:r>
-      <w:r>
-        <w:t>Développement du modèle du plateau de jeu :</w:t>
-      </w:r>
-    </w:p>
-    <w:p>
-      <w:pPr>
-        <w:pStyle w:val="Paragraphedeliste"/>
-        <w:ind w:left="1776" w:hanging="360"/>
-      </w:pPr>
-      <w:r>
-        <w:rPr>
-          <w:rFonts w:ascii="Symbol" w:hAnsi="Symbol"/>
-        </w:rPr>
-        <w:t></w:t>
-      </w:r>
-      <w:r>
-        <w:rPr>
-          <w:rFonts w:ascii="Times New Roman" w:hAnsi="Times New Roman"/>
-          <w:sz w:val="14"/>
-          <w:szCs w:val="14"/>
-        </w:rPr>
-        <w:t xml:space="preserve">         </w:t>
-      </w:r>
-      <w:r>
-        <w:t>Récupération des paramètres de jeu.</w:t>
-      </w:r>
-    </w:p>
-    <w:p>
-      <w:pPr>
-        <w:pStyle w:val="Paragraphedeliste"/>
-        <w:ind w:left="2496" w:hanging="360"/>
-      </w:pPr>
-      <w:r>
-        <w:rPr>
-          <w:rFonts w:ascii="Courier New" w:hAnsi="Courier New" w:cs="Courier New"/>
-        </w:rPr>
-        <w:t>o</w:t>
-      </w:r>
-      <w:r>
-        <w:rPr>
-          <w:rFonts w:ascii="Times New Roman" w:hAnsi="Times New Roman"/>
-          <w:sz w:val="14"/>
-          <w:szCs w:val="14"/>
-        </w:rPr>
-        <w:t xml:space="preserve">   </w:t>
-      </w:r>
-      <w:r>
-        <w:t>Nombre de case</w:t>
-      </w:r>
-    </w:p>
-    <w:p>
-      <w:pPr>
-        <w:pStyle w:val="Paragraphedeliste"/>
-        <w:ind w:left="2496" w:hanging="360"/>
-      </w:pPr>
-      <w:r>
-        <w:rPr>
-          <w:rFonts w:ascii="Courier New" w:hAnsi="Courier New" w:cs="Courier New"/>
-        </w:rPr>
-        <w:t>o</w:t>
-      </w:r>
-      <w:r>
-        <w:rPr>
-          <w:rFonts w:ascii="Times New Roman" w:hAnsi="Times New Roman"/>
-          <w:sz w:val="14"/>
-          <w:szCs w:val="14"/>
-        </w:rPr>
-        <w:t xml:space="preserve">   </w:t>
-      </w:r>
-      <w:r>
-        <w:t>Difficulté</w:t>
-      </w:r>
-    </w:p>
-    <w:p>
-      <w:pPr>
-        <w:pStyle w:val="Paragraphedeliste"/>
-        <w:ind w:left="2496" w:hanging="360"/>
-      </w:pPr>
-      <w:r>
-        <w:rPr>
-          <w:rFonts w:ascii="Courier New" w:hAnsi="Courier New" w:cs="Courier New"/>
-        </w:rPr>
-        <w:t>o</w:t>
-      </w:r>
-      <w:r>
-        <w:rPr>
-          <w:rFonts w:ascii="Times New Roman" w:hAnsi="Times New Roman"/>
-          <w:sz w:val="14"/>
-          <w:szCs w:val="14"/>
-        </w:rPr>
-        <w:t xml:space="preserve">   </w:t>
-      </w:r>
-      <w:r>
-        <w:t>…</w:t>
-      </w:r>
-    </w:p>
-    <w:p>
-      <w:pPr>
-        <w:pStyle w:val="Paragraphedeliste"/>
-        <w:ind w:left="1776" w:hanging="360"/>
-      </w:pPr>
-      <w:r>
-        <w:rPr>
-          <w:rFonts w:ascii="Symbol" w:hAnsi="Symbol"/>
-        </w:rPr>
-        <w:t></w:t>
-      </w:r>
-      <w:r>
-        <w:rPr>
-          <w:rFonts w:ascii="Times New Roman" w:hAnsi="Times New Roman"/>
-          <w:sz w:val="14"/>
-          <w:szCs w:val="14"/>
-        </w:rPr>
-        <w:t xml:space="preserve">         </w:t>
-      </w:r>
-      <w:r>
-        <w:t>Récupération du nombre de joueurs.</w:t>
-      </w:r>
-    </w:p>
-    <w:p>
-      <w:pPr>
-        <w:pStyle w:val="Paragraphedeliste"/>
-        <w:ind w:left="1776" w:hanging="360"/>
-      </w:pPr>
-      <w:r>
-        <w:rPr>
-          <w:rFonts w:ascii="Symbol" w:hAnsi="Symbol"/>
-        </w:rPr>
-        <w:t></w:t>
-      </w:r>
-      <w:r>
-        <w:rPr>
-          <w:rFonts w:ascii="Times New Roman" w:hAnsi="Times New Roman"/>
-          <w:sz w:val="14"/>
-          <w:szCs w:val="14"/>
-        </w:rPr>
-        <w:t xml:space="preserve">         </w:t>
-      </w:r>
-      <w:r>
-        <w:t>Implémentation de la structure de données représentant la grille de jeu.</w:t>
-      </w:r>
-    </w:p>
-    <w:p>
-      <w:pPr>
-        <w:pStyle w:val="Paragraphedeliste"/>
-        <w:ind w:left="2496" w:hanging="360"/>
-      </w:pPr>
-      <w:r>
-        <w:rPr>
-          <w:rFonts w:ascii="Courier New" w:hAnsi="Courier New" w:cs="Courier New"/>
-        </w:rPr>
-        <w:t>o</w:t>
-      </w:r>
-      <w:r>
-        <w:rPr>
-          <w:rFonts w:ascii="Times New Roman" w:hAnsi="Times New Roman"/>
-          <w:sz w:val="14"/>
-          <w:szCs w:val="14"/>
-        </w:rPr>
-        <w:t xml:space="preserve">   </w:t>
-      </w:r>
-      <w:r>
-        <w:t>Gestion des déplacements</w:t>
-      </w:r>
-    </w:p>
-    <w:p>
-      <w:pPr>
-        <w:pStyle w:val="Paragraphedeliste"/>
-        <w:ind w:left="1776" w:hanging="360"/>
-      </w:pPr>
-      <w:r>
-        <w:rPr>
-          <w:rFonts w:ascii="Symbol" w:hAnsi="Symbol"/>
-        </w:rPr>
-        <w:t></w:t>
-      </w:r>
-      <w:r>
-        <w:rPr>
-          <w:rFonts w:ascii="Times New Roman" w:hAnsi="Times New Roman"/>
-          <w:sz w:val="14"/>
-          <w:szCs w:val="14"/>
-        </w:rPr>
-        <w:t xml:space="preserve">         </w:t>
-      </w:r>
-      <w:r>
-        <w:t>Implémentation d’un gestionnaire de tours.</w:t>
-      </w:r>
-    </w:p>
-    <w:p>
-      <w:pPr>
-        <w:pStyle w:val="Paragraphedeliste"/>
-        <w:ind w:left="1776" w:hanging="360"/>
-      </w:pPr>
-      <w:r>
-        <w:rPr>
-          <w:rFonts w:ascii="Symbol" w:hAnsi="Symbol"/>
-        </w:rPr>
-        <w:t></w:t>
-      </w:r>
-      <w:r>
-        <w:rPr>
-          <w:rFonts w:ascii="Times New Roman" w:hAnsi="Times New Roman"/>
-          <w:sz w:val="14"/>
-          <w:szCs w:val="14"/>
-        </w:rPr>
-        <w:t xml:space="preserve">         </w:t>
-      </w:r>
-      <w:r>
-        <w:t>Communications client-serveur pour les tirs de dés.</w:t>
-      </w:r>
-    </w:p>
-    <w:p>
-      <w:pPr>
-        <w:pStyle w:val="Paragraphedeliste"/>
-        <w:ind w:left="1776" w:hanging="360"/>
-      </w:pPr>
-      <w:r>
-        <w:rPr>
-          <w:rFonts w:ascii="Symbol" w:hAnsi="Symbol"/>
-        </w:rPr>
-        <w:t></w:t>
-      </w:r>
-      <w:r>
-        <w:rPr>
-          <w:rFonts w:ascii="Times New Roman" w:hAnsi="Times New Roman"/>
-          <w:sz w:val="14"/>
-          <w:szCs w:val="14"/>
-        </w:rPr>
-        <w:t xml:space="preserve">         </w:t>
-      </w:r>
-      <w:r>
-        <w:t>Implémentation et communications client-serveur pour le choix du mini-jeu.</w:t>
-      </w:r>
-    </w:p>
-    <w:p>
-      <w:pPr>
-        <w:pStyle w:val="Paragraphedeliste"/>
-        <w:ind w:left="1776" w:hanging="360"/>
-      </w:pPr>
-      <w:r>
-        <w:rPr>
-          <w:rFonts w:ascii="Symbol" w:hAnsi="Symbol"/>
-        </w:rPr>
-        <w:t></w:t>
-      </w:r>
-      <w:r>
-        <w:rPr>
-          <w:rFonts w:ascii="Times New Roman" w:hAnsi="Times New Roman"/>
-          <w:sz w:val="14"/>
-          <w:szCs w:val="14"/>
-        </w:rPr>
-        <w:t xml:space="preserve">         </w:t>
-      </w:r>
-      <w:r>
-        <w:t>Gestion des comptes à rebours pour le tir et du dé et le choix d’un mini-jeu.</w:t>
-      </w:r>
-    </w:p>
-    <w:p>
-      <w:pPr>
-        <w:pStyle w:val="Paragraphedeliste"/>
-        <w:ind w:left="1776" w:hanging="360"/>
-      </w:pPr>
-      <w:r>
-        <w:rPr>
-          <w:rFonts w:ascii="Symbol" w:hAnsi="Symbol"/>
-        </w:rPr>
-        <w:t></w:t>
-      </w:r>
-      <w:r>
-        <w:rPr>
-          <w:rFonts w:ascii="Times New Roman" w:hAnsi="Times New Roman"/>
-          <w:sz w:val="14"/>
-          <w:szCs w:val="14"/>
-        </w:rPr>
-        <w:t xml:space="preserve">         </w:t>
-      </w:r>
-      <w:r>
-        <w:t>Gérer les mises à jours de chaque client par rapport aux informations du serveur</w:t>
-      </w:r>
-      <w:r>
-        <w:t>.</w:t>
-      </w:r>
-    </w:p>
-    <w:p>
-      <w:pPr>
-        <w:spacing w:after="0"/>
-        <w:rPr>
-          <w:b/>
-          <w:u w:val="single"/>
-        </w:rPr>
-      </w:pPr>
-      <w:r>
-        <w:rPr>
-          <w:b/>
-          <w:u w:val="single"/>
-        </w:rPr>
-        <w:t>Durée</w:t>
-      </w:r>
-    </w:p>
-    <w:p>
-      <w:r>
-        <w:t>3</w:t>
-      </w:r>
-      <w:r>
-        <w:t xml:space="preserve"> semaines</w:t>
-      </w:r>
-      <w:r>
-        <w:t>.</w:t>
-      </w:r>
-    </w:p>
-    <w:p>
-      <w:pPr>
-        <w:spacing w:after="0"/>
-        <w:rPr>
-          <w:b/>
-          <w:u w:val="single"/>
-        </w:rPr>
-      </w:pPr>
-      <w:r>
-        <w:rPr>
-          <w:b/>
-          <w:u w:val="single"/>
-        </w:rPr>
-        <w:t>Dates de début et de fin</w:t>
-      </w:r>
-    </w:p>
-    <w:p>
-      <w:r>
-        <w:t xml:space="preserve">Du </w:t>
-      </w:r>
-      <w:r>
-        <w:t>29</w:t>
-      </w:r>
-      <w:r>
-        <w:t xml:space="preserve">.04.2015 </w:t>
-      </w:r>
-      <w:r>
-        <w:t xml:space="preserve">au </w:t>
-      </w:r>
-      <w:r>
-        <w:t>20</w:t>
-      </w:r>
-      <w:r>
-        <w:t>.05.</w:t>
-      </w:r>
-      <w:r>
-        <w:t>2015</w:t>
-      </w:r>
-      <w:r>
-        <w:t>.</w:t>
-      </w:r>
-    </w:p>
-    <w:p>
-      <w:pPr>
-        <w:spacing w:after="0"/>
-        <w:rPr>
-          <w:b/>
-          <w:u w:val="single"/>
-        </w:rPr>
-      </w:pPr>
-      <w:r>
-        <w:rPr>
-          <w:b/>
-          <w:u w:val="single"/>
-        </w:rPr>
-        <w:t>Partage du travail entre les membres du groupe</w:t>
+        <w:t>James &amp; Miguel : développement des fonctionnalités du serveur.</w:t>
       </w:r>
     </w:p>
     <w:p>
@@ -8640,19 +8851,7 @@
         </w:numPr>
       </w:pPr>
       <w:r>
-        <w:t>Mélanie : développement de l’infrastructure de la base de données</w:t>
-      </w:r>
-      <w:r>
-        <w:t xml:space="preserve"> + </w:t>
-      </w:r>
-      <w:r>
-        <w:t>intégration + t</w:t>
-      </w:r>
-      <w:r>
-        <w:t>ests</w:t>
-      </w:r>
-      <w:r>
-        <w:t>.</w:t>
+        <w:t>Jérôme &amp; David : développement des fonctionnalités du plateau de jeu.</w:t>
       </w:r>
     </w:p>
     <w:p>
@@ -8664,7 +8863,26 @@
         </w:numPr>
       </w:pPr>
       <w:r>
-        <w:t>James &amp; Miguel : développement des fonctionnalités du serveur.</w:t>
+        <w:t>David : validation des interactions client-&gt;serveur, et vice-versa</w:t>
+      </w:r>
+      <w:r>
+        <w:t>.</w:t>
+      </w:r>
+    </w:p>
+    <w:p>
+      <w:pPr>
+        <w:spacing w:after="0"/>
+        <w:rPr>
+          <w:b/>
+          <w:u w:val="single"/>
+        </w:rPr>
+      </w:pPr>
+      <w:r>
+        <w:rPr>
+          <w:b/>
+          <w:u w:val="single"/>
+        </w:rPr>
+        <w:t>Effort escompté</w:t>
       </w:r>
     </w:p>
     <w:p>
@@ -8676,7 +8894,13 @@
         </w:numPr>
       </w:pPr>
       <w:r>
-        <w:t>Jérôme &amp; David : développement des fonctionnalités du plateau de jeu.</w:t>
+        <w:t>Mélanie :</w:t>
+      </w:r>
+      <w:r>
+        <w:t xml:space="preserve"> 12</w:t>
+      </w:r>
+      <w:r>
+        <w:t xml:space="preserve"> périodes.</w:t>
       </w:r>
     </w:p>
     <w:p>
@@ -8688,26 +8912,13 @@
         </w:numPr>
       </w:pPr>
       <w:r>
-        <w:t>David : validation des interactions client-&gt;serveur, et vice-versa</w:t>
-      </w:r>
-      <w:r>
-        <w:t>.</w:t>
-      </w:r>
-    </w:p>
-    <w:p>
-      <w:pPr>
-        <w:spacing w:after="0"/>
-        <w:rPr>
-          <w:b/>
-          <w:u w:val="single"/>
-        </w:rPr>
-      </w:pPr>
-      <w:r>
-        <w:rPr>
-          <w:b/>
-          <w:u w:val="single"/>
-        </w:rPr>
-        <w:t>Effort escompté</w:t>
+        <w:t xml:space="preserve">James &amp; Miguel : </w:t>
+      </w:r>
+      <w:r>
+        <w:t>18</w:t>
+      </w:r>
+      <w:r>
+        <w:t xml:space="preserve"> périodes chacun.</w:t>
       </w:r>
     </w:p>
     <w:p>
@@ -8719,13 +8930,113 @@
         </w:numPr>
       </w:pPr>
       <w:r>
-        <w:t>Mélanie :</w:t>
-      </w:r>
-      <w:r>
-        <w:t xml:space="preserve"> 12</w:t>
+        <w:t>Jérôme &amp; David :</w:t>
+      </w:r>
+      <w:r>
+        <w:t xml:space="preserve"> </w:t>
+      </w:r>
+      <w:r>
+        <w:t>17</w:t>
+      </w:r>
+      <w:r>
+        <w:t xml:space="preserve"> périodes chacun.</w:t>
+      </w:r>
+    </w:p>
+    <w:p>
+      <w:r>
+        <w:t xml:space="preserve">Total : </w:t>
+      </w:r>
+      <w:r>
+        <w:t>82</w:t>
       </w:r>
       <w:r>
         <w:t xml:space="preserve"> périodes.</w:t>
+      </w:r>
+    </w:p>
+    <w:p>
+      <w:pPr>
+        <w:spacing w:after="0"/>
+        <w:rPr>
+          <w:b/>
+          <w:u w:val="single"/>
+        </w:rPr>
+      </w:pPr>
+    </w:p>
+    <w:p>
+      <w:pPr>
+        <w:spacing w:after="0"/>
+        <w:rPr>
+          <w:b/>
+          <w:u w:val="single"/>
+        </w:rPr>
+      </w:pPr>
+      <w:r>
+        <w:rPr>
+          <w:b/>
+          <w:u w:val="single"/>
+        </w:rPr>
+        <w:t>Bilan de l’itération</w:t>
+      </w:r>
+    </w:p>
+    <w:p>
+      <w:r>
+        <w:t>-</w:t>
+      </w:r>
+    </w:p>
+    <w:p>
+      <w:pPr>
+        <w:pStyle w:val="Titre2"/>
+      </w:pPr>
+      <w:bookmarkStart w:id="26" w:name="_Toc418690243"/>
+      <w:r>
+        <w:t>Itération 5</w:t>
+      </w:r>
+      <w:bookmarkEnd w:id="26"/>
+    </w:p>
+    <w:p>
+      <w:pPr>
+        <w:spacing w:after="0"/>
+        <w:rPr>
+          <w:b/>
+          <w:u w:val="single"/>
+        </w:rPr>
+      </w:pPr>
+      <w:r>
+        <w:rPr>
+          <w:b/>
+          <w:u w:val="single"/>
+        </w:rPr>
+        <w:t>Objectif principal</w:t>
+      </w:r>
+    </w:p>
+    <w:p>
+      <w:r>
+        <w:t xml:space="preserve">Implémentation </w:t>
+      </w:r>
+      <w:r>
+        <w:t xml:space="preserve">et test </w:t>
+      </w:r>
+      <w:r>
+        <w:t>du plateau de jeu (GUI, gestion des joueurs, actions, …)</w:t>
+      </w:r>
+      <w:r>
+        <w:t> ; à la fin de l’itération, le plateau de jeu est terminé et communique avec le serveur.</w:t>
+      </w:r>
+    </w:p>
+    <w:p>
+      <w:pPr>
+        <w:spacing w:after="0"/>
+        <w:rPr>
+          <w:b/>
+          <w:u w:val="single"/>
+        </w:rPr>
+      </w:pPr>
+      <w:r>
+        <w:rPr>
+          <w:b/>
+          <w:u w:val="single"/>
+        </w:rPr>
+        <w:t>Objectifs détaillés</w:t>
       </w:r>
     </w:p>
     <w:p>
@@ -8737,131 +9048,309 @@
         </w:numPr>
       </w:pPr>
       <w:r>
-        <w:t xml:space="preserve">James &amp; Miguel : </w:t>
-      </w:r>
-      <w:r>
-        <w:t>18</w:t>
-      </w:r>
-      <w:r>
-        <w:t xml:space="preserve"> périodes chacun.</w:t>
+        <w:rPr>
+          <w:b/>
+        </w:rPr>
+        <w:t>Développement de fonctionnalité</w:t>
+      </w:r>
+      <w:r>
+        <w:t xml:space="preserve"> </w:t>
+      </w:r>
+      <w:r>
+        <w:t>(cas d’utilisation « Débuter une partie » « Paramétrer le jeu »</w:t>
+      </w:r>
+      <w:r>
+        <w:t xml:space="preserve"> et « Jouer un tour »</w:t>
+      </w:r>
+      <w:r>
+        <w:t xml:space="preserve">) </w:t>
+      </w:r>
+      <w:r>
+        <w:t>- Développement du modèle du plateau de jeu :</w:t>
       </w:r>
     </w:p>
     <w:p>
       <w:pPr>
         <w:pStyle w:val="Paragraphedeliste"/>
-        <w:numPr>
-          <w:ilvl w:val="0"/>
-          <w:numId w:val="6"/>
-        </w:numPr>
-      </w:pPr>
-      <w:r>
-        <w:t>Jérôme &amp; David :</w:t>
-      </w:r>
-      <w:r>
-        <w:t xml:space="preserve"> </w:t>
-      </w:r>
-      <w:r>
-        <w:t>17</w:t>
-      </w:r>
-      <w:r>
-        <w:t xml:space="preserve"> périodes chacun.</w:t>
-      </w:r>
-    </w:p>
-    <w:p>
-      <w:r>
-        <w:t xml:space="preserve">Total : </w:t>
-      </w:r>
-      <w:r>
-        <w:t>82</w:t>
-      </w:r>
-      <w:r>
-        <w:t xml:space="preserve"> périodes.</w:t>
-      </w:r>
-    </w:p>
-    <w:p>
-      <w:pPr>
-        <w:spacing w:after="0"/>
-        <w:rPr>
-          <w:b/>
-          <w:u w:val="single"/>
-        </w:rPr>
-      </w:pPr>
-    </w:p>
-    <w:p>
-      <w:pPr>
-        <w:spacing w:after="0"/>
-        <w:rPr>
-          <w:b/>
-          <w:u w:val="single"/>
-        </w:rPr>
-      </w:pPr>
-      <w:r>
-        <w:rPr>
-          <w:b/>
-          <w:u w:val="single"/>
-        </w:rPr>
-        <w:t>Bilan de l’itération</w:t>
-      </w:r>
-    </w:p>
-    <w:p>
-      <w:r>
-        <w:t>-</w:t>
-      </w:r>
-    </w:p>
-    <w:p>
-      <w:pPr>
-        <w:pStyle w:val="Titre2"/>
-      </w:pPr>
-      <w:bookmarkStart w:id="26" w:name="_Toc418690243"/>
-      <w:r>
-        <w:t>Itération 5</w:t>
-      </w:r>
-      <w:bookmarkEnd w:id="26"/>
-    </w:p>
-    <w:p>
-      <w:pPr>
-        <w:spacing w:after="0"/>
-        <w:rPr>
-          <w:b/>
-          <w:u w:val="single"/>
-        </w:rPr>
-      </w:pPr>
-      <w:r>
-        <w:rPr>
-          <w:b/>
-          <w:u w:val="single"/>
-        </w:rPr>
-        <w:t>Objectif principal</w:t>
-      </w:r>
-    </w:p>
-    <w:p>
-      <w:r>
-        <w:t xml:space="preserve">Implémentation </w:t>
-      </w:r>
-      <w:r>
-        <w:t xml:space="preserve">et test </w:t>
-      </w:r>
-      <w:r>
-        <w:t>du plateau de jeu (GUI, gestion des joueurs, actions, …)</w:t>
-      </w:r>
-      <w:r>
-        <w:t> ; à la fin de l’itération, le plateau de jeu est terminé et communique avec le serveur.</w:t>
-      </w:r>
-    </w:p>
-    <w:p>
-      <w:pPr>
-        <w:spacing w:after="0"/>
-        <w:rPr>
-          <w:b/>
-          <w:u w:val="single"/>
-        </w:rPr>
-      </w:pPr>
-      <w:r>
-        <w:rPr>
-          <w:b/>
-          <w:u w:val="single"/>
-        </w:rPr>
-        <w:t>Objectifs détaillés</w:t>
+        <w:ind w:left="1776" w:hanging="360"/>
+      </w:pPr>
+      <w:r>
+        <w:rPr>
+          <w:rFonts w:ascii="Symbol" w:hAnsi="Symbol"/>
+        </w:rPr>
+        <w:t></w:t>
+      </w:r>
+      <w:r>
+        <w:rPr>
+          <w:rFonts w:ascii="Times New Roman" w:hAnsi="Times New Roman"/>
+          <w:sz w:val="14"/>
+          <w:szCs w:val="14"/>
+        </w:rPr>
+        <w:t xml:space="preserve">         </w:t>
+      </w:r>
+      <w:r>
+        <w:t>Récupération des paramètres de jeu.</w:t>
+      </w:r>
+    </w:p>
+    <w:p>
+      <w:pPr>
+        <w:pStyle w:val="Paragraphedeliste"/>
+        <w:ind w:left="2496" w:hanging="360"/>
+      </w:pPr>
+      <w:proofErr w:type="gramStart"/>
+      <w:r>
+        <w:rPr>
+          <w:rFonts w:ascii="Courier New" w:hAnsi="Courier New" w:cs="Courier New"/>
+        </w:rPr>
+        <w:t>o</w:t>
+      </w:r>
+      <w:proofErr w:type="gramEnd"/>
+      <w:r>
+        <w:rPr>
+          <w:rFonts w:ascii="Times New Roman" w:hAnsi="Times New Roman"/>
+          <w:sz w:val="14"/>
+          <w:szCs w:val="14"/>
+        </w:rPr>
+        <w:t xml:space="preserve">   </w:t>
+      </w:r>
+      <w:r>
+        <w:t>Nombre de case</w:t>
+      </w:r>
+    </w:p>
+    <w:p>
+      <w:pPr>
+        <w:pStyle w:val="Paragraphedeliste"/>
+        <w:ind w:left="2496" w:hanging="360"/>
+      </w:pPr>
+      <w:proofErr w:type="gramStart"/>
+      <w:r>
+        <w:rPr>
+          <w:rFonts w:ascii="Courier New" w:hAnsi="Courier New" w:cs="Courier New"/>
+        </w:rPr>
+        <w:t>o</w:t>
+      </w:r>
+      <w:proofErr w:type="gramEnd"/>
+      <w:r>
+        <w:rPr>
+          <w:rFonts w:ascii="Times New Roman" w:hAnsi="Times New Roman"/>
+          <w:sz w:val="14"/>
+          <w:szCs w:val="14"/>
+        </w:rPr>
+        <w:t xml:space="preserve">   </w:t>
+      </w:r>
+      <w:r>
+        <w:t>Difficulté</w:t>
+      </w:r>
+    </w:p>
+    <w:p>
+      <w:pPr>
+        <w:pStyle w:val="Paragraphedeliste"/>
+        <w:ind w:left="2496" w:hanging="360"/>
+      </w:pPr>
+      <w:proofErr w:type="gramStart"/>
+      <w:r>
+        <w:rPr>
+          <w:rFonts w:ascii="Courier New" w:hAnsi="Courier New" w:cs="Courier New"/>
+        </w:rPr>
+        <w:t>o</w:t>
+      </w:r>
+      <w:proofErr w:type="gramEnd"/>
+      <w:r>
+        <w:rPr>
+          <w:rFonts w:ascii="Times New Roman" w:hAnsi="Times New Roman"/>
+          <w:sz w:val="14"/>
+          <w:szCs w:val="14"/>
+        </w:rPr>
+        <w:t xml:space="preserve">   </w:t>
+      </w:r>
+      <w:r>
+        <w:t>…</w:t>
+      </w:r>
+    </w:p>
+    <w:p>
+      <w:pPr>
+        <w:pStyle w:val="Paragraphedeliste"/>
+        <w:ind w:left="1776" w:hanging="360"/>
+      </w:pPr>
+      <w:r>
+        <w:rPr>
+          <w:rFonts w:ascii="Symbol" w:hAnsi="Symbol"/>
+        </w:rPr>
+        <w:t></w:t>
+      </w:r>
+      <w:r>
+        <w:rPr>
+          <w:rFonts w:ascii="Times New Roman" w:hAnsi="Times New Roman"/>
+          <w:sz w:val="14"/>
+          <w:szCs w:val="14"/>
+        </w:rPr>
+        <w:t xml:space="preserve">         </w:t>
+      </w:r>
+      <w:r>
+        <w:t>Récupération du nombre de joueurs.</w:t>
+      </w:r>
+    </w:p>
+    <w:p>
+      <w:pPr>
+        <w:pStyle w:val="Paragraphedeliste"/>
+        <w:ind w:left="1776" w:hanging="360"/>
+      </w:pPr>
+      <w:r>
+        <w:rPr>
+          <w:rFonts w:ascii="Symbol" w:hAnsi="Symbol"/>
+        </w:rPr>
+        <w:t></w:t>
+      </w:r>
+      <w:r>
+        <w:rPr>
+          <w:rFonts w:ascii="Times New Roman" w:hAnsi="Times New Roman"/>
+          <w:sz w:val="14"/>
+          <w:szCs w:val="14"/>
+        </w:rPr>
+        <w:t xml:space="preserve">         </w:t>
+      </w:r>
+      <w:r>
+        <w:t>Implémentation de la structure de données représentant la grille de jeu.</w:t>
+      </w:r>
+    </w:p>
+    <w:p>
+      <w:pPr>
+        <w:pStyle w:val="Paragraphedeliste"/>
+        <w:ind w:left="2496" w:hanging="360"/>
+      </w:pPr>
+      <w:proofErr w:type="gramStart"/>
+      <w:r>
+        <w:rPr>
+          <w:rFonts w:ascii="Courier New" w:hAnsi="Courier New" w:cs="Courier New"/>
+        </w:rPr>
+        <w:t>o</w:t>
+      </w:r>
+      <w:proofErr w:type="gramEnd"/>
+      <w:r>
+        <w:rPr>
+          <w:rFonts w:ascii="Times New Roman" w:hAnsi="Times New Roman"/>
+          <w:sz w:val="14"/>
+          <w:szCs w:val="14"/>
+        </w:rPr>
+        <w:t xml:space="preserve">   </w:t>
+      </w:r>
+      <w:r>
+        <w:t>Gestion des déplacements</w:t>
+      </w:r>
+    </w:p>
+    <w:p>
+      <w:pPr>
+        <w:pStyle w:val="Paragraphedeliste"/>
+        <w:ind w:left="1776" w:hanging="360"/>
+      </w:pPr>
+      <w:r>
+        <w:rPr>
+          <w:rFonts w:ascii="Symbol" w:hAnsi="Symbol"/>
+        </w:rPr>
+        <w:t></w:t>
+      </w:r>
+      <w:r>
+        <w:rPr>
+          <w:rFonts w:ascii="Times New Roman" w:hAnsi="Times New Roman"/>
+          <w:sz w:val="14"/>
+          <w:szCs w:val="14"/>
+        </w:rPr>
+        <w:t xml:space="preserve">         </w:t>
+      </w:r>
+      <w:r>
+        <w:t>Implémentation d’un gestionnaire de tours.</w:t>
+      </w:r>
+    </w:p>
+    <w:p>
+      <w:pPr>
+        <w:pStyle w:val="Paragraphedeliste"/>
+        <w:ind w:left="1776" w:hanging="360"/>
+      </w:pPr>
+      <w:r>
+        <w:rPr>
+          <w:rFonts w:ascii="Symbol" w:hAnsi="Symbol"/>
+        </w:rPr>
+        <w:t></w:t>
+      </w:r>
+      <w:r>
+        <w:rPr>
+          <w:rFonts w:ascii="Times New Roman" w:hAnsi="Times New Roman"/>
+          <w:sz w:val="14"/>
+          <w:szCs w:val="14"/>
+        </w:rPr>
+        <w:t xml:space="preserve">         </w:t>
+      </w:r>
+      <w:r>
+        <w:t>Communications client-serveur pour les tirs de dés.</w:t>
+      </w:r>
+    </w:p>
+    <w:p>
+      <w:pPr>
+        <w:pStyle w:val="Paragraphedeliste"/>
+        <w:ind w:left="1776" w:hanging="360"/>
+      </w:pPr>
+      <w:r>
+        <w:rPr>
+          <w:rFonts w:ascii="Symbol" w:hAnsi="Symbol"/>
+        </w:rPr>
+        <w:t></w:t>
+      </w:r>
+      <w:r>
+        <w:rPr>
+          <w:rFonts w:ascii="Times New Roman" w:hAnsi="Times New Roman"/>
+          <w:sz w:val="14"/>
+          <w:szCs w:val="14"/>
+        </w:rPr>
+        <w:t xml:space="preserve">         </w:t>
+      </w:r>
+      <w:r>
+        <w:t>Implémentation et communications client-serveur pour le choix du mini-jeu.</w:t>
+      </w:r>
+    </w:p>
+    <w:p>
+      <w:pPr>
+        <w:pStyle w:val="Paragraphedeliste"/>
+        <w:ind w:left="1776" w:hanging="360"/>
+      </w:pPr>
+      <w:r>
+        <w:rPr>
+          <w:rFonts w:ascii="Symbol" w:hAnsi="Symbol"/>
+        </w:rPr>
+        <w:t></w:t>
+      </w:r>
+      <w:r>
+        <w:rPr>
+          <w:rFonts w:ascii="Times New Roman" w:hAnsi="Times New Roman"/>
+          <w:sz w:val="14"/>
+          <w:szCs w:val="14"/>
+        </w:rPr>
+        <w:t xml:space="preserve">         </w:t>
+      </w:r>
+      <w:r>
+        <w:t>Gestion des comptes à rebours pour le tir et du dé et le choix d’un mini-jeu.</w:t>
+      </w:r>
+    </w:p>
+    <w:p>
+      <w:pPr>
+        <w:pStyle w:val="Paragraphedeliste"/>
+        <w:ind w:left="1776" w:hanging="360"/>
+      </w:pPr>
+      <w:r>
+        <w:rPr>
+          <w:rFonts w:ascii="Symbol" w:hAnsi="Symbol"/>
+        </w:rPr>
+        <w:t></w:t>
+      </w:r>
+      <w:r>
+        <w:rPr>
+          <w:rFonts w:ascii="Times New Roman" w:hAnsi="Times New Roman"/>
+          <w:sz w:val="14"/>
+          <w:szCs w:val="14"/>
+        </w:rPr>
+        <w:t xml:space="preserve">         </w:t>
+      </w:r>
+      <w:r>
+        <w:t>Gérer les mises à jours de chaque client par rapport aux informations du serveur.</w:t>
       </w:r>
     </w:p>
     <w:p>
@@ -8885,15 +9374,15 @@
           <w:sz w:val="22"/>
           <w:szCs w:val="22"/>
         </w:rPr>
-        <w:t>Développement de fonctionnalité</w:t>
-      </w:r>
-      <w:r>
-        <w:rPr>
-          <w:rFonts w:asciiTheme="minorHAnsi" w:hAnsiTheme="minorHAnsi"/>
-          <w:sz w:val="22"/>
-          <w:szCs w:val="22"/>
-        </w:rPr>
-        <w:t> : Développement</w:t>
+        <w:t xml:space="preserve">Développement de l’infrastructure </w:t>
+      </w:r>
+      <w:r>
+        <w:rPr>
+          <w:rFonts w:asciiTheme="minorHAnsi" w:hAnsiTheme="minorHAnsi"/>
+          <w:sz w:val="22"/>
+          <w:szCs w:val="22"/>
+        </w:rPr>
+        <w:t>: Développement</w:t>
       </w:r>
       <w:r>
         <w:rPr>
@@ -8907,7 +9396,7 @@
     <w:p>
       <w:pPr>
         <w:pStyle w:val="Default"/>
-        <w:ind w:left="720" w:hanging="360"/>
+        <w:ind w:left="1776" w:hanging="360"/>
         <w:jc w:val="both"/>
         <w:rPr>
           <w:rFonts w:ascii="Calibri" w:hAnsi="Calibri"/>
@@ -8943,7 +9432,7 @@
     <w:p>
       <w:pPr>
         <w:pStyle w:val="Default"/>
-        <w:ind w:left="1440" w:hanging="360"/>
+        <w:ind w:left="2496" w:hanging="360"/>
         <w:jc w:val="both"/>
         <w:rPr>
           <w:rFonts w:ascii="Calibri" w:hAnsi="Calibri"/>
@@ -8951,6 +9440,7 @@
           <w:szCs w:val="22"/>
         </w:rPr>
       </w:pPr>
+      <w:proofErr w:type="gramStart"/>
       <w:r>
         <w:rPr>
           <w:rFonts w:ascii="Courier New" w:hAnsi="Courier New" w:cs="Courier New"/>
@@ -8959,6 +9449,7 @@
         </w:rPr>
         <w:t>o</w:t>
       </w:r>
+      <w:proofErr w:type="gramEnd"/>
       <w:r>
         <w:rPr>
           <w:rFonts w:ascii="Times New Roman" w:hAnsi="Times New Roman"/>
@@ -8979,7 +9470,7 @@
     <w:p>
       <w:pPr>
         <w:pStyle w:val="Default"/>
-        <w:ind w:left="2160" w:hanging="360"/>
+        <w:ind w:left="3216" w:hanging="360"/>
         <w:jc w:val="both"/>
         <w:rPr>
           <w:rFonts w:ascii="Calibri" w:hAnsi="Calibri"/>
@@ -8993,6 +9484,7 @@
           <w:sz w:val="22"/>
           <w:szCs w:val="22"/>
         </w:rPr>
+        <w:lastRenderedPageBreak/>
         <w:t></w:t>
       </w:r>
       <w:r>
@@ -9015,7 +9507,7 @@
     <w:p>
       <w:pPr>
         <w:pStyle w:val="Default"/>
-        <w:ind w:left="1440" w:hanging="360"/>
+        <w:ind w:left="2496" w:hanging="360"/>
         <w:jc w:val="both"/>
         <w:rPr>
           <w:rFonts w:ascii="Calibri" w:hAnsi="Calibri"/>
@@ -9023,15 +9515,16 @@
           <w:szCs w:val="22"/>
         </w:rPr>
       </w:pPr>
+      <w:proofErr w:type="gramStart"/>
       <w:r>
         <w:rPr>
           <w:rFonts w:ascii="Courier New" w:hAnsi="Courier New" w:cs="Courier New"/>
           <w:sz w:val="22"/>
           <w:szCs w:val="22"/>
         </w:rPr>
-        <w:lastRenderedPageBreak/>
         <w:t>o</w:t>
       </w:r>
+      <w:proofErr w:type="gramEnd"/>
       <w:r>
         <w:rPr>
           <w:rFonts w:ascii="Times New Roman" w:hAnsi="Times New Roman"/>
@@ -9052,7 +9545,7 @@
     <w:p>
       <w:pPr>
         <w:pStyle w:val="Default"/>
-        <w:ind w:left="1440" w:hanging="360"/>
+        <w:ind w:left="2496" w:hanging="360"/>
         <w:jc w:val="both"/>
         <w:rPr>
           <w:rFonts w:ascii="Calibri" w:hAnsi="Calibri"/>
@@ -9060,6 +9553,7 @@
           <w:szCs w:val="22"/>
         </w:rPr>
       </w:pPr>
+      <w:proofErr w:type="gramStart"/>
       <w:r>
         <w:rPr>
           <w:rFonts w:ascii="Courier New" w:hAnsi="Courier New" w:cs="Courier New"/>
@@ -9068,6 +9562,7 @@
         </w:rPr>
         <w:t>o</w:t>
       </w:r>
+      <w:proofErr w:type="gramEnd"/>
       <w:r>
         <w:rPr>
           <w:rFonts w:ascii="Times New Roman" w:hAnsi="Times New Roman"/>
@@ -9088,7 +9583,7 @@
     <w:p>
       <w:pPr>
         <w:pStyle w:val="Default"/>
-        <w:ind w:left="1440" w:hanging="360"/>
+        <w:ind w:left="2496" w:hanging="360"/>
         <w:jc w:val="both"/>
         <w:rPr>
           <w:rFonts w:ascii="Calibri" w:hAnsi="Calibri"/>
@@ -9096,6 +9591,7 @@
           <w:szCs w:val="22"/>
         </w:rPr>
       </w:pPr>
+      <w:proofErr w:type="gramStart"/>
       <w:r>
         <w:rPr>
           <w:rFonts w:ascii="Courier New" w:hAnsi="Courier New" w:cs="Courier New"/>
@@ -9104,6 +9600,7 @@
         </w:rPr>
         <w:t>o</w:t>
       </w:r>
+      <w:proofErr w:type="gramEnd"/>
       <w:r>
         <w:rPr>
           <w:rFonts w:ascii="Times New Roman" w:hAnsi="Times New Roman"/>
@@ -9120,15 +9617,6 @@
         </w:rPr>
         <w:t>Etc…</w:t>
       </w:r>
-    </w:p>
-    <w:p>
-      <w:pPr>
-        <w:pStyle w:val="Paragraphedeliste"/>
-        <w:numPr>
-          <w:ilvl w:val="0"/>
-          <w:numId w:val="6"/>
-        </w:numPr>
-      </w:pPr>
     </w:p>
     <w:p>
       <w:pPr>
@@ -9330,7 +9818,13 @@
         <w:t>Développement des fonctionnalités</w:t>
       </w:r>
       <w:r>
-        <w:t> : développement des mini-jeux, chaque mini-jeu est développé individuellement mais reçoit les mêmes informations de base de la part du serveur. Chaque mini-jeu renvoie également les mêmes informations lorsqu’il se termine.</w:t>
+        <w:t> </w:t>
+      </w:r>
+      <w:r>
+        <w:t xml:space="preserve">(cas d’utilisation « Jouer le mini-jeu ») </w:t>
+      </w:r>
+      <w:r>
+        <w:t>: développement des mini-jeux, chaque mini-jeu est développé individuellement mais reçoit les mêmes informations de base de la part du serveur. Chaque mini-jeu renvoie également les mêmes informations lorsqu’il se termine.</w:t>
       </w:r>
     </w:p>
     <w:p>
@@ -9802,8 +10296,8 @@
     </w:p>
     <w:p/>
     <w:sectPr>
-      <w:headerReference w:type="default" r:id="rId12"/>
-      <w:footerReference w:type="default" r:id="rId13"/>
+      <w:headerReference w:type="default" r:id="rId13"/>
+      <w:footerReference w:type="default" r:id="rId14"/>
       <w:pgSz w:w="11906" w:h="16838"/>
       <w:pgMar w:top="1417" w:right="1417" w:bottom="1417" w:left="1417" w:header="708" w:footer="708" w:gutter="0"/>
       <w:pgNumType w:start="0"/>
@@ -9816,7 +10310,7 @@
 </file>
 
 <file path=word/endnotes.xml><?xml version="1.0" encoding="utf-8"?>
-<w:endnotes xmlns:wpc="http://schemas.microsoft.com/office/word/2010/wordprocessingCanvas" xmlns:mc="http://schemas.openxmlformats.org/markup-compatibility/2006" xmlns:o="urn:schemas-microsoft-com:office:office" xmlns:r="http://schemas.openxmlformats.org/officeDocument/2006/relationships" xmlns:m="http://schemas.openxmlformats.org/officeDocument/2006/math" xmlns:v="urn:schemas-microsoft-com:vml" xmlns:wp14="http://schemas.microsoft.com/office/word/2010/wordprocessingDrawing" xmlns:wp="http://schemas.openxmlformats.org/drawingml/2006/wordprocessingDrawing" xmlns:w10="urn:schemas-microsoft-com:office:word" xmlns:w="http://schemas.openxmlformats.org/wordprocessingml/2006/main" xmlns:w14="http://schemas.microsoft.com/office/word/2010/wordml" xmlns:w15="http://schemas.microsoft.com/office/word/2012/wordml" xmlns:wpg="http://schemas.microsoft.com/office/word/2010/wordprocessingGroup" xmlns:wpi="http://schemas.microsoft.com/office/word/2010/wordprocessingInk" xmlns:wne="http://schemas.microsoft.com/office/word/2006/wordml" xmlns:wps="http://schemas.microsoft.com/office/word/2010/wordprocessingShape" mc:Ignorable="w14 w15 wp14">
+<w:endnotes xmlns:wpc="http://schemas.microsoft.com/office/word/2010/wordprocessingCanvas" xmlns:mc="http://schemas.openxmlformats.org/markup-compatibility/2006" xmlns:o="urn:schemas-microsoft-com:office:office" xmlns:r="http://schemas.openxmlformats.org/officeDocument/2006/relationships" xmlns:m="http://schemas.openxmlformats.org/officeDocument/2006/math" xmlns:v="urn:schemas-microsoft-com:vml" xmlns:wp14="http://schemas.microsoft.com/office/word/2010/wordprocessingDrawing" xmlns:wp="http://schemas.openxmlformats.org/drawingml/2006/wordprocessingDrawing" xmlns:w10="urn:schemas-microsoft-com:office:word" xmlns:w="http://schemas.openxmlformats.org/wordprocessingml/2006/main" xmlns:w14="http://schemas.microsoft.com/office/word/2010/wordml" xmlns:wpg="http://schemas.microsoft.com/office/word/2010/wordprocessingGroup" xmlns:wpi="http://schemas.microsoft.com/office/word/2010/wordprocessingInk" xmlns:wne="http://schemas.microsoft.com/office/word/2006/wordml" xmlns:wps="http://schemas.microsoft.com/office/word/2010/wordprocessingShape" mc:Ignorable="w14 wp14">
   <w:endnote w:type="separator" w:id="-1">
     <w:p>
       <w:pPr>
@@ -9841,7 +10335,7 @@
 </file>
 
 <file path=word/footer1.xml><?xml version="1.0" encoding="utf-8"?>
-<w:ftr xmlns:wpc="http://schemas.microsoft.com/office/word/2010/wordprocessingCanvas" xmlns:mc="http://schemas.openxmlformats.org/markup-compatibility/2006" xmlns:o="urn:schemas-microsoft-com:office:office" xmlns:r="http://schemas.openxmlformats.org/officeDocument/2006/relationships" xmlns:m="http://schemas.openxmlformats.org/officeDocument/2006/math" xmlns:v="urn:schemas-microsoft-com:vml" xmlns:wp14="http://schemas.microsoft.com/office/word/2010/wordprocessingDrawing" xmlns:wp="http://schemas.openxmlformats.org/drawingml/2006/wordprocessingDrawing" xmlns:w10="urn:schemas-microsoft-com:office:word" xmlns:w="http://schemas.openxmlformats.org/wordprocessingml/2006/main" xmlns:w14="http://schemas.microsoft.com/office/word/2010/wordml" xmlns:w15="http://schemas.microsoft.com/office/word/2012/wordml" xmlns:wpg="http://schemas.microsoft.com/office/word/2010/wordprocessingGroup" xmlns:wpi="http://schemas.microsoft.com/office/word/2010/wordprocessingInk" xmlns:wne="http://schemas.microsoft.com/office/word/2006/wordml" xmlns:wps="http://schemas.microsoft.com/office/word/2010/wordprocessingShape" mc:Ignorable="w14 w15 wp14">
+<w:ftr xmlns:wpc="http://schemas.microsoft.com/office/word/2010/wordprocessingCanvas" xmlns:mc="http://schemas.openxmlformats.org/markup-compatibility/2006" xmlns:o="urn:schemas-microsoft-com:office:office" xmlns:r="http://schemas.openxmlformats.org/officeDocument/2006/relationships" xmlns:m="http://schemas.openxmlformats.org/officeDocument/2006/math" xmlns:v="urn:schemas-microsoft-com:vml" xmlns:wp14="http://schemas.microsoft.com/office/word/2010/wordprocessingDrawing" xmlns:wp="http://schemas.openxmlformats.org/drawingml/2006/wordprocessingDrawing" xmlns:w10="urn:schemas-microsoft-com:office:word" xmlns:w="http://schemas.openxmlformats.org/wordprocessingml/2006/main" xmlns:w14="http://schemas.microsoft.com/office/word/2010/wordml" xmlns:wpg="http://schemas.microsoft.com/office/word/2010/wordprocessingGroup" xmlns:wpi="http://schemas.microsoft.com/office/word/2010/wordprocessingInk" xmlns:wne="http://schemas.microsoft.com/office/word/2006/wordml" xmlns:wps="http://schemas.microsoft.com/office/word/2010/wordprocessingShape" mc:Ignorable="w14 wp14">
   <w:sdt>
     <w:sdtPr>
       <w:id w:val="1990969745"/>
@@ -9904,7 +10398,7 @@
                 <w:bCs/>
                 <w:noProof/>
               </w:rPr>
-              <w:t>12</w:t>
+              <w:t>1</w:t>
             </w:r>
             <w:r>
               <w:rPr>
@@ -9952,7 +10446,7 @@
                 <w:bCs/>
                 <w:noProof/>
               </w:rPr>
-              <w:t>16</w:t>
+              <w:t>17</w:t>
             </w:r>
             <w:r>
               <w:rPr>
@@ -9977,7 +10471,7 @@
 </file>
 
 <file path=word/footnotes.xml><?xml version="1.0" encoding="utf-8"?>
-<w:footnotes xmlns:wpc="http://schemas.microsoft.com/office/word/2010/wordprocessingCanvas" xmlns:mc="http://schemas.openxmlformats.org/markup-compatibility/2006" xmlns:o="urn:schemas-microsoft-com:office:office" xmlns:r="http://schemas.openxmlformats.org/officeDocument/2006/relationships" xmlns:m="http://schemas.openxmlformats.org/officeDocument/2006/math" xmlns:v="urn:schemas-microsoft-com:vml" xmlns:wp14="http://schemas.microsoft.com/office/word/2010/wordprocessingDrawing" xmlns:wp="http://schemas.openxmlformats.org/drawingml/2006/wordprocessingDrawing" xmlns:w10="urn:schemas-microsoft-com:office:word" xmlns:w="http://schemas.openxmlformats.org/wordprocessingml/2006/main" xmlns:w14="http://schemas.microsoft.com/office/word/2010/wordml" xmlns:w15="http://schemas.microsoft.com/office/word/2012/wordml" xmlns:wpg="http://schemas.microsoft.com/office/word/2010/wordprocessingGroup" xmlns:wpi="http://schemas.microsoft.com/office/word/2010/wordprocessingInk" xmlns:wne="http://schemas.microsoft.com/office/word/2006/wordml" xmlns:wps="http://schemas.microsoft.com/office/word/2010/wordprocessingShape" mc:Ignorable="w14 w15 wp14">
+<w:footnotes xmlns:wpc="http://schemas.microsoft.com/office/word/2010/wordprocessingCanvas" xmlns:mc="http://schemas.openxmlformats.org/markup-compatibility/2006" xmlns:o="urn:schemas-microsoft-com:office:office" xmlns:r="http://schemas.openxmlformats.org/officeDocument/2006/relationships" xmlns:m="http://schemas.openxmlformats.org/officeDocument/2006/math" xmlns:v="urn:schemas-microsoft-com:vml" xmlns:wp14="http://schemas.microsoft.com/office/word/2010/wordprocessingDrawing" xmlns:wp="http://schemas.openxmlformats.org/drawingml/2006/wordprocessingDrawing" xmlns:w10="urn:schemas-microsoft-com:office:word" xmlns:w="http://schemas.openxmlformats.org/wordprocessingml/2006/main" xmlns:w14="http://schemas.microsoft.com/office/word/2010/wordml" xmlns:wpg="http://schemas.microsoft.com/office/word/2010/wordprocessingGroup" xmlns:wpi="http://schemas.microsoft.com/office/word/2010/wordprocessingInk" xmlns:wne="http://schemas.microsoft.com/office/word/2006/wordml" xmlns:wps="http://schemas.microsoft.com/office/word/2010/wordprocessingShape" mc:Ignorable="w14 wp14">
   <w:footnote w:type="separator" w:id="-1">
     <w:p>
       <w:pPr>
@@ -10002,7 +10496,7 @@
 </file>
 
 <file path=word/header1.xml><?xml version="1.0" encoding="utf-8"?>
-<w:hdr xmlns:wpc="http://schemas.microsoft.com/office/word/2010/wordprocessingCanvas" xmlns:mc="http://schemas.openxmlformats.org/markup-compatibility/2006" xmlns:o="urn:schemas-microsoft-com:office:office" xmlns:r="http://schemas.openxmlformats.org/officeDocument/2006/relationships" xmlns:m="http://schemas.openxmlformats.org/officeDocument/2006/math" xmlns:v="urn:schemas-microsoft-com:vml" xmlns:wp14="http://schemas.microsoft.com/office/word/2010/wordprocessingDrawing" xmlns:wp="http://schemas.openxmlformats.org/drawingml/2006/wordprocessingDrawing" xmlns:w10="urn:schemas-microsoft-com:office:word" xmlns:w="http://schemas.openxmlformats.org/wordprocessingml/2006/main" xmlns:w14="http://schemas.microsoft.com/office/word/2010/wordml" xmlns:w15="http://schemas.microsoft.com/office/word/2012/wordml" xmlns:wpg="http://schemas.microsoft.com/office/word/2010/wordprocessingGroup" xmlns:wpi="http://schemas.microsoft.com/office/word/2010/wordprocessingInk" xmlns:wne="http://schemas.microsoft.com/office/word/2006/wordml" xmlns:wps="http://schemas.microsoft.com/office/word/2010/wordprocessingShape" mc:Ignorable="w14 w15 wp14">
+<w:hdr xmlns:wpc="http://schemas.microsoft.com/office/word/2010/wordprocessingCanvas" xmlns:mc="http://schemas.openxmlformats.org/markup-compatibility/2006" xmlns:o="urn:schemas-microsoft-com:office:office" xmlns:r="http://schemas.openxmlformats.org/officeDocument/2006/relationships" xmlns:m="http://schemas.openxmlformats.org/officeDocument/2006/math" xmlns:v="urn:schemas-microsoft-com:vml" xmlns:wp14="http://schemas.microsoft.com/office/word/2010/wordprocessingDrawing" xmlns:wp="http://schemas.openxmlformats.org/drawingml/2006/wordprocessingDrawing" xmlns:w10="urn:schemas-microsoft-com:office:word" xmlns:w="http://schemas.openxmlformats.org/wordprocessingml/2006/main" xmlns:w14="http://schemas.microsoft.com/office/word/2010/wordml" xmlns:wpg="http://schemas.microsoft.com/office/word/2010/wordprocessingGroup" xmlns:wpi="http://schemas.microsoft.com/office/word/2010/wordprocessingInk" xmlns:wne="http://schemas.microsoft.com/office/word/2006/wordml" xmlns:wps="http://schemas.microsoft.com/office/word/2010/wordprocessingShape" mc:Ignorable="w14 wp14">
   <w:p>
     <w:pPr>
       <w:pStyle w:val="En-tte"/>
@@ -10023,7 +10517,7 @@
 </file>
 
 <file path=word/numbering.xml><?xml version="1.0" encoding="utf-8"?>
-<w:numbering xmlns:wpc="http://schemas.microsoft.com/office/word/2010/wordprocessingCanvas" xmlns:mc="http://schemas.openxmlformats.org/markup-compatibility/2006" xmlns:o="urn:schemas-microsoft-com:office:office" xmlns:r="http://schemas.openxmlformats.org/officeDocument/2006/relationships" xmlns:m="http://schemas.openxmlformats.org/officeDocument/2006/math" xmlns:v="urn:schemas-microsoft-com:vml" xmlns:wp14="http://schemas.microsoft.com/office/word/2010/wordprocessingDrawing" xmlns:wp="http://schemas.openxmlformats.org/drawingml/2006/wordprocessingDrawing" xmlns:w10="urn:schemas-microsoft-com:office:word" xmlns:w="http://schemas.openxmlformats.org/wordprocessingml/2006/main" xmlns:w14="http://schemas.microsoft.com/office/word/2010/wordml" xmlns:w15="http://schemas.microsoft.com/office/word/2012/wordml" xmlns:wpg="http://schemas.microsoft.com/office/word/2010/wordprocessingGroup" xmlns:wpi="http://schemas.microsoft.com/office/word/2010/wordprocessingInk" xmlns:wne="http://schemas.microsoft.com/office/word/2006/wordml" xmlns:wps="http://schemas.microsoft.com/office/word/2010/wordprocessingShape" mc:Ignorable="w14 w15 wp14">
+<w:numbering xmlns:wpc="http://schemas.microsoft.com/office/word/2010/wordprocessingCanvas" xmlns:mc="http://schemas.openxmlformats.org/markup-compatibility/2006" xmlns:o="urn:schemas-microsoft-com:office:office" xmlns:r="http://schemas.openxmlformats.org/officeDocument/2006/relationships" xmlns:m="http://schemas.openxmlformats.org/officeDocument/2006/math" xmlns:v="urn:schemas-microsoft-com:vml" xmlns:wp14="http://schemas.microsoft.com/office/word/2010/wordprocessingDrawing" xmlns:wp="http://schemas.openxmlformats.org/drawingml/2006/wordprocessingDrawing" xmlns:w10="urn:schemas-microsoft-com:office:word" xmlns:w="http://schemas.openxmlformats.org/wordprocessingml/2006/main" xmlns:w14="http://schemas.microsoft.com/office/word/2010/wordml" xmlns:wpg="http://schemas.microsoft.com/office/word/2010/wordprocessingGroup" xmlns:wpi="http://schemas.microsoft.com/office/word/2010/wordprocessingInk" xmlns:wne="http://schemas.microsoft.com/office/word/2006/wordml" xmlns:wps="http://schemas.microsoft.com/office/word/2010/wordprocessingShape" mc:Ignorable="w14 wp14">
   <w:abstractNum w:abstractNumId="0">
     <w:nsid w:val="FFFFFF89"/>
     <w:multiLevelType w:val="singleLevel"/>
@@ -11047,7 +11541,7 @@
 </file>
 
 <file path=word/styles.xml><?xml version="1.0" encoding="utf-8"?>
-<w:styles xmlns:mc="http://schemas.openxmlformats.org/markup-compatibility/2006" xmlns:r="http://schemas.openxmlformats.org/officeDocument/2006/relationships" xmlns:w="http://schemas.openxmlformats.org/wordprocessingml/2006/main" xmlns:w14="http://schemas.microsoft.com/office/word/2010/wordml" xmlns:w15="http://schemas.microsoft.com/office/word/2012/wordml" mc:Ignorable="w14 w15">
+<w:styles xmlns:mc="http://schemas.openxmlformats.org/markup-compatibility/2006" xmlns:r="http://schemas.openxmlformats.org/officeDocument/2006/relationships" xmlns:w="http://schemas.openxmlformats.org/wordprocessingml/2006/main" xmlns:w14="http://schemas.microsoft.com/office/word/2010/wordml" mc:Ignorable="w14">
   <w:docDefaults>
     <w:rPrDefault>
       <w:rPr>
@@ -11063,378 +11557,144 @@
       </w:pPr>
     </w:pPrDefault>
   </w:docDefaults>
-  <w:latentStyles w:defLockedState="0" w:defUIPriority="99" w:defSemiHidden="0" w:defUnhideWhenUsed="0" w:defQFormat="0" w:count="371">
-    <w:lsdException w:name="Normal" w:uiPriority="0" w:qFormat="1"/>
-    <w:lsdException w:name="heading 1" w:uiPriority="9" w:qFormat="1"/>
-    <w:lsdException w:name="heading 2" w:semiHidden="1" w:uiPriority="9" w:unhideWhenUsed="1" w:qFormat="1"/>
-    <w:lsdException w:name="heading 3" w:semiHidden="1" w:uiPriority="9" w:unhideWhenUsed="1" w:qFormat="1"/>
-    <w:lsdException w:name="heading 4" w:semiHidden="1" w:uiPriority="9" w:unhideWhenUsed="1" w:qFormat="1"/>
-    <w:lsdException w:name="heading 5" w:semiHidden="1" w:uiPriority="9" w:unhideWhenUsed="1" w:qFormat="1"/>
-    <w:lsdException w:name="heading 6" w:semiHidden="1" w:uiPriority="9" w:unhideWhenUsed="1" w:qFormat="1"/>
-    <w:lsdException w:name="heading 7" w:semiHidden="1" w:uiPriority="9" w:unhideWhenUsed="1" w:qFormat="1"/>
-    <w:lsdException w:name="heading 8" w:semiHidden="1" w:uiPriority="9" w:unhideWhenUsed="1" w:qFormat="1"/>
-    <w:lsdException w:name="heading 9" w:semiHidden="1" w:uiPriority="9" w:unhideWhenUsed="1" w:qFormat="1"/>
-    <w:lsdException w:name="index 1" w:semiHidden="1" w:unhideWhenUsed="1"/>
-    <w:lsdException w:name="index 2" w:semiHidden="1" w:unhideWhenUsed="1"/>
-    <w:lsdException w:name="index 3" w:semiHidden="1" w:unhideWhenUsed="1"/>
-    <w:lsdException w:name="index 4" w:semiHidden="1" w:unhideWhenUsed="1"/>
-    <w:lsdException w:name="index 5" w:semiHidden="1" w:unhideWhenUsed="1"/>
-    <w:lsdException w:name="index 6" w:semiHidden="1" w:unhideWhenUsed="1"/>
-    <w:lsdException w:name="index 7" w:semiHidden="1" w:unhideWhenUsed="1"/>
-    <w:lsdException w:name="index 8" w:semiHidden="1" w:unhideWhenUsed="1"/>
-    <w:lsdException w:name="index 9" w:semiHidden="1" w:unhideWhenUsed="1"/>
-    <w:lsdException w:name="toc 1" w:semiHidden="1" w:uiPriority="39" w:unhideWhenUsed="1"/>
-    <w:lsdException w:name="toc 2" w:semiHidden="1" w:uiPriority="39" w:unhideWhenUsed="1"/>
-    <w:lsdException w:name="toc 3" w:semiHidden="1" w:uiPriority="39" w:unhideWhenUsed="1"/>
-    <w:lsdException w:name="toc 4" w:semiHidden="1" w:uiPriority="39" w:unhideWhenUsed="1"/>
-    <w:lsdException w:name="toc 5" w:semiHidden="1" w:uiPriority="39" w:unhideWhenUsed="1"/>
-    <w:lsdException w:name="toc 6" w:semiHidden="1" w:uiPriority="39" w:unhideWhenUsed="1"/>
-    <w:lsdException w:name="toc 7" w:semiHidden="1" w:uiPriority="39" w:unhideWhenUsed="1"/>
-    <w:lsdException w:name="toc 8" w:semiHidden="1" w:uiPriority="39" w:unhideWhenUsed="1"/>
-    <w:lsdException w:name="toc 9" w:semiHidden="1" w:uiPriority="39" w:unhideWhenUsed="1"/>
-    <w:lsdException w:name="Normal Indent" w:semiHidden="1" w:unhideWhenUsed="1"/>
-    <w:lsdException w:name="footnote text" w:semiHidden="1" w:unhideWhenUsed="1"/>
-    <w:lsdException w:name="annotation text" w:semiHidden="1" w:unhideWhenUsed="1"/>
-    <w:lsdException w:name="header" w:semiHidden="1" w:unhideWhenUsed="1"/>
-    <w:lsdException w:name="footer" w:semiHidden="1" w:unhideWhenUsed="1"/>
-    <w:lsdException w:name="index heading" w:semiHidden="1" w:unhideWhenUsed="1"/>
-    <w:lsdException w:name="caption" w:semiHidden="1" w:uiPriority="35" w:unhideWhenUsed="1" w:qFormat="1"/>
-    <w:lsdException w:name="table of figures" w:semiHidden="1" w:unhideWhenUsed="1"/>
-    <w:lsdException w:name="envelope address" w:semiHidden="1" w:unhideWhenUsed="1"/>
-    <w:lsdException w:name="envelope return" w:semiHidden="1" w:unhideWhenUsed="1"/>
-    <w:lsdException w:name="footnote reference" w:semiHidden="1" w:unhideWhenUsed="1"/>
-    <w:lsdException w:name="annotation reference" w:semiHidden="1" w:unhideWhenUsed="1"/>
-    <w:lsdException w:name="line number" w:semiHidden="1" w:unhideWhenUsed="1"/>
-    <w:lsdException w:name="page number" w:semiHidden="1" w:unhideWhenUsed="1"/>
-    <w:lsdException w:name="endnote reference" w:semiHidden="1" w:unhideWhenUsed="1"/>
-    <w:lsdException w:name="endnote text" w:semiHidden="1" w:unhideWhenUsed="1"/>
-    <w:lsdException w:name="table of authorities" w:semiHidden="1" w:unhideWhenUsed="1"/>
-    <w:lsdException w:name="macro" w:semiHidden="1" w:unhideWhenUsed="1"/>
-    <w:lsdException w:name="toa heading" w:semiHidden="1" w:unhideWhenUsed="1"/>
-    <w:lsdException w:name="List" w:semiHidden="1" w:unhideWhenUsed="1"/>
-    <w:lsdException w:name="List Bullet" w:semiHidden="1" w:unhideWhenUsed="1"/>
-    <w:lsdException w:name="List Number" w:semiHidden="1" w:unhideWhenUsed="1"/>
-    <w:lsdException w:name="List 2" w:semiHidden="1" w:unhideWhenUsed="1"/>
-    <w:lsdException w:name="List 3" w:semiHidden="1" w:unhideWhenUsed="1"/>
-    <w:lsdException w:name="List 4" w:semiHidden="1" w:unhideWhenUsed="1"/>
-    <w:lsdException w:name="List 5" w:semiHidden="1" w:unhideWhenUsed="1"/>
-    <w:lsdException w:name="List Bullet 2" w:semiHidden="1" w:unhideWhenUsed="1"/>
-    <w:lsdException w:name="List Bullet 3" w:semiHidden="1" w:unhideWhenUsed="1"/>
-    <w:lsdException w:name="List Bullet 4" w:semiHidden="1" w:unhideWhenUsed="1"/>
-    <w:lsdException w:name="List Bullet 5" w:semiHidden="1" w:unhideWhenUsed="1"/>
-    <w:lsdException w:name="List Number 2" w:semiHidden="1" w:unhideWhenUsed="1"/>
-    <w:lsdException w:name="List Number 3" w:semiHidden="1" w:unhideWhenUsed="1"/>
-    <w:lsdException w:name="List Number 4" w:semiHidden="1" w:unhideWhenUsed="1"/>
-    <w:lsdException w:name="List Number 5" w:semiHidden="1" w:unhideWhenUsed="1"/>
-    <w:lsdException w:name="Title" w:uiPriority="10" w:qFormat="1"/>
-    <w:lsdException w:name="Closing" w:semiHidden="1" w:unhideWhenUsed="1"/>
-    <w:lsdException w:name="Signature" w:semiHidden="1" w:unhideWhenUsed="1"/>
-    <w:lsdException w:name="Default Paragraph Font" w:semiHidden="1" w:uiPriority="1" w:unhideWhenUsed="1"/>
-    <w:lsdException w:name="Body Text" w:semiHidden="1" w:unhideWhenUsed="1"/>
-    <w:lsdException w:name="Body Text Indent" w:semiHidden="1" w:unhideWhenUsed="1"/>
-    <w:lsdException w:name="List Continue" w:semiHidden="1" w:unhideWhenUsed="1"/>
-    <w:lsdException w:name="List Continue 2" w:semiHidden="1" w:unhideWhenUsed="1"/>
-    <w:lsdException w:name="List Continue 3" w:semiHidden="1" w:unhideWhenUsed="1"/>
-    <w:lsdException w:name="List Continue 4" w:semiHidden="1" w:unhideWhenUsed="1"/>
-    <w:lsdException w:name="List Continue 5" w:semiHidden="1" w:unhideWhenUsed="1"/>
-    <w:lsdException w:name="Message Header" w:semiHidden="1" w:unhideWhenUsed="1"/>
-    <w:lsdException w:name="Subtitle" w:uiPriority="11" w:qFormat="1"/>
-    <w:lsdException w:name="Salutation" w:semiHidden="1" w:unhideWhenUsed="1"/>
-    <w:lsdException w:name="Date" w:semiHidden="1" w:unhideWhenUsed="1"/>
-    <w:lsdException w:name="Body Text First Indent" w:semiHidden="1" w:unhideWhenUsed="1"/>
-    <w:lsdException w:name="Body Text First Indent 2" w:semiHidden="1" w:unhideWhenUsed="1"/>
-    <w:lsdException w:name="Note Heading" w:semiHidden="1" w:unhideWhenUsed="1"/>
-    <w:lsdException w:name="Body Text 2" w:semiHidden="1" w:unhideWhenUsed="1"/>
-    <w:lsdException w:name="Body Text 3" w:semiHidden="1" w:unhideWhenUsed="1"/>
-    <w:lsdException w:name="Body Text Indent 2" w:semiHidden="1" w:unhideWhenUsed="1"/>
-    <w:lsdException w:name="Body Text Indent 3" w:semiHidden="1" w:unhideWhenUsed="1"/>
-    <w:lsdException w:name="Block Text" w:semiHidden="1" w:unhideWhenUsed="1"/>
-    <w:lsdException w:name="Hyperlink" w:semiHidden="1" w:unhideWhenUsed="1"/>
-    <w:lsdException w:name="FollowedHyperlink" w:semiHidden="1" w:unhideWhenUsed="1"/>
-    <w:lsdException w:name="Strong" w:uiPriority="22" w:qFormat="1"/>
-    <w:lsdException w:name="Emphasis" w:uiPriority="20" w:qFormat="1"/>
-    <w:lsdException w:name="Document Map" w:semiHidden="1" w:unhideWhenUsed="1"/>
-    <w:lsdException w:name="Plain Text" w:semiHidden="1" w:unhideWhenUsed="1"/>
-    <w:lsdException w:name="E-mail Signature" w:semiHidden="1" w:unhideWhenUsed="1"/>
-    <w:lsdException w:name="HTML Top of Form" w:semiHidden="1" w:unhideWhenUsed="1"/>
-    <w:lsdException w:name="HTML Bottom of Form" w:semiHidden="1" w:unhideWhenUsed="1"/>
-    <w:lsdException w:name="Normal (Web)" w:semiHidden="1" w:unhideWhenUsed="1"/>
-    <w:lsdException w:name="HTML Acronym" w:semiHidden="1" w:unhideWhenUsed="1"/>
-    <w:lsdException w:name="HTML Address" w:semiHidden="1" w:unhideWhenUsed="1"/>
-    <w:lsdException w:name="HTML Cite" w:semiHidden="1" w:unhideWhenUsed="1"/>
-    <w:lsdException w:name="HTML Code" w:semiHidden="1" w:unhideWhenUsed="1"/>
-    <w:lsdException w:name="HTML Definition" w:semiHidden="1" w:unhideWhenUsed="1"/>
-    <w:lsdException w:name="HTML Keyboard" w:semiHidden="1" w:unhideWhenUsed="1"/>
-    <w:lsdException w:name="HTML Preformatted" w:semiHidden="1" w:unhideWhenUsed="1"/>
-    <w:lsdException w:name="HTML Sample" w:semiHidden="1" w:unhideWhenUsed="1"/>
-    <w:lsdException w:name="HTML Typewriter" w:semiHidden="1" w:unhideWhenUsed="1"/>
-    <w:lsdException w:name="HTML Variable" w:semiHidden="1" w:unhideWhenUsed="1"/>
-    <w:lsdException w:name="Normal Table" w:semiHidden="1" w:unhideWhenUsed="1"/>
-    <w:lsdException w:name="annotation subject" w:semiHidden="1" w:unhideWhenUsed="1"/>
-    <w:lsdException w:name="No List" w:semiHidden="1" w:unhideWhenUsed="1"/>
-    <w:lsdException w:name="Outline List 1" w:semiHidden="1" w:unhideWhenUsed="1"/>
-    <w:lsdException w:name="Outline List 2" w:semiHidden="1" w:unhideWhenUsed="1"/>
-    <w:lsdException w:name="Outline List 3" w:semiHidden="1" w:unhideWhenUsed="1"/>
-    <w:lsdException w:name="Table Simple 1" w:semiHidden="1" w:unhideWhenUsed="1"/>
-    <w:lsdException w:name="Table Simple 2" w:semiHidden="1" w:unhideWhenUsed="1"/>
-    <w:lsdException w:name="Table Simple 3" w:semiHidden="1" w:unhideWhenUsed="1"/>
-    <w:lsdException w:name="Table Classic 1" w:semiHidden="1" w:unhideWhenUsed="1"/>
-    <w:lsdException w:name="Table Classic 2" w:semiHidden="1" w:unhideWhenUsed="1"/>
-    <w:lsdException w:name="Table Classic 3" w:semiHidden="1" w:unhideWhenUsed="1"/>
-    <w:lsdException w:name="Table Classic 4" w:semiHidden="1" w:unhideWhenUsed="1"/>
-    <w:lsdException w:name="Table Colorful 1" w:semiHidden="1" w:unhideWhenUsed="1"/>
-    <w:lsdException w:name="Table Colorful 2" w:semiHidden="1" w:unhideWhenUsed="1"/>
-    <w:lsdException w:name="Table Colorful 3" w:semiHidden="1" w:unhideWhenUsed="1"/>
-    <w:lsdException w:name="Table Columns 1" w:semiHidden="1" w:unhideWhenUsed="1"/>
-    <w:lsdException w:name="Table Columns 2" w:semiHidden="1" w:unhideWhenUsed="1"/>
-    <w:lsdException w:name="Table Columns 3" w:semiHidden="1" w:unhideWhenUsed="1"/>
-    <w:lsdException w:name="Table Columns 4" w:semiHidden="1" w:unhideWhenUsed="1"/>
-    <w:lsdException w:name="Table Columns 5" w:semiHidden="1" w:unhideWhenUsed="1"/>
-    <w:lsdException w:name="Table Grid 1" w:semiHidden="1" w:unhideWhenUsed="1"/>
-    <w:lsdException w:name="Table Grid 2" w:semiHidden="1" w:unhideWhenUsed="1"/>
-    <w:lsdException w:name="Table Grid 3" w:semiHidden="1" w:unhideWhenUsed="1"/>
-    <w:lsdException w:name="Table Grid 4" w:semiHidden="1" w:unhideWhenUsed="1"/>
-    <w:lsdException w:name="Table Grid 5" w:semiHidden="1" w:unhideWhenUsed="1"/>
-    <w:lsdException w:name="Table Grid 6" w:semiHidden="1" w:unhideWhenUsed="1"/>
-    <w:lsdException w:name="Table Grid 7" w:semiHidden="1" w:unhideWhenUsed="1"/>
-    <w:lsdException w:name="Table Grid 8" w:semiHidden="1" w:unhideWhenUsed="1"/>
-    <w:lsdException w:name="Table List 1" w:semiHidden="1" w:unhideWhenUsed="1"/>
-    <w:lsdException w:name="Table List 2" w:semiHidden="1" w:unhideWhenUsed="1"/>
-    <w:lsdException w:name="Table List 3" w:semiHidden="1" w:unhideWhenUsed="1"/>
-    <w:lsdException w:name="Table List 4" w:semiHidden="1" w:unhideWhenUsed="1"/>
-    <w:lsdException w:name="Table List 5" w:semiHidden="1" w:unhideWhenUsed="1"/>
-    <w:lsdException w:name="Table List 6" w:semiHidden="1" w:unhideWhenUsed="1"/>
-    <w:lsdException w:name="Table List 7" w:semiHidden="1" w:unhideWhenUsed="1"/>
-    <w:lsdException w:name="Table List 8" w:semiHidden="1" w:unhideWhenUsed="1"/>
-    <w:lsdException w:name="Table 3D effects 1" w:semiHidden="1" w:unhideWhenUsed="1"/>
-    <w:lsdException w:name="Table 3D effects 2" w:semiHidden="1" w:unhideWhenUsed="1"/>
-    <w:lsdException w:name="Table 3D effects 3" w:semiHidden="1" w:unhideWhenUsed="1"/>
-    <w:lsdException w:name="Table Contemporary" w:semiHidden="1" w:unhideWhenUsed="1"/>
-    <w:lsdException w:name="Table Elegant" w:semiHidden="1" w:unhideWhenUsed="1"/>
-    <w:lsdException w:name="Table Professional" w:semiHidden="1" w:unhideWhenUsed="1"/>
-    <w:lsdException w:name="Table Subtle 1" w:semiHidden="1" w:unhideWhenUsed="1"/>
-    <w:lsdException w:name="Table Subtle 2" w:semiHidden="1" w:unhideWhenUsed="1"/>
-    <w:lsdException w:name="Table Web 1" w:semiHidden="1" w:unhideWhenUsed="1"/>
-    <w:lsdException w:name="Table Web 2" w:semiHidden="1" w:unhideWhenUsed="1"/>
-    <w:lsdException w:name="Table Web 3" w:semiHidden="1" w:unhideWhenUsed="1"/>
-    <w:lsdException w:name="Balloon Text" w:semiHidden="1" w:unhideWhenUsed="1"/>
-    <w:lsdException w:name="Table Grid" w:uiPriority="59"/>
-    <w:lsdException w:name="Table Theme" w:semiHidden="1" w:unhideWhenUsed="1"/>
-    <w:lsdException w:name="Placeholder Text" w:semiHidden="1"/>
-    <w:lsdException w:name="No Spacing" w:uiPriority="1" w:qFormat="1"/>
-    <w:lsdException w:name="Light Shading" w:uiPriority="60"/>
-    <w:lsdException w:name="Light List" w:uiPriority="61"/>
-    <w:lsdException w:name="Light Grid" w:uiPriority="62"/>
-    <w:lsdException w:name="Medium Shading 1" w:uiPriority="63"/>
-    <w:lsdException w:name="Medium Shading 2" w:uiPriority="64"/>
-    <w:lsdException w:name="Medium List 1" w:uiPriority="65"/>
-    <w:lsdException w:name="Medium List 2" w:uiPriority="66"/>
-    <w:lsdException w:name="Medium Grid 1" w:uiPriority="67"/>
-    <w:lsdException w:name="Medium Grid 2" w:uiPriority="68"/>
-    <w:lsdException w:name="Medium Grid 3" w:uiPriority="69"/>
-    <w:lsdException w:name="Dark List" w:uiPriority="70"/>
-    <w:lsdException w:name="Colorful Shading" w:uiPriority="71"/>
-    <w:lsdException w:name="Colorful List" w:uiPriority="72"/>
-    <w:lsdException w:name="Colorful Grid" w:uiPriority="73"/>
-    <w:lsdException w:name="Light Shading Accent 1" w:uiPriority="60"/>
-    <w:lsdException w:name="Light List Accent 1" w:uiPriority="61"/>
-    <w:lsdException w:name="Light Grid Accent 1" w:uiPriority="62"/>
-    <w:lsdException w:name="Medium Shading 1 Accent 1" w:uiPriority="63"/>
-    <w:lsdException w:name="Medium Shading 2 Accent 1" w:uiPriority="64"/>
-    <w:lsdException w:name="Medium List 1 Accent 1" w:uiPriority="65"/>
-    <w:lsdException w:name="Revision" w:semiHidden="1"/>
-    <w:lsdException w:name="List Paragraph" w:uiPriority="34" w:qFormat="1"/>
-    <w:lsdException w:name="Quote" w:uiPriority="29" w:qFormat="1"/>
-    <w:lsdException w:name="Intense Quote" w:uiPriority="30" w:qFormat="1"/>
-    <w:lsdException w:name="Medium List 2 Accent 1" w:uiPriority="66"/>
-    <w:lsdException w:name="Medium Grid 1 Accent 1" w:uiPriority="67"/>
-    <w:lsdException w:name="Medium Grid 2 Accent 1" w:uiPriority="68"/>
-    <w:lsdException w:name="Medium Grid 3 Accent 1" w:uiPriority="69"/>
-    <w:lsdException w:name="Dark List Accent 1" w:uiPriority="70"/>
-    <w:lsdException w:name="Colorful Shading Accent 1" w:uiPriority="71"/>
-    <w:lsdException w:name="Colorful List Accent 1" w:uiPriority="72"/>
-    <w:lsdException w:name="Colorful Grid Accent 1" w:uiPriority="73"/>
-    <w:lsdException w:name="Light Shading Accent 2" w:uiPriority="60"/>
-    <w:lsdException w:name="Light List Accent 2" w:uiPriority="61"/>
-    <w:lsdException w:name="Light Grid Accent 2" w:uiPriority="62"/>
-    <w:lsdException w:name="Medium Shading 1 Accent 2" w:uiPriority="63"/>
-    <w:lsdException w:name="Medium Shading 2 Accent 2" w:uiPriority="64"/>
-    <w:lsdException w:name="Medium List 1 Accent 2" w:uiPriority="65"/>
-    <w:lsdException w:name="Medium List 2 Accent 2" w:uiPriority="66"/>
-    <w:lsdException w:name="Medium Grid 1 Accent 2" w:uiPriority="67"/>
-    <w:lsdException w:name="Medium Grid 2 Accent 2" w:uiPriority="68"/>
-    <w:lsdException w:name="Medium Grid 3 Accent 2" w:uiPriority="69"/>
-    <w:lsdException w:name="Dark List Accent 2" w:uiPriority="70"/>
-    <w:lsdException w:name="Colorful Shading Accent 2" w:uiPriority="71"/>
-    <w:lsdException w:name="Colorful List Accent 2" w:uiPriority="72"/>
-    <w:lsdException w:name="Colorful Grid Accent 2" w:uiPriority="73"/>
-    <w:lsdException w:name="Light Shading Accent 3" w:uiPriority="60"/>
-    <w:lsdException w:name="Light List Accent 3" w:uiPriority="61"/>
-    <w:lsdException w:name="Light Grid Accent 3" w:uiPriority="62"/>
-    <w:lsdException w:name="Medium Shading 1 Accent 3" w:uiPriority="63"/>
-    <w:lsdException w:name="Medium Shading 2 Accent 3" w:uiPriority="64"/>
-    <w:lsdException w:name="Medium List 1 Accent 3" w:uiPriority="65"/>
-    <w:lsdException w:name="Medium List 2 Accent 3" w:uiPriority="66"/>
-    <w:lsdException w:name="Medium Grid 1 Accent 3" w:uiPriority="67"/>
-    <w:lsdException w:name="Medium Grid 2 Accent 3" w:uiPriority="68"/>
-    <w:lsdException w:name="Medium Grid 3 Accent 3" w:uiPriority="69"/>
-    <w:lsdException w:name="Dark List Accent 3" w:uiPriority="70"/>
-    <w:lsdException w:name="Colorful Shading Accent 3" w:uiPriority="71"/>
-    <w:lsdException w:name="Colorful List Accent 3" w:uiPriority="72"/>
-    <w:lsdException w:name="Colorful Grid Accent 3" w:uiPriority="73"/>
-    <w:lsdException w:name="Light Shading Accent 4" w:uiPriority="60"/>
-    <w:lsdException w:name="Light List Accent 4" w:uiPriority="61"/>
-    <w:lsdException w:name="Light Grid Accent 4" w:uiPriority="62"/>
-    <w:lsdException w:name="Medium Shading 1 Accent 4" w:uiPriority="63"/>
-    <w:lsdException w:name="Medium Shading 2 Accent 4" w:uiPriority="64"/>
-    <w:lsdException w:name="Medium List 1 Accent 4" w:uiPriority="65"/>
-    <w:lsdException w:name="Medium List 2 Accent 4" w:uiPriority="66"/>
-    <w:lsdException w:name="Medium Grid 1 Accent 4" w:uiPriority="67"/>
-    <w:lsdException w:name="Medium Grid 2 Accent 4" w:uiPriority="68"/>
-    <w:lsdException w:name="Medium Grid 3 Accent 4" w:uiPriority="69"/>
-    <w:lsdException w:name="Dark List Accent 4" w:uiPriority="70"/>
-    <w:lsdException w:name="Colorful Shading Accent 4" w:uiPriority="71"/>
-    <w:lsdException w:name="Colorful List Accent 4" w:uiPriority="72"/>
-    <w:lsdException w:name="Colorful Grid Accent 4" w:uiPriority="73"/>
-    <w:lsdException w:name="Light Shading Accent 5" w:uiPriority="60"/>
-    <w:lsdException w:name="Light List Accent 5" w:uiPriority="61"/>
-    <w:lsdException w:name="Light Grid Accent 5" w:uiPriority="62"/>
-    <w:lsdException w:name="Medium Shading 1 Accent 5" w:uiPriority="63"/>
-    <w:lsdException w:name="Medium Shading 2 Accent 5" w:uiPriority="64"/>
-    <w:lsdException w:name="Medium List 1 Accent 5" w:uiPriority="65"/>
-    <w:lsdException w:name="Medium List 2 Accent 5" w:uiPriority="66"/>
-    <w:lsdException w:name="Medium Grid 1 Accent 5" w:uiPriority="67"/>
-    <w:lsdException w:name="Medium Grid 2 Accent 5" w:uiPriority="68"/>
-    <w:lsdException w:name="Medium Grid 3 Accent 5" w:uiPriority="69"/>
-    <w:lsdException w:name="Dark List Accent 5" w:uiPriority="70"/>
-    <w:lsdException w:name="Colorful Shading Accent 5" w:uiPriority="71"/>
-    <w:lsdException w:name="Colorful List Accent 5" w:uiPriority="72"/>
-    <w:lsdException w:name="Colorful Grid Accent 5" w:uiPriority="73"/>
-    <w:lsdException w:name="Light Shading Accent 6" w:uiPriority="60"/>
-    <w:lsdException w:name="Light List Accent 6" w:uiPriority="61"/>
-    <w:lsdException w:name="Light Grid Accent 6" w:uiPriority="62"/>
-    <w:lsdException w:name="Medium Shading 1 Accent 6" w:uiPriority="63"/>
-    <w:lsdException w:name="Medium Shading 2 Accent 6" w:uiPriority="64"/>
-    <w:lsdException w:name="Medium List 1 Accent 6" w:uiPriority="65"/>
-    <w:lsdException w:name="Medium List 2 Accent 6" w:uiPriority="66"/>
-    <w:lsdException w:name="Medium Grid 1 Accent 6" w:uiPriority="67"/>
-    <w:lsdException w:name="Medium Grid 2 Accent 6" w:uiPriority="68"/>
-    <w:lsdException w:name="Medium Grid 3 Accent 6" w:uiPriority="69"/>
-    <w:lsdException w:name="Dark List Accent 6" w:uiPriority="70"/>
-    <w:lsdException w:name="Colorful Shading Accent 6" w:uiPriority="71"/>
-    <w:lsdException w:name="Colorful List Accent 6" w:uiPriority="72"/>
-    <w:lsdException w:name="Colorful Grid Accent 6" w:uiPriority="73"/>
-    <w:lsdException w:name="Subtle Emphasis" w:uiPriority="19" w:qFormat="1"/>
-    <w:lsdException w:name="Intense Emphasis" w:uiPriority="21" w:qFormat="1"/>
-    <w:lsdException w:name="Subtle Reference" w:uiPriority="31" w:qFormat="1"/>
-    <w:lsdException w:name="Intense Reference" w:uiPriority="32" w:qFormat="1"/>
-    <w:lsdException w:name="Book Title" w:uiPriority="33" w:qFormat="1"/>
-    <w:lsdException w:name="Bibliography" w:semiHidden="1" w:uiPriority="37" w:unhideWhenUsed="1"/>
-    <w:lsdException w:name="TOC Heading" w:semiHidden="1" w:uiPriority="39" w:unhideWhenUsed="1" w:qFormat="1"/>
-    <w:lsdException w:name="Plain Table 1" w:uiPriority="41"/>
-    <w:lsdException w:name="Plain Table 2" w:uiPriority="42"/>
-    <w:lsdException w:name="Plain Table 3" w:uiPriority="43"/>
-    <w:lsdException w:name="Plain Table 4" w:uiPriority="44"/>
-    <w:lsdException w:name="Plain Table 5" w:uiPriority="45"/>
-    <w:lsdException w:name="Grid Table Light" w:uiPriority="40"/>
-    <w:lsdException w:name="Grid Table 1 Light" w:uiPriority="46"/>
-    <w:lsdException w:name="Grid Table 2" w:uiPriority="47"/>
-    <w:lsdException w:name="Grid Table 3" w:uiPriority="48"/>
-    <w:lsdException w:name="Grid Table 4" w:uiPriority="49"/>
-    <w:lsdException w:name="Grid Table 5 Dark" w:uiPriority="50"/>
-    <w:lsdException w:name="Grid Table 6 Colorful" w:uiPriority="51"/>
-    <w:lsdException w:name="Grid Table 7 Colorful" w:uiPriority="52"/>
-    <w:lsdException w:name="Grid Table 1 Light Accent 1" w:uiPriority="46"/>
-    <w:lsdException w:name="Grid Table 2 Accent 1" w:uiPriority="47"/>
-    <w:lsdException w:name="Grid Table 3 Accent 1" w:uiPriority="48"/>
-    <w:lsdException w:name="Grid Table 4 Accent 1" w:uiPriority="49"/>
-    <w:lsdException w:name="Grid Table 5 Dark Accent 1" w:uiPriority="50"/>
-    <w:lsdException w:name="Grid Table 6 Colorful Accent 1" w:uiPriority="51"/>
-    <w:lsdException w:name="Grid Table 7 Colorful Accent 1" w:uiPriority="52"/>
-    <w:lsdException w:name="Grid Table 1 Light Accent 2" w:uiPriority="46"/>
-    <w:lsdException w:name="Grid Table 2 Accent 2" w:uiPriority="47"/>
-    <w:lsdException w:name="Grid Table 3 Accent 2" w:uiPriority="48"/>
-    <w:lsdException w:name="Grid Table 4 Accent 2" w:uiPriority="49"/>
-    <w:lsdException w:name="Grid Table 5 Dark Accent 2" w:uiPriority="50"/>
-    <w:lsdException w:name="Grid Table 6 Colorful Accent 2" w:uiPriority="51"/>
-    <w:lsdException w:name="Grid Table 7 Colorful Accent 2" w:uiPriority="52"/>
-    <w:lsdException w:name="Grid Table 1 Light Accent 3" w:uiPriority="46"/>
-    <w:lsdException w:name="Grid Table 2 Accent 3" w:uiPriority="47"/>
-    <w:lsdException w:name="Grid Table 3 Accent 3" w:uiPriority="48"/>
-    <w:lsdException w:name="Grid Table 4 Accent 3" w:uiPriority="49"/>
-    <w:lsdException w:name="Grid Table 5 Dark Accent 3" w:uiPriority="50"/>
-    <w:lsdException w:name="Grid Table 6 Colorful Accent 3" w:uiPriority="51"/>
-    <w:lsdException w:name="Grid Table 7 Colorful Accent 3" w:uiPriority="52"/>
-    <w:lsdException w:name="Grid Table 1 Light Accent 4" w:uiPriority="46"/>
-    <w:lsdException w:name="Grid Table 2 Accent 4" w:uiPriority="47"/>
-    <w:lsdException w:name="Grid Table 3 Accent 4" w:uiPriority="48"/>
-    <w:lsdException w:name="Grid Table 4 Accent 4" w:uiPriority="49"/>
-    <w:lsdException w:name="Grid Table 5 Dark Accent 4" w:uiPriority="50"/>
-    <w:lsdException w:name="Grid Table 6 Colorful Accent 4" w:uiPriority="51"/>
-    <w:lsdException w:name="Grid Table 7 Colorful Accent 4" w:uiPriority="52"/>
-    <w:lsdException w:name="Grid Table 1 Light Accent 5" w:uiPriority="46"/>
-    <w:lsdException w:name="Grid Table 2 Accent 5" w:uiPriority="47"/>
-    <w:lsdException w:name="Grid Table 3 Accent 5" w:uiPriority="48"/>
-    <w:lsdException w:name="Grid Table 4 Accent 5" w:uiPriority="49"/>
-    <w:lsdException w:name="Grid Table 5 Dark Accent 5" w:uiPriority="50"/>
-    <w:lsdException w:name="Grid Table 6 Colorful Accent 5" w:uiPriority="51"/>
-    <w:lsdException w:name="Grid Table 7 Colorful Accent 5" w:uiPriority="52"/>
-    <w:lsdException w:name="Grid Table 1 Light Accent 6" w:uiPriority="46"/>
-    <w:lsdException w:name="Grid Table 2 Accent 6" w:uiPriority="47"/>
-    <w:lsdException w:name="Grid Table 3 Accent 6" w:uiPriority="48"/>
-    <w:lsdException w:name="Grid Table 4 Accent 6" w:uiPriority="49"/>
-    <w:lsdException w:name="Grid Table 5 Dark Accent 6" w:uiPriority="50"/>
-    <w:lsdException w:name="Grid Table 6 Colorful Accent 6" w:uiPriority="51"/>
-    <w:lsdException w:name="Grid Table 7 Colorful Accent 6" w:uiPriority="52"/>
-    <w:lsdException w:name="List Table 1 Light" w:uiPriority="46"/>
-    <w:lsdException w:name="List Table 2" w:uiPriority="47"/>
-    <w:lsdException w:name="List Table 3" w:uiPriority="48"/>
-    <w:lsdException w:name="List Table 4" w:uiPriority="49"/>
-    <w:lsdException w:name="List Table 5 Dark" w:uiPriority="50"/>
-    <w:lsdException w:name="List Table 6 Colorful" w:uiPriority="51"/>
-    <w:lsdException w:name="List Table 7 Colorful" w:uiPriority="52"/>
-    <w:lsdException w:name="List Table 1 Light Accent 1" w:uiPriority="46"/>
-    <w:lsdException w:name="List Table 2 Accent 1" w:uiPriority="47"/>
-    <w:lsdException w:name="List Table 3 Accent 1" w:uiPriority="48"/>
-    <w:lsdException w:name="List Table 4 Accent 1" w:uiPriority="49"/>
-    <w:lsdException w:name="List Table 5 Dark Accent 1" w:uiPriority="50"/>
-    <w:lsdException w:name="List Table 6 Colorful Accent 1" w:uiPriority="51"/>
-    <w:lsdException w:name="List Table 7 Colorful Accent 1" w:uiPriority="52"/>
-    <w:lsdException w:name="List Table 1 Light Accent 2" w:uiPriority="46"/>
-    <w:lsdException w:name="List Table 2 Accent 2" w:uiPriority="47"/>
-    <w:lsdException w:name="List Table 3 Accent 2" w:uiPriority="48"/>
-    <w:lsdException w:name="List Table 4 Accent 2" w:uiPriority="49"/>
-    <w:lsdException w:name="List Table 5 Dark Accent 2" w:uiPriority="50"/>
-    <w:lsdException w:name="List Table 6 Colorful Accent 2" w:uiPriority="51"/>
-    <w:lsdException w:name="List Table 7 Colorful Accent 2" w:uiPriority="52"/>
-    <w:lsdException w:name="List Table 1 Light Accent 3" w:uiPriority="46"/>
-    <w:lsdException w:name="List Table 2 Accent 3" w:uiPriority="47"/>
-    <w:lsdException w:name="List Table 3 Accent 3" w:uiPriority="48"/>
-    <w:lsdException w:name="List Table 4 Accent 3" w:uiPriority="49"/>
-    <w:lsdException w:name="List Table 5 Dark Accent 3" w:uiPriority="50"/>
-    <w:lsdException w:name="List Table 6 Colorful Accent 3" w:uiPriority="51"/>
-    <w:lsdException w:name="List Table 7 Colorful Accent 3" w:uiPriority="52"/>
-    <w:lsdException w:name="List Table 1 Light Accent 4" w:uiPriority="46"/>
-    <w:lsdException w:name="List Table 2 Accent 4" w:uiPriority="47"/>
-    <w:lsdException w:name="List Table 3 Accent 4" w:uiPriority="48"/>
-    <w:lsdException w:name="List Table 4 Accent 4" w:uiPriority="49"/>
-    <w:lsdException w:name="List Table 5 Dark Accent 4" w:uiPriority="50"/>
-    <w:lsdException w:name="List Table 6 Colorful Accent 4" w:uiPriority="51"/>
-    <w:lsdException w:name="List Table 7 Colorful Accent 4" w:uiPriority="52"/>
-    <w:lsdException w:name="List Table 1 Light Accent 5" w:uiPriority="46"/>
-    <w:lsdException w:name="List Table 2 Accent 5" w:uiPriority="47"/>
-    <w:lsdException w:name="List Table 3 Accent 5" w:uiPriority="48"/>
-    <w:lsdException w:name="List Table 4 Accent 5" w:uiPriority="49"/>
-    <w:lsdException w:name="List Table 5 Dark Accent 5" w:uiPriority="50"/>
-    <w:lsdException w:name="List Table 6 Colorful Accent 5" w:uiPriority="51"/>
-    <w:lsdException w:name="List Table 7 Colorful Accent 5" w:uiPriority="52"/>
-    <w:lsdException w:name="List Table 1 Light Accent 6" w:uiPriority="46"/>
-    <w:lsdException w:name="List Table 2 Accent 6" w:uiPriority="47"/>
-    <w:lsdException w:name="List Table 3 Accent 6" w:uiPriority="48"/>
-    <w:lsdException w:name="List Table 4 Accent 6" w:uiPriority="49"/>
-    <w:lsdException w:name="List Table 5 Dark Accent 6" w:uiPriority="50"/>
-    <w:lsdException w:name="List Table 6 Colorful Accent 6" w:uiPriority="51"/>
-    <w:lsdException w:name="List Table 7 Colorful Accent 6" w:uiPriority="52"/>
+  <w:latentStyles w:defLockedState="0" w:defUIPriority="99" w:defSemiHidden="1" w:defUnhideWhenUsed="1" w:defQFormat="0" w:count="267">
+    <w:lsdException w:name="Normal" w:semiHidden="0" w:uiPriority="0" w:unhideWhenUsed="0" w:qFormat="1"/>
+    <w:lsdException w:name="heading 1" w:semiHidden="0" w:uiPriority="9" w:unhideWhenUsed="0" w:qFormat="1"/>
+    <w:lsdException w:name="heading 2" w:uiPriority="9" w:qFormat="1"/>
+    <w:lsdException w:name="heading 3" w:uiPriority="9" w:qFormat="1"/>
+    <w:lsdException w:name="heading 4" w:uiPriority="9" w:qFormat="1"/>
+    <w:lsdException w:name="heading 5" w:uiPriority="9" w:qFormat="1"/>
+    <w:lsdException w:name="heading 6" w:uiPriority="9" w:qFormat="1"/>
+    <w:lsdException w:name="heading 7" w:uiPriority="9" w:qFormat="1"/>
+    <w:lsdException w:name="heading 8" w:uiPriority="9" w:qFormat="1"/>
+    <w:lsdException w:name="heading 9" w:uiPriority="9" w:qFormat="1"/>
+    <w:lsdException w:name="toc 1" w:uiPriority="39"/>
+    <w:lsdException w:name="toc 2" w:uiPriority="39"/>
+    <w:lsdException w:name="toc 3" w:uiPriority="39"/>
+    <w:lsdException w:name="toc 4" w:uiPriority="39"/>
+    <w:lsdException w:name="toc 5" w:uiPriority="39"/>
+    <w:lsdException w:name="toc 6" w:uiPriority="39"/>
+    <w:lsdException w:name="toc 7" w:uiPriority="39"/>
+    <w:lsdException w:name="toc 8" w:uiPriority="39"/>
+    <w:lsdException w:name="toc 9" w:uiPriority="39"/>
+    <w:lsdException w:name="caption" w:uiPriority="35" w:qFormat="1"/>
+    <w:lsdException w:name="Title" w:semiHidden="0" w:uiPriority="10" w:unhideWhenUsed="0" w:qFormat="1"/>
+    <w:lsdException w:name="Default Paragraph Font" w:uiPriority="1"/>
+    <w:lsdException w:name="Subtitle" w:semiHidden="0" w:uiPriority="11" w:unhideWhenUsed="0" w:qFormat="1"/>
+    <w:lsdException w:name="Strong" w:semiHidden="0" w:uiPriority="22" w:unhideWhenUsed="0" w:qFormat="1"/>
+    <w:lsdException w:name="Emphasis" w:semiHidden="0" w:uiPriority="20" w:unhideWhenUsed="0" w:qFormat="1"/>
+    <w:lsdException w:name="Table Grid" w:semiHidden="0" w:uiPriority="59" w:unhideWhenUsed="0"/>
+    <w:lsdException w:name="Placeholder Text" w:unhideWhenUsed="0"/>
+    <w:lsdException w:name="No Spacing" w:semiHidden="0" w:uiPriority="1" w:unhideWhenUsed="0" w:qFormat="1"/>
+    <w:lsdException w:name="Light Shading" w:semiHidden="0" w:uiPriority="60" w:unhideWhenUsed="0"/>
+    <w:lsdException w:name="Light List" w:semiHidden="0" w:uiPriority="61" w:unhideWhenUsed="0"/>
+    <w:lsdException w:name="Light Grid" w:semiHidden="0" w:uiPriority="62" w:unhideWhenUsed="0"/>
+    <w:lsdException w:name="Medium Shading 1" w:semiHidden="0" w:uiPriority="63" w:unhideWhenUsed="0"/>
+    <w:lsdException w:name="Medium Shading 2" w:semiHidden="0" w:uiPriority="64" w:unhideWhenUsed="0"/>
+    <w:lsdException w:name="Medium List 1" w:semiHidden="0" w:uiPriority="65" w:unhideWhenUsed="0"/>
+    <w:lsdException w:name="Medium List 2" w:semiHidden="0" w:uiPriority="66" w:unhideWhenUsed="0"/>
+    <w:lsdException w:name="Medium Grid 1" w:semiHidden="0" w:uiPriority="67" w:unhideWhenUsed="0"/>
+    <w:lsdException w:name="Medium Grid 2" w:semiHidden="0" w:uiPriority="68" w:unhideWhenUsed="0"/>
+    <w:lsdException w:name="Medium Grid 3" w:semiHidden="0" w:uiPriority="69" w:unhideWhenUsed="0"/>
+    <w:lsdException w:name="Dark List" w:semiHidden="0" w:uiPriority="70" w:unhideWhenUsed="0"/>
+    <w:lsdException w:name="Colorful Shading" w:semiHidden="0" w:uiPriority="71" w:unhideWhenUsed="0"/>
+    <w:lsdException w:name="Colorful List" w:semiHidden="0" w:uiPriority="72" w:unhideWhenUsed="0"/>
+    <w:lsdException w:name="Colorful Grid" w:semiHidden="0" w:uiPriority="73" w:unhideWhenUsed="0"/>
+    <w:lsdException w:name="Light Shading Accent 1" w:semiHidden="0" w:uiPriority="60" w:unhideWhenUsed="0"/>
+    <w:lsdException w:name="Light List Accent 1" w:semiHidden="0" w:uiPriority="61" w:unhideWhenUsed="0"/>
+    <w:lsdException w:name="Light Grid Accent 1" w:semiHidden="0" w:uiPriority="62" w:unhideWhenUsed="0"/>
+    <w:lsdException w:name="Medium Shading 1 Accent 1" w:semiHidden="0" w:uiPriority="63" w:unhideWhenUsed="0"/>
+    <w:lsdException w:name="Medium Shading 2 Accent 1" w:semiHidden="0" w:uiPriority="64" w:unhideWhenUsed="0"/>
+    <w:lsdException w:name="Medium List 1 Accent 1" w:semiHidden="0" w:uiPriority="65" w:unhideWhenUsed="0"/>
+    <w:lsdException w:name="Revision" w:unhideWhenUsed="0"/>
+    <w:lsdException w:name="List Paragraph" w:semiHidden="0" w:uiPriority="34" w:unhideWhenUsed="0" w:qFormat="1"/>
+    <w:lsdException w:name="Quote" w:semiHidden="0" w:uiPriority="29" w:unhideWhenUsed="0" w:qFormat="1"/>
+    <w:lsdException w:name="Intense Quote" w:semiHidden="0" w:uiPriority="30" w:unhideWhenUsed="0" w:qFormat="1"/>
+    <w:lsdException w:name="Medium List 2 Accent 1" w:semiHidden="0" w:uiPriority="66" w:unhideWhenUsed="0"/>
+    <w:lsdException w:name="Medium Grid 1 Accent 1" w:semiHidden="0" w:uiPriority="67" w:unhideWhenUsed="0"/>
+    <w:lsdException w:name="Medium Grid 2 Accent 1" w:semiHidden="0" w:uiPriority="68" w:unhideWhenUsed="0"/>
+    <w:lsdException w:name="Medium Grid 3 Accent 1" w:semiHidden="0" w:uiPriority="69" w:unhideWhenUsed="0"/>
+    <w:lsdException w:name="Dark List Accent 1" w:semiHidden="0" w:uiPriority="70" w:unhideWhenUsed="0"/>
+    <w:lsdException w:name="Colorful Shading Accent 1" w:semiHidden="0" w:uiPriority="71" w:unhideWhenUsed="0"/>
+    <w:lsdException w:name="Colorful List Accent 1" w:semiHidden="0" w:uiPriority="72" w:unhideWhenUsed="0"/>
+    <w:lsdException w:name="Colorful Grid Accent 1" w:semiHidden="0" w:uiPriority="73" w:unhideWhenUsed="0"/>
+    <w:lsdException w:name="Light Shading Accent 2" w:semiHidden="0" w:uiPriority="60" w:unhideWhenUsed="0"/>
+    <w:lsdException w:name="Light List Accent 2" w:semiHidden="0" w:uiPriority="61" w:unhideWhenUsed="0"/>
+    <w:lsdException w:name="Light Grid Accent 2" w:semiHidden="0" w:uiPriority="62" w:unhideWhenUsed="0"/>
+    <w:lsdException w:name="Medium Shading 1 Accent 2" w:semiHidden="0" w:uiPriority="63" w:unhideWhenUsed="0"/>
+    <w:lsdException w:name="Medium Shading 2 Accent 2" w:semiHidden="0" w:uiPriority="64" w:unhideWhenUsed="0"/>
+    <w:lsdException w:name="Medium List 1 Accent 2" w:semiHidden="0" w:uiPriority="65" w:unhideWhenUsed="0"/>
+    <w:lsdException w:name="Medium List 2 Accent 2" w:semiHidden="0" w:uiPriority="66" w:unhideWhenUsed="0"/>
+    <w:lsdException w:name="Medium Grid 1 Accent 2" w:semiHidden="0" w:uiPriority="67" w:unhideWhenUsed="0"/>
+    <w:lsdException w:name="Medium Grid 2 Accent 2" w:semiHidden="0" w:uiPriority="68" w:unhideWhenUsed="0"/>
+    <w:lsdException w:name="Medium Grid 3 Accent 2" w:semiHidden="0" w:uiPriority="69" w:unhideWhenUsed="0"/>
+    <w:lsdException w:name="Dark List Accent 2" w:semiHidden="0" w:uiPriority="70" w:unhideWhenUsed="0"/>
+    <w:lsdException w:name="Colorful Shading Accent 2" w:semiHidden="0" w:uiPriority="71" w:unhideWhenUsed="0"/>
+    <w:lsdException w:name="Colorful List Accent 2" w:semiHidden="0" w:uiPriority="72" w:unhideWhenUsed="0"/>
+    <w:lsdException w:name="Colorful Grid Accent 2" w:semiHidden="0" w:uiPriority="73" w:unhideWhenUsed="0"/>
+    <w:lsdException w:name="Light Shading Accent 3" w:semiHidden="0" w:uiPriority="60" w:unhideWhenUsed="0"/>
+    <w:lsdException w:name="Light List Accent 3" w:semiHidden="0" w:uiPriority="61" w:unhideWhenUsed="0"/>
+    <w:lsdException w:name="Light Grid Accent 3" w:semiHidden="0" w:uiPriority="62" w:unhideWhenUsed="0"/>
+    <w:lsdException w:name="Medium Shading 1 Accent 3" w:semiHidden="0" w:uiPriority="63" w:unhideWhenUsed="0"/>
+    <w:lsdException w:name="Medium Shading 2 Accent 3" w:semiHidden="0" w:uiPriority="64" w:unhideWhenUsed="0"/>
+    <w:lsdException w:name="Medium List 1 Accent 3" w:semiHidden="0" w:uiPriority="65" w:unhideWhenUsed="0"/>
+    <w:lsdException w:name="Medium List 2 Accent 3" w:semiHidden="0" w:uiPriority="66" w:unhideWhenUsed="0"/>
+    <w:lsdException w:name="Medium Grid 1 Accent 3" w:semiHidden="0" w:uiPriority="67" w:unhideWhenUsed="0"/>
+    <w:lsdException w:name="Medium Grid 2 Accent 3" w:semiHidden="0" w:uiPriority="68" w:unhideWhenUsed="0"/>
+    <w:lsdException w:name="Medium Grid 3 Accent 3" w:semiHidden="0" w:uiPriority="69" w:unhideWhenUsed="0"/>
+    <w:lsdException w:name="Dark List Accent 3" w:semiHidden="0" w:uiPriority="70" w:unhideWhenUsed="0"/>
+    <w:lsdException w:name="Colorful Shading Accent 3" w:semiHidden="0" w:uiPriority="71" w:unhideWhenUsed="0"/>
+    <w:lsdException w:name="Colorful List Accent 3" w:semiHidden="0" w:uiPriority="72" w:unhideWhenUsed="0"/>
+    <w:lsdException w:name="Colorful Grid Accent 3" w:semiHidden="0" w:uiPriority="73" w:unhideWhenUsed="0"/>
+    <w:lsdException w:name="Light Shading Accent 4" w:semiHidden="0" w:uiPriority="60" w:unhideWhenUsed="0"/>
+    <w:lsdException w:name="Light List Accent 4" w:semiHidden="0" w:uiPriority="61" w:unhideWhenUsed="0"/>
+    <w:lsdException w:name="Light Grid Accent 4" w:semiHidden="0" w:uiPriority="62" w:unhideWhenUsed="0"/>
+    <w:lsdException w:name="Medium Shading 1 Accent 4" w:semiHidden="0" w:uiPriority="63" w:unhideWhenUsed="0"/>
+    <w:lsdException w:name="Medium Shading 2 Accent 4" w:semiHidden="0" w:uiPriority="64" w:unhideWhenUsed="0"/>
+    <w:lsdException w:name="Medium List 1 Accent 4" w:semiHidden="0" w:uiPriority="65" w:unhideWhenUsed="0"/>
+    <w:lsdException w:name="Medium List 2 Accent 4" w:semiHidden="0" w:uiPriority="66" w:unhideWhenUsed="0"/>
+    <w:lsdException w:name="Medium Grid 1 Accent 4" w:semiHidden="0" w:uiPriority="67" w:unhideWhenUsed="0"/>
+    <w:lsdException w:name="Medium Grid 2 Accent 4" w:semiHidden="0" w:uiPriority="68" w:unhideWhenUsed="0"/>
+    <w:lsdException w:name="Medium Grid 3 Accent 4" w:semiHidden="0" w:uiPriority="69" w:unhideWhenUsed="0"/>
+    <w:lsdException w:name="Dark List Accent 4" w:semiHidden="0" w:uiPriority="70" w:unhideWhenUsed="0"/>
+    <w:lsdException w:name="Colorful Shading Accent 4" w:semiHidden="0" w:uiPriority="71" w:unhideWhenUsed="0"/>
+    <w:lsdException w:name="Colorful List Accent 4" w:semiHidden="0" w:uiPriority="72" w:unhideWhenUsed="0"/>
+    <w:lsdException w:name="Colorful Grid Accent 4" w:semiHidden="0" w:uiPriority="73" w:unhideWhenUsed="0"/>
+    <w:lsdException w:name="Light Shading Accent 5" w:semiHidden="0" w:uiPriority="60" w:unhideWhenUsed="0"/>
+    <w:lsdException w:name="Light List Accent 5" w:semiHidden="0" w:uiPriority="61" w:unhideWhenUsed="0"/>
+    <w:lsdException w:name="Light Grid Accent 5" w:semiHidden="0" w:uiPriority="62" w:unhideWhenUsed="0"/>
+    <w:lsdException w:name="Medium Shading 1 Accent 5" w:semiHidden="0" w:uiPriority="63" w:unhideWhenUsed="0"/>
+    <w:lsdException w:name="Medium Shading 2 Accent 5" w:semiHidden="0" w:uiPriority="64" w:unhideWhenUsed="0"/>
+    <w:lsdException w:name="Medium List 1 Accent 5" w:semiHidden="0" w:uiPriority="65" w:unhideWhenUsed="0"/>
+    <w:lsdException w:name="Medium List 2 Accent 5" w:semiHidden="0" w:uiPriority="66" w:unhideWhenUsed="0"/>
+    <w:lsdException w:name="Medium Grid 1 Accent 5" w:semiHidden="0" w:uiPriority="67" w:unhideWhenUsed="0"/>
+    <w:lsdException w:name="Medium Grid 2 Accent 5" w:semiHidden="0" w:uiPriority="68" w:unhideWhenUsed="0"/>
+    <w:lsdException w:name="Medium Grid 3 Accent 5" w:semiHidden="0" w:uiPriority="69" w:unhideWhenUsed="0"/>
+    <w:lsdException w:name="Dark List Accent 5" w:semiHidden="0" w:uiPriority="70" w:unhideWhenUsed="0"/>
+    <w:lsdException w:name="Colorful Shading Accent 5" w:semiHidden="0" w:uiPriority="71" w:unhideWhenUsed="0"/>
+    <w:lsdException w:name="Colorful List Accent 5" w:semiHidden="0" w:uiPriority="72" w:unhideWhenUsed="0"/>
+    <w:lsdException w:name="Colorful Grid Accent 5" w:semiHidden="0" w:uiPriority="73" w:unhideWhenUsed="0"/>
+    <w:lsdException w:name="Light Shading Accent 6" w:semiHidden="0" w:uiPriority="60" w:unhideWhenUsed="0"/>
+    <w:lsdException w:name="Light List Accent 6" w:semiHidden="0" w:uiPriority="61" w:unhideWhenUsed="0"/>
+    <w:lsdException w:name="Light Grid Accent 6" w:semiHidden="0" w:uiPriority="62" w:unhideWhenUsed="0"/>
+    <w:lsdException w:name="Medium Shading 1 Accent 6" w:semiHidden="0" w:uiPriority="63" w:unhideWhenUsed="0"/>
+    <w:lsdException w:name="Medium Shading 2 Accent 6" w:semiHidden="0" w:uiPriority="64" w:unhideWhenUsed="0"/>
+    <w:lsdException w:name="Medium List 1 Accent 6" w:semiHidden="0" w:uiPriority="65" w:unhideWhenUsed="0"/>
+    <w:lsdException w:name="Medium List 2 Accent 6" w:semiHidden="0" w:uiPriority="66" w:unhideWhenUsed="0"/>
+    <w:lsdException w:name="Medium Grid 1 Accent 6" w:semiHidden="0" w:uiPriority="67" w:unhideWhenUsed="0"/>
+    <w:lsdException w:name="Medium Grid 2 Accent 6" w:semiHidden="0" w:uiPriority="68" w:unhideWhenUsed="0"/>
+    <w:lsdException w:name="Medium Grid 3 Accent 6" w:semiHidden="0" w:uiPriority="69" w:unhideWhenUsed="0"/>
+    <w:lsdException w:name="Dark List Accent 6" w:semiHidden="0" w:uiPriority="70" w:unhideWhenUsed="0"/>
+    <w:lsdException w:name="Colorful Shading Accent 6" w:semiHidden="0" w:uiPriority="71" w:unhideWhenUsed="0"/>
+    <w:lsdException w:name="Colorful List Accent 6" w:semiHidden="0" w:uiPriority="72" w:unhideWhenUsed="0"/>
+    <w:lsdException w:name="Colorful Grid Accent 6" w:semiHidden="0" w:uiPriority="73" w:unhideWhenUsed="0"/>
+    <w:lsdException w:name="Subtle Emphasis" w:semiHidden="0" w:uiPriority="19" w:unhideWhenUsed="0" w:qFormat="1"/>
+    <w:lsdException w:name="Intense Emphasis" w:semiHidden="0" w:uiPriority="21" w:unhideWhenUsed="0" w:qFormat="1"/>
+    <w:lsdException w:name="Subtle Reference" w:semiHidden="0" w:uiPriority="31" w:unhideWhenUsed="0" w:qFormat="1"/>
+    <w:lsdException w:name="Intense Reference" w:semiHidden="0" w:uiPriority="32" w:unhideWhenUsed="0" w:qFormat="1"/>
+    <w:lsdException w:name="Book Title" w:semiHidden="0" w:uiPriority="33" w:unhideWhenUsed="0" w:qFormat="1"/>
+    <w:lsdException w:name="Bibliography" w:uiPriority="37"/>
+    <w:lsdException w:name="TOC Heading" w:uiPriority="39" w:qFormat="1"/>
   </w:latentStyles>
   <w:style w:type="paragraph" w:default="1" w:styleId="Normal">
     <w:name w:val="Normal"/>
@@ -11829,6 +12089,612 @@
       <w:color w:val="243F60" w:themeColor="accent1" w:themeShade="7F"/>
     </w:rPr>
   </w:style>
+  <w:style w:type="paragraph" w:styleId="NormalWeb">
+    <w:name w:val="Normal (Web)"/>
+    <w:basedOn w:val="Normal"/>
+    <w:uiPriority w:val="99"/>
+    <w:unhideWhenUsed/>
+    <w:rsid w:val="007E6BF0"/>
+    <w:pPr>
+      <w:spacing w:after="0" w:line="240" w:lineRule="auto"/>
+    </w:pPr>
+    <w:rPr>
+      <w:rFonts w:ascii="Times New Roman" w:hAnsi="Times New Roman" w:cs="Times New Roman"/>
+      <w:sz w:val="24"/>
+      <w:szCs w:val="24"/>
+      <w:lang w:eastAsia="fr-CH"/>
+    </w:rPr>
+  </w:style>
+  <w:style w:type="character" w:styleId="lev">
+    <w:name w:val="Strong"/>
+    <w:basedOn w:val="Policepardfaut"/>
+    <w:uiPriority w:val="22"/>
+    <w:qFormat/>
+    <w:rsid w:val="007E6BF0"/>
+    <w:rPr>
+      <w:b/>
+      <w:bCs/>
+    </w:rPr>
+  </w:style>
+</w:styles>
+</file>
+
+<file path=word/stylesWithEffects.xml><?xml version="1.0" encoding="utf-8"?>
+<w:styles xmlns:wpc="http://schemas.microsoft.com/office/word/2010/wordprocessingCanvas" xmlns:mc="http://schemas.openxmlformats.org/markup-compatibility/2006" xmlns:o="urn:schemas-microsoft-com:office:office" xmlns:r="http://schemas.openxmlformats.org/officeDocument/2006/relationships" xmlns:m="http://schemas.openxmlformats.org/officeDocument/2006/math" xmlns:v="urn:schemas-microsoft-com:vml" xmlns:wp14="http://schemas.microsoft.com/office/word/2010/wordprocessingDrawing" xmlns:wp="http://schemas.openxmlformats.org/drawingml/2006/wordprocessingDrawing" xmlns:w10="urn:schemas-microsoft-com:office:word" xmlns:w="http://schemas.openxmlformats.org/wordprocessingml/2006/main" xmlns:w14="http://schemas.microsoft.com/office/word/2010/wordml" xmlns:wpg="http://schemas.microsoft.com/office/word/2010/wordprocessingGroup" xmlns:wpi="http://schemas.microsoft.com/office/word/2010/wordprocessingInk" xmlns:wne="http://schemas.microsoft.com/office/word/2006/wordml" xmlns:wps="http://schemas.microsoft.com/office/word/2010/wordprocessingShape" mc:Ignorable="w14 wp14">
+  <w:docDefaults>
+    <w:rPrDefault>
+      <w:rPr>
+        <w:rFonts w:asciiTheme="minorHAnsi" w:eastAsiaTheme="minorHAnsi" w:hAnsiTheme="minorHAnsi" w:cstheme="minorBidi"/>
+        <w:sz w:val="22"/>
+        <w:szCs w:val="22"/>
+        <w:lang w:val="fr-CH" w:eastAsia="en-US" w:bidi="ar-SA"/>
+      </w:rPr>
+    </w:rPrDefault>
+    <w:pPrDefault>
+      <w:pPr>
+        <w:spacing w:after="200" w:line="276" w:lineRule="auto"/>
+      </w:pPr>
+    </w:pPrDefault>
+  </w:docDefaults>
+  <w:latentStyles w:defLockedState="0" w:defUIPriority="99" w:defSemiHidden="1" w:defUnhideWhenUsed="1" w:defQFormat="0" w:count="267">
+    <w:lsdException w:name="Normal" w:semiHidden="0" w:uiPriority="0" w:unhideWhenUsed="0" w:qFormat="1"/>
+    <w:lsdException w:name="heading 1" w:semiHidden="0" w:uiPriority="9" w:unhideWhenUsed="0" w:qFormat="1"/>
+    <w:lsdException w:name="heading 2" w:uiPriority="9" w:qFormat="1"/>
+    <w:lsdException w:name="heading 3" w:uiPriority="9" w:qFormat="1"/>
+    <w:lsdException w:name="heading 4" w:uiPriority="9" w:qFormat="1"/>
+    <w:lsdException w:name="heading 5" w:uiPriority="9" w:qFormat="1"/>
+    <w:lsdException w:name="heading 6" w:uiPriority="9" w:qFormat="1"/>
+    <w:lsdException w:name="heading 7" w:uiPriority="9" w:qFormat="1"/>
+    <w:lsdException w:name="heading 8" w:uiPriority="9" w:qFormat="1"/>
+    <w:lsdException w:name="heading 9" w:uiPriority="9" w:qFormat="1"/>
+    <w:lsdException w:name="toc 1" w:uiPriority="39"/>
+    <w:lsdException w:name="toc 2" w:uiPriority="39"/>
+    <w:lsdException w:name="toc 3" w:uiPriority="39"/>
+    <w:lsdException w:name="toc 4" w:uiPriority="39"/>
+    <w:lsdException w:name="toc 5" w:uiPriority="39"/>
+    <w:lsdException w:name="toc 6" w:uiPriority="39"/>
+    <w:lsdException w:name="toc 7" w:uiPriority="39"/>
+    <w:lsdException w:name="toc 8" w:uiPriority="39"/>
+    <w:lsdException w:name="toc 9" w:uiPriority="39"/>
+    <w:lsdException w:name="caption" w:uiPriority="35" w:qFormat="1"/>
+    <w:lsdException w:name="Title" w:semiHidden="0" w:uiPriority="10" w:unhideWhenUsed="0" w:qFormat="1"/>
+    <w:lsdException w:name="Default Paragraph Font" w:uiPriority="1"/>
+    <w:lsdException w:name="Subtitle" w:semiHidden="0" w:uiPriority="11" w:unhideWhenUsed="0" w:qFormat="1"/>
+    <w:lsdException w:name="Strong" w:semiHidden="0" w:uiPriority="22" w:unhideWhenUsed="0" w:qFormat="1"/>
+    <w:lsdException w:name="Emphasis" w:semiHidden="0" w:uiPriority="20" w:unhideWhenUsed="0" w:qFormat="1"/>
+    <w:lsdException w:name="Table Grid" w:semiHidden="0" w:uiPriority="59" w:unhideWhenUsed="0"/>
+    <w:lsdException w:name="Placeholder Text" w:unhideWhenUsed="0"/>
+    <w:lsdException w:name="No Spacing" w:semiHidden="0" w:uiPriority="1" w:unhideWhenUsed="0" w:qFormat="1"/>
+    <w:lsdException w:name="Light Shading" w:semiHidden="0" w:uiPriority="60" w:unhideWhenUsed="0"/>
+    <w:lsdException w:name="Light List" w:semiHidden="0" w:uiPriority="61" w:unhideWhenUsed="0"/>
+    <w:lsdException w:name="Light Grid" w:semiHidden="0" w:uiPriority="62" w:unhideWhenUsed="0"/>
+    <w:lsdException w:name="Medium Shading 1" w:semiHidden="0" w:uiPriority="63" w:unhideWhenUsed="0"/>
+    <w:lsdException w:name="Medium Shading 2" w:semiHidden="0" w:uiPriority="64" w:unhideWhenUsed="0"/>
+    <w:lsdException w:name="Medium List 1" w:semiHidden="0" w:uiPriority="65" w:unhideWhenUsed="0"/>
+    <w:lsdException w:name="Medium List 2" w:semiHidden="0" w:uiPriority="66" w:unhideWhenUsed="0"/>
+    <w:lsdException w:name="Medium Grid 1" w:semiHidden="0" w:uiPriority="67" w:unhideWhenUsed="0"/>
+    <w:lsdException w:name="Medium Grid 2" w:semiHidden="0" w:uiPriority="68" w:unhideWhenUsed="0"/>
+    <w:lsdException w:name="Medium Grid 3" w:semiHidden="0" w:uiPriority="69" w:unhideWhenUsed="0"/>
+    <w:lsdException w:name="Dark List" w:semiHidden="0" w:uiPriority="70" w:unhideWhenUsed="0"/>
+    <w:lsdException w:name="Colorful Shading" w:semiHidden="0" w:uiPriority="71" w:unhideWhenUsed="0"/>
+    <w:lsdException w:name="Colorful List" w:semiHidden="0" w:uiPriority="72" w:unhideWhenUsed="0"/>
+    <w:lsdException w:name="Colorful Grid" w:semiHidden="0" w:uiPriority="73" w:unhideWhenUsed="0"/>
+    <w:lsdException w:name="Light Shading Accent 1" w:semiHidden="0" w:uiPriority="60" w:unhideWhenUsed="0"/>
+    <w:lsdException w:name="Light List Accent 1" w:semiHidden="0" w:uiPriority="61" w:unhideWhenUsed="0"/>
+    <w:lsdException w:name="Light Grid Accent 1" w:semiHidden="0" w:uiPriority="62" w:unhideWhenUsed="0"/>
+    <w:lsdException w:name="Medium Shading 1 Accent 1" w:semiHidden="0" w:uiPriority="63" w:unhideWhenUsed="0"/>
+    <w:lsdException w:name="Medium Shading 2 Accent 1" w:semiHidden="0" w:uiPriority="64" w:unhideWhenUsed="0"/>
+    <w:lsdException w:name="Medium List 1 Accent 1" w:semiHidden="0" w:uiPriority="65" w:unhideWhenUsed="0"/>
+    <w:lsdException w:name="Revision" w:unhideWhenUsed="0"/>
+    <w:lsdException w:name="List Paragraph" w:semiHidden="0" w:uiPriority="34" w:unhideWhenUsed="0" w:qFormat="1"/>
+    <w:lsdException w:name="Quote" w:semiHidden="0" w:uiPriority="29" w:unhideWhenUsed="0" w:qFormat="1"/>
+    <w:lsdException w:name="Intense Quote" w:semiHidden="0" w:uiPriority="30" w:unhideWhenUsed="0" w:qFormat="1"/>
+    <w:lsdException w:name="Medium List 2 Accent 1" w:semiHidden="0" w:uiPriority="66" w:unhideWhenUsed="0"/>
+    <w:lsdException w:name="Medium Grid 1 Accent 1" w:semiHidden="0" w:uiPriority="67" w:unhideWhenUsed="0"/>
+    <w:lsdException w:name="Medium Grid 2 Accent 1" w:semiHidden="0" w:uiPriority="68" w:unhideWhenUsed="0"/>
+    <w:lsdException w:name="Medium Grid 3 Accent 1" w:semiHidden="0" w:uiPriority="69" w:unhideWhenUsed="0"/>
+    <w:lsdException w:name="Dark List Accent 1" w:semiHidden="0" w:uiPriority="70" w:unhideWhenUsed="0"/>
+    <w:lsdException w:name="Colorful Shading Accent 1" w:semiHidden="0" w:uiPriority="71" w:unhideWhenUsed="0"/>
+    <w:lsdException w:name="Colorful List Accent 1" w:semiHidden="0" w:uiPriority="72" w:unhideWhenUsed="0"/>
+    <w:lsdException w:name="Colorful Grid Accent 1" w:semiHidden="0" w:uiPriority="73" w:unhideWhenUsed="0"/>
+    <w:lsdException w:name="Light Shading Accent 2" w:semiHidden="0" w:uiPriority="60" w:unhideWhenUsed="0"/>
+    <w:lsdException w:name="Light List Accent 2" w:semiHidden="0" w:uiPriority="61" w:unhideWhenUsed="0"/>
+    <w:lsdException w:name="Light Grid Accent 2" w:semiHidden="0" w:uiPriority="62" w:unhideWhenUsed="0"/>
+    <w:lsdException w:name="Medium Shading 1 Accent 2" w:semiHidden="0" w:uiPriority="63" w:unhideWhenUsed="0"/>
+    <w:lsdException w:name="Medium Shading 2 Accent 2" w:semiHidden="0" w:uiPriority="64" w:unhideWhenUsed="0"/>
+    <w:lsdException w:name="Medium List 1 Accent 2" w:semiHidden="0" w:uiPriority="65" w:unhideWhenUsed="0"/>
+    <w:lsdException w:name="Medium List 2 Accent 2" w:semiHidden="0" w:uiPriority="66" w:unhideWhenUsed="0"/>
+    <w:lsdException w:name="Medium Grid 1 Accent 2" w:semiHidden="0" w:uiPriority="67" w:unhideWhenUsed="0"/>
+    <w:lsdException w:name="Medium Grid 2 Accent 2" w:semiHidden="0" w:uiPriority="68" w:unhideWhenUsed="0"/>
+    <w:lsdException w:name="Medium Grid 3 Accent 2" w:semiHidden="0" w:uiPriority="69" w:unhideWhenUsed="0"/>
+    <w:lsdException w:name="Dark List Accent 2" w:semiHidden="0" w:uiPriority="70" w:unhideWhenUsed="0"/>
+    <w:lsdException w:name="Colorful Shading Accent 2" w:semiHidden="0" w:uiPriority="71" w:unhideWhenUsed="0"/>
+    <w:lsdException w:name="Colorful List Accent 2" w:semiHidden="0" w:uiPriority="72" w:unhideWhenUsed="0"/>
+    <w:lsdException w:name="Colorful Grid Accent 2" w:semiHidden="0" w:uiPriority="73" w:unhideWhenUsed="0"/>
+    <w:lsdException w:name="Light Shading Accent 3" w:semiHidden="0" w:uiPriority="60" w:unhideWhenUsed="0"/>
+    <w:lsdException w:name="Light List Accent 3" w:semiHidden="0" w:uiPriority="61" w:unhideWhenUsed="0"/>
+    <w:lsdException w:name="Light Grid Accent 3" w:semiHidden="0" w:uiPriority="62" w:unhideWhenUsed="0"/>
+    <w:lsdException w:name="Medium Shading 1 Accent 3" w:semiHidden="0" w:uiPriority="63" w:unhideWhenUsed="0"/>
+    <w:lsdException w:name="Medium Shading 2 Accent 3" w:semiHidden="0" w:uiPriority="64" w:unhideWhenUsed="0"/>
+    <w:lsdException w:name="Medium List 1 Accent 3" w:semiHidden="0" w:uiPriority="65" w:unhideWhenUsed="0"/>
+    <w:lsdException w:name="Medium List 2 Accent 3" w:semiHidden="0" w:uiPriority="66" w:unhideWhenUsed="0"/>
+    <w:lsdException w:name="Medium Grid 1 Accent 3" w:semiHidden="0" w:uiPriority="67" w:unhideWhenUsed="0"/>
+    <w:lsdException w:name="Medium Grid 2 Accent 3" w:semiHidden="0" w:uiPriority="68" w:unhideWhenUsed="0"/>
+    <w:lsdException w:name="Medium Grid 3 Accent 3" w:semiHidden="0" w:uiPriority="69" w:unhideWhenUsed="0"/>
+    <w:lsdException w:name="Dark List Accent 3" w:semiHidden="0" w:uiPriority="70" w:unhideWhenUsed="0"/>
+    <w:lsdException w:name="Colorful Shading Accent 3" w:semiHidden="0" w:uiPriority="71" w:unhideWhenUsed="0"/>
+    <w:lsdException w:name="Colorful List Accent 3" w:semiHidden="0" w:uiPriority="72" w:unhideWhenUsed="0"/>
+    <w:lsdException w:name="Colorful Grid Accent 3" w:semiHidden="0" w:uiPriority="73" w:unhideWhenUsed="0"/>
+    <w:lsdException w:name="Light Shading Accent 4" w:semiHidden="0" w:uiPriority="60" w:unhideWhenUsed="0"/>
+    <w:lsdException w:name="Light List Accent 4" w:semiHidden="0" w:uiPriority="61" w:unhideWhenUsed="0"/>
+    <w:lsdException w:name="Light Grid Accent 4" w:semiHidden="0" w:uiPriority="62" w:unhideWhenUsed="0"/>
+    <w:lsdException w:name="Medium Shading 1 Accent 4" w:semiHidden="0" w:uiPriority="63" w:unhideWhenUsed="0"/>
+    <w:lsdException w:name="Medium Shading 2 Accent 4" w:semiHidden="0" w:uiPriority="64" w:unhideWhenUsed="0"/>
+    <w:lsdException w:name="Medium List 1 Accent 4" w:semiHidden="0" w:uiPriority="65" w:unhideWhenUsed="0"/>
+    <w:lsdException w:name="Medium List 2 Accent 4" w:semiHidden="0" w:uiPriority="66" w:unhideWhenUsed="0"/>
+    <w:lsdException w:name="Medium Grid 1 Accent 4" w:semiHidden="0" w:uiPriority="67" w:unhideWhenUsed="0"/>
+    <w:lsdException w:name="Medium Grid 2 Accent 4" w:semiHidden="0" w:uiPriority="68" w:unhideWhenUsed="0"/>
+    <w:lsdException w:name="Medium Grid 3 Accent 4" w:semiHidden="0" w:uiPriority="69" w:unhideWhenUsed="0"/>
+    <w:lsdException w:name="Dark List Accent 4" w:semiHidden="0" w:uiPriority="70" w:unhideWhenUsed="0"/>
+    <w:lsdException w:name="Colorful Shading Accent 4" w:semiHidden="0" w:uiPriority="71" w:unhideWhenUsed="0"/>
+    <w:lsdException w:name="Colorful List Accent 4" w:semiHidden="0" w:uiPriority="72" w:unhideWhenUsed="0"/>
+    <w:lsdException w:name="Colorful Grid Accent 4" w:semiHidden="0" w:uiPriority="73" w:unhideWhenUsed="0"/>
+    <w:lsdException w:name="Light Shading Accent 5" w:semiHidden="0" w:uiPriority="60" w:unhideWhenUsed="0"/>
+    <w:lsdException w:name="Light List Accent 5" w:semiHidden="0" w:uiPriority="61" w:unhideWhenUsed="0"/>
+    <w:lsdException w:name="Light Grid Accent 5" w:semiHidden="0" w:uiPriority="62" w:unhideWhenUsed="0"/>
+    <w:lsdException w:name="Medium Shading 1 Accent 5" w:semiHidden="0" w:uiPriority="63" w:unhideWhenUsed="0"/>
+    <w:lsdException w:name="Medium Shading 2 Accent 5" w:semiHidden="0" w:uiPriority="64" w:unhideWhenUsed="0"/>
+    <w:lsdException w:name="Medium List 1 Accent 5" w:semiHidden="0" w:uiPriority="65" w:unhideWhenUsed="0"/>
+    <w:lsdException w:name="Medium List 2 Accent 5" w:semiHidden="0" w:uiPriority="66" w:unhideWhenUsed="0"/>
+    <w:lsdException w:name="Medium Grid 1 Accent 5" w:semiHidden="0" w:uiPriority="67" w:unhideWhenUsed="0"/>
+    <w:lsdException w:name="Medium Grid 2 Accent 5" w:semiHidden="0" w:uiPriority="68" w:unhideWhenUsed="0"/>
+    <w:lsdException w:name="Medium Grid 3 Accent 5" w:semiHidden="0" w:uiPriority="69" w:unhideWhenUsed="0"/>
+    <w:lsdException w:name="Dark List Accent 5" w:semiHidden="0" w:uiPriority="70" w:unhideWhenUsed="0"/>
+    <w:lsdException w:name="Colorful Shading Accent 5" w:semiHidden="0" w:uiPriority="71" w:unhideWhenUsed="0"/>
+    <w:lsdException w:name="Colorful List Accent 5" w:semiHidden="0" w:uiPriority="72" w:unhideWhenUsed="0"/>
+    <w:lsdException w:name="Colorful Grid Accent 5" w:semiHidden="0" w:uiPriority="73" w:unhideWhenUsed="0"/>
+    <w:lsdException w:name="Light Shading Accent 6" w:semiHidden="0" w:uiPriority="60" w:unhideWhenUsed="0"/>
+    <w:lsdException w:name="Light List Accent 6" w:semiHidden="0" w:uiPriority="61" w:unhideWhenUsed="0"/>
+    <w:lsdException w:name="Light Grid Accent 6" w:semiHidden="0" w:uiPriority="62" w:unhideWhenUsed="0"/>
+    <w:lsdException w:name="Medium Shading 1 Accent 6" w:semiHidden="0" w:uiPriority="63" w:unhideWhenUsed="0"/>
+    <w:lsdException w:name="Medium Shading 2 Accent 6" w:semiHidden="0" w:uiPriority="64" w:unhideWhenUsed="0"/>
+    <w:lsdException w:name="Medium List 1 Accent 6" w:semiHidden="0" w:uiPriority="65" w:unhideWhenUsed="0"/>
+    <w:lsdException w:name="Medium List 2 Accent 6" w:semiHidden="0" w:uiPriority="66" w:unhideWhenUsed="0"/>
+    <w:lsdException w:name="Medium Grid 1 Accent 6" w:semiHidden="0" w:uiPriority="67" w:unhideWhenUsed="0"/>
+    <w:lsdException w:name="Medium Grid 2 Accent 6" w:semiHidden="0" w:uiPriority="68" w:unhideWhenUsed="0"/>
+    <w:lsdException w:name="Medium Grid 3 Accent 6" w:semiHidden="0" w:uiPriority="69" w:unhideWhenUsed="0"/>
+    <w:lsdException w:name="Dark List Accent 6" w:semiHidden="0" w:uiPriority="70" w:unhideWhenUsed="0"/>
+    <w:lsdException w:name="Colorful Shading Accent 6" w:semiHidden="0" w:uiPriority="71" w:unhideWhenUsed="0"/>
+    <w:lsdException w:name="Colorful List Accent 6" w:semiHidden="0" w:uiPriority="72" w:unhideWhenUsed="0"/>
+    <w:lsdException w:name="Colorful Grid Accent 6" w:semiHidden="0" w:uiPriority="73" w:unhideWhenUsed="0"/>
+    <w:lsdException w:name="Subtle Emphasis" w:semiHidden="0" w:uiPriority="19" w:unhideWhenUsed="0" w:qFormat="1"/>
+    <w:lsdException w:name="Intense Emphasis" w:semiHidden="0" w:uiPriority="21" w:unhideWhenUsed="0" w:qFormat="1"/>
+    <w:lsdException w:name="Subtle Reference" w:semiHidden="0" w:uiPriority="31" w:unhideWhenUsed="0" w:qFormat="1"/>
+    <w:lsdException w:name="Intense Reference" w:semiHidden="0" w:uiPriority="32" w:unhideWhenUsed="0" w:qFormat="1"/>
+    <w:lsdException w:name="Book Title" w:semiHidden="0" w:uiPriority="33" w:unhideWhenUsed="0" w:qFormat="1"/>
+    <w:lsdException w:name="Bibliography" w:uiPriority="37"/>
+    <w:lsdException w:name="TOC Heading" w:uiPriority="39" w:qFormat="1"/>
+  </w:latentStyles>
+  <w:style w:type="paragraph" w:default="1" w:styleId="Normal">
+    <w:name w:val="Normal"/>
+    <w:qFormat/>
+  </w:style>
+  <w:style w:type="paragraph" w:styleId="Titre1">
+    <w:name w:val="heading 1"/>
+    <w:basedOn w:val="Normal"/>
+    <w:next w:val="Normal"/>
+    <w:link w:val="Titre1Car"/>
+    <w:uiPriority w:val="9"/>
+    <w:qFormat/>
+    <w:rsid w:val="002E0933"/>
+    <w:pPr>
+      <w:keepNext/>
+      <w:keepLines/>
+      <w:spacing w:before="480" w:after="0"/>
+      <w:outlineLvl w:val="0"/>
+    </w:pPr>
+    <w:rPr>
+      <w:rFonts w:asciiTheme="majorHAnsi" w:eastAsiaTheme="majorEastAsia" w:hAnsiTheme="majorHAnsi" w:cstheme="majorBidi"/>
+      <w:b/>
+      <w:bCs/>
+      <w:color w:val="365F91" w:themeColor="accent1" w:themeShade="BF"/>
+      <w:sz w:val="28"/>
+      <w:szCs w:val="28"/>
+    </w:rPr>
+  </w:style>
+  <w:style w:type="paragraph" w:styleId="Titre2">
+    <w:name w:val="heading 2"/>
+    <w:basedOn w:val="Normal"/>
+    <w:next w:val="Normal"/>
+    <w:link w:val="Titre2Car"/>
+    <w:uiPriority w:val="9"/>
+    <w:unhideWhenUsed/>
+    <w:qFormat/>
+    <w:rsid w:val="002E0933"/>
+    <w:pPr>
+      <w:keepNext/>
+      <w:keepLines/>
+      <w:spacing w:before="200" w:after="0"/>
+      <w:outlineLvl w:val="1"/>
+    </w:pPr>
+    <w:rPr>
+      <w:rFonts w:asciiTheme="majorHAnsi" w:eastAsiaTheme="majorEastAsia" w:hAnsiTheme="majorHAnsi" w:cstheme="majorBidi"/>
+      <w:b/>
+      <w:bCs/>
+      <w:color w:val="4F81BD" w:themeColor="accent1"/>
+      <w:sz w:val="26"/>
+      <w:szCs w:val="26"/>
+    </w:rPr>
+  </w:style>
+  <w:style w:type="paragraph" w:styleId="Titre3">
+    <w:name w:val="heading 3"/>
+    <w:basedOn w:val="Normal"/>
+    <w:next w:val="Normal"/>
+    <w:link w:val="Titre3Car"/>
+    <w:uiPriority w:val="9"/>
+    <w:unhideWhenUsed/>
+    <w:qFormat/>
+    <w:rsid w:val="00D51D77"/>
+    <w:pPr>
+      <w:keepNext/>
+      <w:keepLines/>
+      <w:spacing w:before="200" w:after="0"/>
+      <w:outlineLvl w:val="2"/>
+    </w:pPr>
+    <w:rPr>
+      <w:rFonts w:asciiTheme="majorHAnsi" w:eastAsiaTheme="majorEastAsia" w:hAnsiTheme="majorHAnsi" w:cstheme="majorBidi"/>
+      <w:b/>
+      <w:bCs/>
+      <w:color w:val="4F81BD" w:themeColor="accent1"/>
+    </w:rPr>
+  </w:style>
+  <w:style w:type="paragraph" w:styleId="Titre4">
+    <w:name w:val="heading 4"/>
+    <w:basedOn w:val="Normal"/>
+    <w:next w:val="Normal"/>
+    <w:link w:val="Titre4Car"/>
+    <w:uiPriority w:val="9"/>
+    <w:unhideWhenUsed/>
+    <w:qFormat/>
+    <w:rsid w:val="005B4A5C"/>
+    <w:pPr>
+      <w:keepNext/>
+      <w:keepLines/>
+      <w:spacing w:before="200" w:after="0"/>
+      <w:outlineLvl w:val="3"/>
+    </w:pPr>
+    <w:rPr>
+      <w:rFonts w:asciiTheme="majorHAnsi" w:eastAsiaTheme="majorEastAsia" w:hAnsiTheme="majorHAnsi" w:cstheme="majorBidi"/>
+      <w:b/>
+      <w:bCs/>
+      <w:i/>
+      <w:iCs/>
+      <w:color w:val="4F81BD" w:themeColor="accent1"/>
+    </w:rPr>
+  </w:style>
+  <w:style w:type="paragraph" w:styleId="Titre5">
+    <w:name w:val="heading 5"/>
+    <w:basedOn w:val="Normal"/>
+    <w:next w:val="Normal"/>
+    <w:link w:val="Titre5Car"/>
+    <w:uiPriority w:val="9"/>
+    <w:unhideWhenUsed/>
+    <w:qFormat/>
+    <w:rsid w:val="00B0211F"/>
+    <w:pPr>
+      <w:keepNext/>
+      <w:keepLines/>
+      <w:spacing w:before="200" w:after="0"/>
+      <w:outlineLvl w:val="4"/>
+    </w:pPr>
+    <w:rPr>
+      <w:rFonts w:asciiTheme="majorHAnsi" w:eastAsiaTheme="majorEastAsia" w:hAnsiTheme="majorHAnsi" w:cstheme="majorBidi"/>
+      <w:color w:val="243F60" w:themeColor="accent1" w:themeShade="7F"/>
+    </w:rPr>
+  </w:style>
+  <w:style w:type="character" w:default="1" w:styleId="Policepardfaut">
+    <w:name w:val="Default Paragraph Font"/>
+    <w:uiPriority w:val="1"/>
+    <w:semiHidden/>
+    <w:unhideWhenUsed/>
+  </w:style>
+  <w:style w:type="table" w:default="1" w:styleId="TableauNormal">
+    <w:name w:val="Normal Table"/>
+    <w:uiPriority w:val="99"/>
+    <w:semiHidden/>
+    <w:unhideWhenUsed/>
+    <w:tblPr>
+      <w:tblInd w:w="0" w:type="dxa"/>
+      <w:tblCellMar>
+        <w:top w:w="0" w:type="dxa"/>
+        <w:left w:w="108" w:type="dxa"/>
+        <w:bottom w:w="0" w:type="dxa"/>
+        <w:right w:w="108" w:type="dxa"/>
+      </w:tblCellMar>
+    </w:tblPr>
+  </w:style>
+  <w:style w:type="numbering" w:default="1" w:styleId="Aucuneliste">
+    <w:name w:val="No List"/>
+    <w:uiPriority w:val="99"/>
+    <w:semiHidden/>
+    <w:unhideWhenUsed/>
+  </w:style>
+  <w:style w:type="character" w:customStyle="1" w:styleId="Titre1Car">
+    <w:name w:val="Titre 1 Car"/>
+    <w:basedOn w:val="Policepardfaut"/>
+    <w:link w:val="Titre1"/>
+    <w:uiPriority w:val="9"/>
+    <w:rsid w:val="002E0933"/>
+    <w:rPr>
+      <w:rFonts w:asciiTheme="majorHAnsi" w:eastAsiaTheme="majorEastAsia" w:hAnsiTheme="majorHAnsi" w:cstheme="majorBidi"/>
+      <w:b/>
+      <w:bCs/>
+      <w:color w:val="365F91" w:themeColor="accent1" w:themeShade="BF"/>
+      <w:sz w:val="28"/>
+      <w:szCs w:val="28"/>
+    </w:rPr>
+  </w:style>
+  <w:style w:type="character" w:customStyle="1" w:styleId="Titre2Car">
+    <w:name w:val="Titre 2 Car"/>
+    <w:basedOn w:val="Policepardfaut"/>
+    <w:link w:val="Titre2"/>
+    <w:uiPriority w:val="9"/>
+    <w:rsid w:val="002E0933"/>
+    <w:rPr>
+      <w:rFonts w:asciiTheme="majorHAnsi" w:eastAsiaTheme="majorEastAsia" w:hAnsiTheme="majorHAnsi" w:cstheme="majorBidi"/>
+      <w:b/>
+      <w:bCs/>
+      <w:color w:val="4F81BD" w:themeColor="accent1"/>
+      <w:sz w:val="26"/>
+      <w:szCs w:val="26"/>
+    </w:rPr>
+  </w:style>
+  <w:style w:type="character" w:customStyle="1" w:styleId="Titre3Car">
+    <w:name w:val="Titre 3 Car"/>
+    <w:basedOn w:val="Policepardfaut"/>
+    <w:link w:val="Titre3"/>
+    <w:uiPriority w:val="9"/>
+    <w:rsid w:val="00D51D77"/>
+    <w:rPr>
+      <w:rFonts w:asciiTheme="majorHAnsi" w:eastAsiaTheme="majorEastAsia" w:hAnsiTheme="majorHAnsi" w:cstheme="majorBidi"/>
+      <w:b/>
+      <w:bCs/>
+      <w:color w:val="4F81BD" w:themeColor="accent1"/>
+    </w:rPr>
+  </w:style>
+  <w:style w:type="paragraph" w:styleId="Paragraphedeliste">
+    <w:name w:val="List Paragraph"/>
+    <w:basedOn w:val="Normal"/>
+    <w:uiPriority w:val="34"/>
+    <w:qFormat/>
+    <w:rsid w:val="008D1352"/>
+    <w:pPr>
+      <w:ind w:left="720"/>
+      <w:contextualSpacing/>
+    </w:pPr>
+  </w:style>
+  <w:style w:type="paragraph" w:customStyle="1" w:styleId="Default">
+    <w:name w:val="Default"/>
+    <w:rsid w:val="00E03276"/>
+    <w:pPr>
+      <w:autoSpaceDE w:val="0"/>
+      <w:autoSpaceDN w:val="0"/>
+      <w:adjustRightInd w:val="0"/>
+      <w:spacing w:after="0" w:line="240" w:lineRule="auto"/>
+    </w:pPr>
+    <w:rPr>
+      <w:rFonts w:ascii="Cambria" w:hAnsi="Cambria" w:cs="Cambria"/>
+      <w:color w:val="000000"/>
+      <w:sz w:val="24"/>
+      <w:szCs w:val="24"/>
+    </w:rPr>
+  </w:style>
+  <w:style w:type="character" w:customStyle="1" w:styleId="Titre4Car">
+    <w:name w:val="Titre 4 Car"/>
+    <w:basedOn w:val="Policepardfaut"/>
+    <w:link w:val="Titre4"/>
+    <w:uiPriority w:val="9"/>
+    <w:rsid w:val="005B4A5C"/>
+    <w:rPr>
+      <w:rFonts w:asciiTheme="majorHAnsi" w:eastAsiaTheme="majorEastAsia" w:hAnsiTheme="majorHAnsi" w:cstheme="majorBidi"/>
+      <w:b/>
+      <w:bCs/>
+      <w:i/>
+      <w:iCs/>
+      <w:color w:val="4F81BD" w:themeColor="accent1"/>
+    </w:rPr>
+  </w:style>
+  <w:style w:type="paragraph" w:styleId="Listepuces">
+    <w:name w:val="List Bullet"/>
+    <w:basedOn w:val="Normal"/>
+    <w:uiPriority w:val="99"/>
+    <w:unhideWhenUsed/>
+    <w:rsid w:val="00BB3CF3"/>
+    <w:pPr>
+      <w:numPr>
+        <w:numId w:val="8"/>
+      </w:numPr>
+      <w:spacing w:after="160" w:line="259" w:lineRule="auto"/>
+      <w:contextualSpacing/>
+    </w:pPr>
+  </w:style>
+  <w:style w:type="paragraph" w:styleId="Textedebulles">
+    <w:name w:val="Balloon Text"/>
+    <w:basedOn w:val="Normal"/>
+    <w:link w:val="TextedebullesCar"/>
+    <w:uiPriority w:val="99"/>
+    <w:semiHidden/>
+    <w:unhideWhenUsed/>
+    <w:rsid w:val="001A2A91"/>
+    <w:pPr>
+      <w:spacing w:after="0" w:line="240" w:lineRule="auto"/>
+    </w:pPr>
+    <w:rPr>
+      <w:rFonts w:ascii="Tahoma" w:hAnsi="Tahoma" w:cs="Tahoma"/>
+      <w:sz w:val="16"/>
+      <w:szCs w:val="16"/>
+    </w:rPr>
+  </w:style>
+  <w:style w:type="character" w:customStyle="1" w:styleId="TextedebullesCar">
+    <w:name w:val="Texte de bulles Car"/>
+    <w:basedOn w:val="Policepardfaut"/>
+    <w:link w:val="Textedebulles"/>
+    <w:uiPriority w:val="99"/>
+    <w:semiHidden/>
+    <w:rsid w:val="001A2A91"/>
+    <w:rPr>
+      <w:rFonts w:ascii="Tahoma" w:hAnsi="Tahoma" w:cs="Tahoma"/>
+      <w:sz w:val="16"/>
+      <w:szCs w:val="16"/>
+    </w:rPr>
+  </w:style>
+  <w:style w:type="paragraph" w:styleId="En-ttedetabledesmatires">
+    <w:name w:val="TOC Heading"/>
+    <w:basedOn w:val="Titre1"/>
+    <w:next w:val="Normal"/>
+    <w:uiPriority w:val="39"/>
+    <w:semiHidden/>
+    <w:unhideWhenUsed/>
+    <w:qFormat/>
+    <w:rsid w:val="008C53F7"/>
+    <w:pPr>
+      <w:outlineLvl w:val="9"/>
+    </w:pPr>
+    <w:rPr>
+      <w:lang w:eastAsia="fr-CH"/>
+    </w:rPr>
+  </w:style>
+  <w:style w:type="paragraph" w:styleId="TM1">
+    <w:name w:val="toc 1"/>
+    <w:basedOn w:val="Normal"/>
+    <w:next w:val="Normal"/>
+    <w:autoRedefine/>
+    <w:uiPriority w:val="39"/>
+    <w:unhideWhenUsed/>
+    <w:rsid w:val="008C53F7"/>
+    <w:pPr>
+      <w:spacing w:after="100"/>
+    </w:pPr>
+  </w:style>
+  <w:style w:type="paragraph" w:styleId="TM2">
+    <w:name w:val="toc 2"/>
+    <w:basedOn w:val="Normal"/>
+    <w:next w:val="Normal"/>
+    <w:autoRedefine/>
+    <w:uiPriority w:val="39"/>
+    <w:unhideWhenUsed/>
+    <w:rsid w:val="008C53F7"/>
+    <w:pPr>
+      <w:spacing w:after="100"/>
+      <w:ind w:left="220"/>
+    </w:pPr>
+  </w:style>
+  <w:style w:type="paragraph" w:styleId="TM3">
+    <w:name w:val="toc 3"/>
+    <w:basedOn w:val="Normal"/>
+    <w:next w:val="Normal"/>
+    <w:autoRedefine/>
+    <w:uiPriority w:val="39"/>
+    <w:unhideWhenUsed/>
+    <w:rsid w:val="008C53F7"/>
+    <w:pPr>
+      <w:spacing w:after="100"/>
+      <w:ind w:left="440"/>
+    </w:pPr>
+  </w:style>
+  <w:style w:type="character" w:styleId="Lienhypertexte">
+    <w:name w:val="Hyperlink"/>
+    <w:basedOn w:val="Policepardfaut"/>
+    <w:uiPriority w:val="99"/>
+    <w:unhideWhenUsed/>
+    <w:rsid w:val="008C53F7"/>
+    <w:rPr>
+      <w:color w:val="0000FF" w:themeColor="hyperlink"/>
+      <w:u w:val="single"/>
+    </w:rPr>
+  </w:style>
+  <w:style w:type="paragraph" w:styleId="En-tte">
+    <w:name w:val="header"/>
+    <w:basedOn w:val="Normal"/>
+    <w:link w:val="En-tteCar"/>
+    <w:uiPriority w:val="99"/>
+    <w:unhideWhenUsed/>
+    <w:rsid w:val="00B12205"/>
+    <w:pPr>
+      <w:tabs>
+        <w:tab w:val="center" w:pos="4513"/>
+        <w:tab w:val="right" w:pos="9026"/>
+      </w:tabs>
+      <w:spacing w:after="0" w:line="240" w:lineRule="auto"/>
+    </w:pPr>
+  </w:style>
+  <w:style w:type="character" w:customStyle="1" w:styleId="En-tteCar">
+    <w:name w:val="En-tête Car"/>
+    <w:basedOn w:val="Policepardfaut"/>
+    <w:link w:val="En-tte"/>
+    <w:uiPriority w:val="99"/>
+    <w:rsid w:val="00B12205"/>
+  </w:style>
+  <w:style w:type="paragraph" w:styleId="Pieddepage">
+    <w:name w:val="footer"/>
+    <w:basedOn w:val="Normal"/>
+    <w:link w:val="PieddepageCar"/>
+    <w:uiPriority w:val="99"/>
+    <w:unhideWhenUsed/>
+    <w:rsid w:val="00B12205"/>
+    <w:pPr>
+      <w:tabs>
+        <w:tab w:val="center" w:pos="4513"/>
+        <w:tab w:val="right" w:pos="9026"/>
+      </w:tabs>
+      <w:spacing w:after="0" w:line="240" w:lineRule="auto"/>
+    </w:pPr>
+  </w:style>
+  <w:style w:type="character" w:customStyle="1" w:styleId="PieddepageCar">
+    <w:name w:val="Pied de page Car"/>
+    <w:basedOn w:val="Policepardfaut"/>
+    <w:link w:val="Pieddepage"/>
+    <w:uiPriority w:val="99"/>
+    <w:rsid w:val="00B12205"/>
+  </w:style>
+  <w:style w:type="character" w:customStyle="1" w:styleId="Titre5Car">
+    <w:name w:val="Titre 5 Car"/>
+    <w:basedOn w:val="Policepardfaut"/>
+    <w:link w:val="Titre5"/>
+    <w:uiPriority w:val="9"/>
+    <w:rsid w:val="00B0211F"/>
+    <w:rPr>
+      <w:rFonts w:asciiTheme="majorHAnsi" w:eastAsiaTheme="majorEastAsia" w:hAnsiTheme="majorHAnsi" w:cstheme="majorBidi"/>
+      <w:color w:val="243F60" w:themeColor="accent1" w:themeShade="7F"/>
+    </w:rPr>
+  </w:style>
+  <w:style w:type="paragraph" w:styleId="NormalWeb">
+    <w:name w:val="Normal (Web)"/>
+    <w:basedOn w:val="Normal"/>
+    <w:uiPriority w:val="99"/>
+    <w:unhideWhenUsed/>
+    <w:rsid w:val="007E6BF0"/>
+    <w:pPr>
+      <w:spacing w:after="0" w:line="240" w:lineRule="auto"/>
+    </w:pPr>
+    <w:rPr>
+      <w:rFonts w:ascii="Times New Roman" w:hAnsi="Times New Roman" w:cs="Times New Roman"/>
+      <w:sz w:val="24"/>
+      <w:szCs w:val="24"/>
+      <w:lang w:eastAsia="fr-CH"/>
+    </w:rPr>
+  </w:style>
+  <w:style w:type="character" w:styleId="lev">
+    <w:name w:val="Strong"/>
+    <w:basedOn w:val="Policepardfaut"/>
+    <w:uiPriority w:val="22"/>
+    <w:qFormat/>
+    <w:rsid w:val="007E6BF0"/>
+    <w:rPr>
+      <w:b/>
+      <w:bCs/>
+    </w:rPr>
+  </w:style>
 </w:styles>
 </file>
 
@@ -12141,7 +13007,7 @@
 </file>
 
 <file path=customXml/itemProps2.xml><?xml version="1.0" encoding="utf-8"?>
-<ds:datastoreItem xmlns:ds="http://schemas.openxmlformats.org/officeDocument/2006/customXml" ds:itemID="{DF3A2459-1005-4136-82AB-E632A49AA93B}">
+<ds:datastoreItem xmlns:ds="http://schemas.openxmlformats.org/officeDocument/2006/customXml" ds:itemID="{1D6BE802-C85B-46D2-A0C1-611A73635A47}">
   <ds:schemaRefs>
     <ds:schemaRef ds:uri="http://schemas.openxmlformats.org/officeDocument/2006/bibliography"/>
   </ds:schemaRefs>

</xml_diff>

<commit_message>
Ajout du mini-jeu LetterHero.
</commit_message>
<xml_diff>
--- a/Rapport_intermediaire.docx
+++ b/Rapport_intermediaire.docx
@@ -8449,22 +8449,20 @@
       <w:r>
         <w:t>it</w:t>
       </w:r>
-      <w:bookmarkStart w:id="24" w:name="_GoBack"/>
+      <w:r>
+        <w:t xml:space="preserve"> déjà la commande AUTHENTIFICATION.</w:t>
+      </w:r>
+    </w:p>
+    <w:p/>
+    <w:p>
+      <w:pPr>
+        <w:pStyle w:val="Titre2"/>
+      </w:pPr>
+      <w:bookmarkStart w:id="24" w:name="_Toc418690242"/>
+      <w:r>
+        <w:t>Itération 4</w:t>
+      </w:r>
       <w:bookmarkEnd w:id="24"/>
-      <w:r>
-        <w:t xml:space="preserve"> déjà la commande AUTHENTIFICATION.</w:t>
-      </w:r>
-    </w:p>
-    <w:p/>
-    <w:p>
-      <w:pPr>
-        <w:pStyle w:val="Titre2"/>
-      </w:pPr>
-      <w:bookmarkStart w:id="25" w:name="_Toc418690242"/>
-      <w:r>
-        <w:t>Itération 4</w:t>
-      </w:r>
-      <w:bookmarkEnd w:id="25"/>
     </w:p>
     <w:p>
       <w:pPr>
@@ -8654,7 +8652,13 @@
         <w:t xml:space="preserve">) </w:t>
       </w:r>
       <w:r>
-        <w:t>– Faire lancer le dé une fois à tous les joueurs. Le joueur qui a obtenu le plus haut score à l’éventuel tour précédent devra le lancer deux fois. Les joueurs devront répondre dans un temps déterminé et le serveur lancera lui-même le dé si l’un ou plusieurs des joueurs n’a pas réagi à temps. A chaque fois qu’un joueur lance un dé, le résultat est communiqué aux autres joueurs. Si un, grâce à son lancer, le joueur gagne le jeu, ce dernier est interrompu. Cette fonctionnalité devrait résoudre la totalité des cas d’utilisation de la gestion des dés et de la déclaration du vainqueur du point de vue du serveur, mais le client devra implémenter la représentation graphique de cette procédure.</w:t>
+        <w:t>– Faire lancer le dé une fois à tous les joueurs. Le joueur qui a obtenu le plus haut score à l’éventuel tour précédent devra le lancer deux fois. Les joueurs devront répondre dans un temps déterminé et le serveur lancera lui-même le dé si l’un ou plusieurs des joueurs n’a pas réagi à temps. A chaque fois qu’un joueur lance un dé, le résultat est c</w:t>
+      </w:r>
+      <w:r>
+        <w:t>ommuniqué aux autres joueurs. Si</w:t>
+      </w:r>
+      <w:r>
+        <w:t>, grâce à son lancer, le joueur gagne le jeu, ce dernier est interrompu. Cette fonctionnalité devrait résoudre la totalité des cas d’utilisation de la gestion des dés et de la déclaration du vainqueur du point de vue du serveur, mais le client devra implémenter la représentation graphique de cette procédure.</w:t>
       </w:r>
     </w:p>
     <w:p>
@@ -8987,11 +8991,11 @@
       <w:pPr>
         <w:pStyle w:val="Titre2"/>
       </w:pPr>
-      <w:bookmarkStart w:id="26" w:name="_Toc418690243"/>
+      <w:bookmarkStart w:id="25" w:name="_Toc418690243"/>
       <w:r>
         <w:t>Itération 5</w:t>
       </w:r>
-      <w:bookmarkEnd w:id="26"/>
+      <w:bookmarkEnd w:id="25"/>
     </w:p>
     <w:p>
       <w:pPr>
@@ -9754,11 +9758,11 @@
       <w:pPr>
         <w:pStyle w:val="Titre2"/>
       </w:pPr>
-      <w:bookmarkStart w:id="27" w:name="_Toc418690244"/>
+      <w:bookmarkStart w:id="26" w:name="_Toc418690244"/>
       <w:r>
         <w:t>Itération 6</w:t>
       </w:r>
-      <w:bookmarkEnd w:id="27"/>
+      <w:bookmarkEnd w:id="26"/>
     </w:p>
     <w:p>
       <w:pPr>
@@ -9982,12 +9986,12 @@
       <w:pPr>
         <w:pStyle w:val="Titre2"/>
       </w:pPr>
-      <w:bookmarkStart w:id="28" w:name="_Toc418690245"/>
+      <w:bookmarkStart w:id="27" w:name="_Toc418690245"/>
       <w:r>
         <w:lastRenderedPageBreak/>
         <w:t>Itération 7</w:t>
       </w:r>
-      <w:bookmarkEnd w:id="28"/>
+      <w:bookmarkEnd w:id="27"/>
     </w:p>
     <w:p>
       <w:pPr>
@@ -10041,7 +10045,15 @@
         <w:rPr>
           <w:b/>
         </w:rPr>
-        <w:t>Développement des fonctionnalités</w:t>
+        <w:t>Développement des fonction</w:t>
+      </w:r>
+      <w:bookmarkStart w:id="28" w:name="_GoBack"/>
+      <w:bookmarkEnd w:id="28"/>
+      <w:r>
+        <w:rPr>
+          <w:b/>
+        </w:rPr>
+        <w:t>nalités</w:t>
       </w:r>
       <w:r>
         <w:t> : tests de l’ensemble du programme afin de corriger les derniers problèmes.</w:t>
@@ -10398,7 +10410,7 @@
                 <w:bCs/>
                 <w:noProof/>
               </w:rPr>
-              <w:t>1</w:t>
+              <w:t>17</w:t>
             </w:r>
             <w:r>
               <w:rPr>
@@ -13007,7 +13019,7 @@
 </file>
 
 <file path=customXml/itemProps2.xml><?xml version="1.0" encoding="utf-8"?>
-<ds:datastoreItem xmlns:ds="http://schemas.openxmlformats.org/officeDocument/2006/customXml" ds:itemID="{1D6BE802-C85B-46D2-A0C1-611A73635A47}">
+<ds:datastoreItem xmlns:ds="http://schemas.openxmlformats.org/officeDocument/2006/customXml" ds:itemID="{82FACE6C-9BDA-4FC7-881F-6C19DA558C3F}">
   <ds:schemaRefs>
     <ds:schemaRef ds:uri="http://schemas.openxmlformats.org/officeDocument/2006/bibliography"/>
   </ds:schemaRefs>

</xml_diff>